<commit_message>
"Correcciones Capitulo III completas"
</commit_message>
<xml_diff>
--- a/Seminario Jesus-Valentin.docx
+++ b/Seminario Jesus-Valentin.docx
@@ -6539,7 +6539,7 @@
                             </w:r>
                             <w:sdt>
                               <w:sdtPr>
-                                <w:id w:val="2077122095"/>
+                                <w:id w:val="184876613"/>
                               </w:sdtPr>
                               <w:sdtContent>
                                 <w:r>
@@ -6614,7 +6614,7 @@
                       </w:r>
                       <w:sdt>
                         <w:sdtPr>
-                          <w:id w:val="1687384178"/>
+                          <w:id w:val="604849885"/>
                         </w:sdtPr>
                         <w:sdtContent>
                           <w:r>
@@ -7007,7 +7007,7 @@
                             </w:r>
                             <w:sdt>
                               <w:sdtPr>
-                                <w:id w:val="1451664707"/>
+                                <w:id w:val="740643168"/>
                               </w:sdtPr>
                               <w:sdtContent>
                                 <w:r>
@@ -7091,7 +7091,7 @@
                       </w:r>
                       <w:sdt>
                         <w:sdtPr>
-                          <w:id w:val="619928610"/>
+                          <w:id w:val="1765114739"/>
                         </w:sdtPr>
                         <w:sdtContent>
                           <w:r>
@@ -14711,40 +14711,436 @@
         <w:ind w:left="432" w:right="0" w:hanging="0"/>
         <w:jc w:val="both"/>
         <w:rPr>
-          <w:rFonts w:ascii="Times New Roman" w:hAnsi="Times New Roman" w:eastAsia="Times New Roman" w:cs="Times New Roman"/>
-          <w:color w:val="00000A"/>
-          <w:sz w:val="24"/>
-          <w:szCs w:val="24"/>
-        </w:rPr>
-      </w:pPr>
+          <w:b w:val="false"/>
+          <w:b w:val="false"/>
+          <w:bCs w:val="false"/>
+        </w:rPr>
+      </w:pPr>
+      <w:r>
+        <w:rPr>
+          <w:rFonts w:eastAsia="Times New Roman" w:cs="Times New Roman" w:ascii="Times New Roman" w:hAnsi="Times New Roman"/>
+          <w:b w:val="false"/>
+          <w:bCs w:val="false"/>
+          <w:color w:val="00000A"/>
+          <w:sz w:val="24"/>
+          <w:szCs w:val="24"/>
+        </w:rPr>
+        <w:t xml:space="preserve">      </w:t>
+      </w:r>
       <w:r>
         <w:rPr>
           <w:rFonts w:eastAsia="Times New Roman" w:cs="Times New Roman" w:ascii="Times New Roman" w:hAnsi="Times New Roman"/>
           <w:b/>
-          <w:color w:val="00000A"/>
-          <w:sz w:val="24"/>
-          <w:szCs w:val="24"/>
-        </w:rPr>
-        <w:t xml:space="preserve">      </w:t>
-      </w:r>
-      <w:r>
-        <w:rPr>
-          <w:rFonts w:eastAsia="Times New Roman" w:cs="Times New Roman" w:ascii="Times New Roman" w:hAnsi="Times New Roman"/>
-          <w:b/>
-          <w:color w:val="00000A"/>
-          <w:sz w:val="24"/>
-          <w:szCs w:val="24"/>
-        </w:rPr>
-        <w:t xml:space="preserve">CSS3: </w:t>
-      </w:r>
-      <w:r>
-        <w:rPr>
-          <w:rFonts w:eastAsia="Times New Roman" w:cs="Times New Roman" w:ascii="Times New Roman" w:hAnsi="Times New Roman"/>
-          <w:color w:val="00000A"/>
-          <w:sz w:val="24"/>
-          <w:szCs w:val="24"/>
-        </w:rPr>
-        <w:t>por sus siglas en inglés Cascading Style Sheets, traducido literalmente al español, como Hojas de estilo en cascada, es un lenguaje para especificar cómo los documentos se presentan a los usuarios. Definiendo todos los estilos que requiere la aplicación según lo que se quiere.</w:t>
+          <w:bCs/>
+          <w:color w:val="00000A"/>
+          <w:sz w:val="24"/>
+          <w:szCs w:val="24"/>
+        </w:rPr>
+        <w:t xml:space="preserve">CSS: </w:t>
+      </w:r>
+      <w:r>
+        <w:rPr>
+          <w:rFonts w:eastAsia="Times New Roman" w:cs="Times New Roman" w:ascii="Times New Roman" w:hAnsi="Times New Roman"/>
+          <w:b w:val="false"/>
+          <w:bCs w:val="false"/>
+          <w:color w:val="00000A"/>
+          <w:sz w:val="24"/>
+          <w:szCs w:val="24"/>
+        </w:rPr>
+        <w:t>por sus siglas en español,</w:t>
+      </w:r>
+      <w:r>
+        <w:rPr>
+          <w:rFonts w:eastAsia="Times New Roman" w:cs="Times New Roman" w:ascii="Times New Roman" w:hAnsi="Times New Roman"/>
+          <w:b w:val="false"/>
+          <w:bCs w:val="false"/>
+          <w:color w:val="00000A"/>
+          <w:sz w:val="24"/>
+          <w:szCs w:val="24"/>
+        </w:rPr>
+        <w:t xml:space="preserve"> </w:t>
+      </w:r>
+      <w:r>
+        <w:rPr>
+          <w:rFonts w:eastAsia="Times New Roman" w:cs="Times New Roman" w:ascii="Times New Roman" w:hAnsi="Times New Roman"/>
+          <w:b w:val="false"/>
+          <w:bCs w:val="false"/>
+          <w:color w:val="00000A"/>
+          <w:sz w:val="24"/>
+          <w:szCs w:val="24"/>
+        </w:rPr>
+        <w:t>H</w:t>
+      </w:r>
+      <w:r>
+        <w:rPr>
+          <w:rFonts w:eastAsia="Times New Roman" w:cs="Times New Roman" w:ascii="Times New Roman" w:hAnsi="Times New Roman"/>
+          <w:b w:val="false"/>
+          <w:bCs w:val="false"/>
+          <w:color w:val="00000A"/>
+          <w:sz w:val="24"/>
+          <w:szCs w:val="24"/>
+        </w:rPr>
+        <w:t xml:space="preserve">ojas de </w:t>
+      </w:r>
+      <w:r>
+        <w:rPr>
+          <w:rFonts w:eastAsia="Times New Roman" w:cs="Times New Roman" w:ascii="Times New Roman" w:hAnsi="Times New Roman"/>
+          <w:b w:val="false"/>
+          <w:bCs w:val="false"/>
+          <w:color w:val="00000A"/>
+          <w:sz w:val="24"/>
+          <w:szCs w:val="24"/>
+        </w:rPr>
+        <w:t>E</w:t>
+      </w:r>
+      <w:r>
+        <w:rPr>
+          <w:rFonts w:eastAsia="Times New Roman" w:cs="Times New Roman" w:ascii="Times New Roman" w:hAnsi="Times New Roman"/>
+          <w:b w:val="false"/>
+          <w:bCs w:val="false"/>
+          <w:color w:val="00000A"/>
+          <w:sz w:val="24"/>
+          <w:szCs w:val="24"/>
+        </w:rPr>
+        <w:t xml:space="preserve">stilo en </w:t>
+      </w:r>
+      <w:r>
+        <w:rPr>
+          <w:rFonts w:eastAsia="Times New Roman" w:cs="Times New Roman" w:ascii="Times New Roman" w:hAnsi="Times New Roman"/>
+          <w:b w:val="false"/>
+          <w:bCs w:val="false"/>
+          <w:color w:val="00000A"/>
+          <w:sz w:val="24"/>
+          <w:szCs w:val="24"/>
+        </w:rPr>
+        <w:t>C</w:t>
+      </w:r>
+      <w:r>
+        <w:rPr>
+          <w:rFonts w:eastAsia="Times New Roman" w:cs="Times New Roman" w:ascii="Times New Roman" w:hAnsi="Times New Roman"/>
+          <w:b w:val="false"/>
+          <w:bCs w:val="false"/>
+          <w:color w:val="00000A"/>
+          <w:sz w:val="24"/>
+          <w:szCs w:val="24"/>
+        </w:rPr>
+        <w:t xml:space="preserve">ascada, son un lenguaje de diseño simple destinado a simplificar el proceso de presentación </w:t>
+      </w:r>
+      <w:r>
+        <w:rPr>
+          <w:rFonts w:eastAsia="Times New Roman" w:cs="Times New Roman" w:ascii="Times New Roman" w:hAnsi="Times New Roman"/>
+          <w:b w:val="false"/>
+          <w:bCs w:val="false"/>
+          <w:color w:val="00000A"/>
+          <w:sz w:val="24"/>
+          <w:szCs w:val="24"/>
+        </w:rPr>
+        <w:t xml:space="preserve">y manejo de apariencia </w:t>
+      </w:r>
+      <w:r>
+        <w:rPr>
+          <w:rFonts w:eastAsia="Times New Roman" w:cs="Times New Roman" w:ascii="Times New Roman" w:hAnsi="Times New Roman"/>
+          <w:b w:val="false"/>
+          <w:bCs w:val="false"/>
+          <w:color w:val="00000A"/>
+          <w:sz w:val="24"/>
+          <w:szCs w:val="24"/>
+        </w:rPr>
+        <w:t>de páginas web.</w:t>
+      </w:r>
+    </w:p>
+    <w:p>
+      <w:pPr>
+        <w:pStyle w:val="Normal"/>
+        <w:spacing w:lineRule="auto" w:line="360" w:before="240" w:after="240"/>
+        <w:ind w:left="432" w:right="0" w:hanging="0"/>
+        <w:jc w:val="both"/>
+        <w:rPr>
+          <w:b w:val="false"/>
+          <w:b w:val="false"/>
+          <w:bCs w:val="false"/>
+        </w:rPr>
+      </w:pPr>
+      <w:r>
+        <w:rPr>
+          <w:rFonts w:eastAsia="Times New Roman" w:cs="Times New Roman" w:ascii="Times New Roman" w:hAnsi="Times New Roman"/>
+          <w:b w:val="false"/>
+          <w:bCs w:val="false"/>
+          <w:color w:val="00000A"/>
+          <w:sz w:val="24"/>
+          <w:szCs w:val="24"/>
+        </w:rPr>
+        <w:t xml:space="preserve">     </w:t>
+      </w:r>
+      <w:r>
+        <w:rPr>
+          <w:rFonts w:eastAsia="Times New Roman" w:cs="Times New Roman" w:ascii="Times New Roman" w:hAnsi="Times New Roman"/>
+          <w:b w:val="false"/>
+          <w:bCs w:val="false"/>
+          <w:color w:val="00000A"/>
+          <w:sz w:val="24"/>
+          <w:szCs w:val="24"/>
+        </w:rPr>
+        <w:t>Usando CSS, puede controlar el color del texto, el estilo de las fuentes, el espacio entre los párrafos, cómo se dimensionan y disponen las columnas, qué imágenes de fondo o colores se usan, variaciones en la visualización para diferentes dispositivos y tamaños de pantalla así como una variedad de otros efectos.</w:t>
+      </w:r>
+    </w:p>
+    <w:p>
+      <w:pPr>
+        <w:pStyle w:val="Normal"/>
+        <w:spacing w:lineRule="auto" w:line="360" w:before="240" w:after="240"/>
+        <w:ind w:left="432" w:right="0" w:hanging="0"/>
+        <w:jc w:val="both"/>
+        <w:rPr>
+          <w:b w:val="false"/>
+          <w:b w:val="false"/>
+          <w:bCs w:val="false"/>
+        </w:rPr>
+      </w:pPr>
+      <w:r>
+        <w:rPr>
+          <w:rFonts w:eastAsia="Times New Roman" w:cs="Times New Roman" w:ascii="Times New Roman" w:hAnsi="Times New Roman"/>
+          <w:b w:val="false"/>
+          <w:bCs w:val="false"/>
+          <w:color w:val="00000A"/>
+          <w:sz w:val="24"/>
+          <w:szCs w:val="24"/>
+        </w:rPr>
+        <w:t>Ventajas de CSS</w:t>
+      </w:r>
+    </w:p>
+    <w:p>
+      <w:pPr>
+        <w:pStyle w:val="Normal"/>
+        <w:numPr>
+          <w:ilvl w:val="0"/>
+          <w:numId w:val="23"/>
+        </w:numPr>
+        <w:spacing w:lineRule="auto" w:line="360" w:before="240" w:after="240"/>
+        <w:jc w:val="both"/>
+        <w:rPr/>
+      </w:pPr>
+      <w:r>
+        <w:rPr>
+          <w:rFonts w:eastAsia="Times New Roman" w:cs="Times New Roman" w:ascii="Times New Roman" w:hAnsi="Times New Roman"/>
+          <w:b w:val="false"/>
+          <w:bCs w:val="false"/>
+          <w:color w:val="00000A"/>
+          <w:sz w:val="24"/>
+          <w:szCs w:val="24"/>
+        </w:rPr>
+        <w:t>Tiempo</w:t>
+      </w:r>
+      <w:r>
+        <w:rPr>
+          <w:rFonts w:eastAsia="Times New Roman" w:cs="Times New Roman" w:ascii="Times New Roman" w:hAnsi="Times New Roman"/>
+          <w:b w:val="false"/>
+          <w:bCs w:val="false"/>
+          <w:color w:val="00000A"/>
+          <w:sz w:val="24"/>
+          <w:szCs w:val="24"/>
+        </w:rPr>
+        <w:t xml:space="preserve">: </w:t>
+      </w:r>
+      <w:r>
+        <w:rPr>
+          <w:rFonts w:eastAsia="Times New Roman" w:cs="Times New Roman" w:ascii="Times New Roman" w:hAnsi="Times New Roman"/>
+          <w:b w:val="false"/>
+          <w:bCs w:val="false"/>
+          <w:color w:val="00000A"/>
+          <w:sz w:val="24"/>
+          <w:szCs w:val="24"/>
+        </w:rPr>
+        <w:t>permite la reutilización de</w:t>
+      </w:r>
+      <w:r>
+        <w:rPr>
+          <w:rFonts w:eastAsia="Times New Roman" w:cs="Times New Roman" w:ascii="Times New Roman" w:hAnsi="Times New Roman"/>
+          <w:b w:val="false"/>
+          <w:bCs w:val="false"/>
+          <w:color w:val="00000A"/>
+          <w:sz w:val="24"/>
+          <w:szCs w:val="24"/>
+        </w:rPr>
+        <w:t xml:space="preserve"> la misma hoja en varias páginas HTML. Puede definir un estilo para cada elemento HTML y aplicarlo a tantas páginas web como desee.</w:t>
+      </w:r>
+    </w:p>
+    <w:p>
+      <w:pPr>
+        <w:pStyle w:val="Normal"/>
+        <w:numPr>
+          <w:ilvl w:val="0"/>
+          <w:numId w:val="23"/>
+        </w:numPr>
+        <w:spacing w:lineRule="auto" w:line="360" w:before="240" w:after="240"/>
+        <w:jc w:val="both"/>
+        <w:rPr/>
+      </w:pPr>
+      <w:r>
+        <w:rPr>
+          <w:rFonts w:eastAsia="Times New Roman" w:cs="Times New Roman" w:ascii="Times New Roman" w:hAnsi="Times New Roman"/>
+          <w:b w:val="false"/>
+          <w:bCs w:val="false"/>
+          <w:color w:val="00000A"/>
+          <w:sz w:val="24"/>
+          <w:szCs w:val="24"/>
+        </w:rPr>
+        <w:t xml:space="preserve">Las páginas se cargan más rápido: </w:t>
+      </w:r>
+      <w:r>
+        <w:rPr>
+          <w:rFonts w:eastAsia="Times New Roman" w:cs="Times New Roman" w:ascii="Times New Roman" w:hAnsi="Times New Roman"/>
+          <w:b w:val="false"/>
+          <w:bCs w:val="false"/>
+          <w:color w:val="00000A"/>
+          <w:sz w:val="24"/>
+          <w:szCs w:val="24"/>
+        </w:rPr>
+        <w:t>al utilizar</w:t>
+      </w:r>
+      <w:r>
+        <w:rPr>
+          <w:rFonts w:eastAsia="Times New Roman" w:cs="Times New Roman" w:ascii="Times New Roman" w:hAnsi="Times New Roman"/>
+          <w:b w:val="false"/>
+          <w:bCs w:val="false"/>
+          <w:color w:val="00000A"/>
+          <w:sz w:val="24"/>
+          <w:szCs w:val="24"/>
+        </w:rPr>
+        <w:t xml:space="preserve"> CSS, no </w:t>
+      </w:r>
+      <w:r>
+        <w:rPr>
+          <w:rFonts w:eastAsia="Times New Roman" w:cs="Times New Roman" w:ascii="Times New Roman" w:hAnsi="Times New Roman"/>
+          <w:b w:val="false"/>
+          <w:bCs w:val="false"/>
+          <w:color w:val="00000A"/>
+          <w:sz w:val="24"/>
+          <w:szCs w:val="24"/>
+        </w:rPr>
+        <w:t xml:space="preserve">se </w:t>
+      </w:r>
+      <w:r>
+        <w:rPr>
+          <w:rFonts w:eastAsia="Times New Roman" w:cs="Times New Roman" w:ascii="Times New Roman" w:hAnsi="Times New Roman"/>
+          <w:b w:val="false"/>
+          <w:bCs w:val="false"/>
+          <w:color w:val="00000A"/>
+          <w:sz w:val="24"/>
+          <w:szCs w:val="24"/>
+        </w:rPr>
+        <w:t xml:space="preserve">necesita escribir </w:t>
+      </w:r>
+      <w:r>
+        <w:rPr>
+          <w:rFonts w:eastAsia="Times New Roman" w:cs="Times New Roman" w:ascii="Times New Roman" w:hAnsi="Times New Roman"/>
+          <w:b w:val="false"/>
+          <w:bCs w:val="false"/>
+          <w:color w:val="00000A"/>
+          <w:sz w:val="24"/>
+          <w:szCs w:val="24"/>
+        </w:rPr>
+        <w:t xml:space="preserve">múltiples </w:t>
+      </w:r>
+      <w:r>
+        <w:rPr>
+          <w:rFonts w:eastAsia="Times New Roman" w:cs="Times New Roman" w:ascii="Times New Roman" w:hAnsi="Times New Roman"/>
+          <w:b w:val="false"/>
+          <w:bCs w:val="false"/>
+          <w:color w:val="00000A"/>
+          <w:sz w:val="24"/>
+          <w:szCs w:val="24"/>
+        </w:rPr>
+        <w:t xml:space="preserve">atributos de etiquetas HTML. </w:t>
+      </w:r>
+      <w:r>
+        <w:rPr>
+          <w:rFonts w:eastAsia="Times New Roman" w:cs="Times New Roman" w:ascii="Times New Roman" w:hAnsi="Times New Roman"/>
+          <w:b w:val="false"/>
+          <w:bCs w:val="false"/>
+          <w:color w:val="00000A"/>
+          <w:sz w:val="24"/>
+          <w:szCs w:val="24"/>
+        </w:rPr>
+        <w:t>Basta escribir una sóla regla para aplciarla en todas sus apariciones</w:t>
+      </w:r>
+      <w:r>
+        <w:rPr>
+          <w:rFonts w:eastAsia="Times New Roman" w:cs="Times New Roman" w:ascii="Times New Roman" w:hAnsi="Times New Roman"/>
+          <w:b w:val="false"/>
+          <w:bCs w:val="false"/>
+          <w:color w:val="00000A"/>
+          <w:sz w:val="24"/>
+          <w:szCs w:val="24"/>
+        </w:rPr>
+        <w:t xml:space="preserve">. </w:t>
+      </w:r>
+      <w:r>
+        <w:rPr>
+          <w:rFonts w:eastAsia="Times New Roman" w:cs="Times New Roman" w:ascii="Times New Roman" w:hAnsi="Times New Roman"/>
+          <w:b w:val="false"/>
+          <w:bCs w:val="false"/>
+          <w:color w:val="00000A"/>
+          <w:sz w:val="24"/>
+          <w:szCs w:val="24"/>
+        </w:rPr>
+        <w:t xml:space="preserve">De este modo, </w:t>
+      </w:r>
+      <w:r>
+        <w:rPr>
+          <w:rFonts w:eastAsia="Times New Roman" w:cs="Times New Roman" w:ascii="Times New Roman" w:hAnsi="Times New Roman"/>
+          <w:b w:val="false"/>
+          <w:bCs w:val="false"/>
+          <w:color w:val="00000A"/>
+          <w:sz w:val="24"/>
+          <w:szCs w:val="24"/>
+        </w:rPr>
+        <w:t>menos código significa tiempos de descarga más rápidos.</w:t>
+      </w:r>
+    </w:p>
+    <w:p>
+      <w:pPr>
+        <w:pStyle w:val="Normal"/>
+        <w:numPr>
+          <w:ilvl w:val="0"/>
+          <w:numId w:val="23"/>
+        </w:numPr>
+        <w:spacing w:lineRule="auto" w:line="360" w:before="240" w:after="240"/>
+        <w:jc w:val="both"/>
+        <w:rPr/>
+      </w:pPr>
+      <w:r>
+        <w:rPr>
+          <w:rFonts w:eastAsia="Times New Roman" w:cs="Times New Roman" w:ascii="Times New Roman" w:hAnsi="Times New Roman"/>
+          <w:b w:val="false"/>
+          <w:bCs w:val="false"/>
+          <w:color w:val="00000A"/>
+          <w:sz w:val="24"/>
+          <w:szCs w:val="24"/>
+        </w:rPr>
+        <w:t>Fácil mantenimiento: para realizar un cambio global, simplemente cambie el estilo, y todos los elementos en todas las páginas web se actualizarán automáticamente.</w:t>
+      </w:r>
+    </w:p>
+    <w:p>
+      <w:pPr>
+        <w:pStyle w:val="Normal"/>
+        <w:numPr>
+          <w:ilvl w:val="0"/>
+          <w:numId w:val="23"/>
+        </w:numPr>
+        <w:spacing w:lineRule="auto" w:line="360" w:before="240" w:after="240"/>
+        <w:jc w:val="both"/>
+        <w:rPr/>
+      </w:pPr>
+      <w:r>
+        <w:rPr>
+          <w:rFonts w:eastAsia="Times New Roman" w:cs="Times New Roman" w:ascii="Times New Roman" w:hAnsi="Times New Roman"/>
+          <w:b w:val="false"/>
+          <w:bCs w:val="false"/>
+          <w:color w:val="00000A"/>
+          <w:sz w:val="24"/>
+          <w:szCs w:val="24"/>
+        </w:rPr>
+        <w:t xml:space="preserve">Compatibilidad con múltiples dispositivos: las hojas de estilo permiten optimizar el contenido para más de un tipo de dispositivo. Al utilizar el mismo documento HTML, se pueden presentar diferentes versiones de un sitio web para dispositivos de mano como PDA, teléfonos celulares o para imprimir. (W3C, 2016). </w:t>
       </w:r>
     </w:p>
     <w:p>
@@ -14860,12 +15256,7 @@
         <w:spacing w:lineRule="auto" w:line="360" w:before="240" w:after="240"/>
         <w:ind w:left="432" w:right="0" w:hanging="0"/>
         <w:jc w:val="both"/>
-        <w:rPr>
-          <w:rFonts w:ascii="Times New Roman" w:hAnsi="Times New Roman" w:cs="Times New Roman"/>
-          <w:color w:val="00000A"/>
-          <w:sz w:val="24"/>
-          <w:szCs w:val="24"/>
-        </w:rPr>
+        <w:rPr/>
       </w:pPr>
       <w:r>
         <w:rPr>
@@ -14894,7 +15285,43 @@
           <w:sz w:val="24"/>
           <w:szCs w:val="24"/>
         </w:rPr>
-        <w:t>como explica Robles (2018), es un framework de desarrollo para JavaScript creado por Google. La finalidad de Angular es facilitarnos el desarrollo de aplicaciones web SPA y además darnos herramientas para trabajar con los elementos de una web de una manera más sencilla y óptima.</w:t>
+        <w:t xml:space="preserve">como explica Robles (2018), es un framework de desarrollo para JavaScript creado por Google. La finalidad de Angular es facilitarnos el desarrollo de </w:t>
+      </w:r>
+      <w:r>
+        <w:rPr>
+          <w:rFonts w:eastAsia="Times New Roman" w:cs="Times New Roman" w:ascii="Times New Roman" w:hAnsi="Times New Roman"/>
+          <w:color w:val="00000A"/>
+          <w:sz w:val="24"/>
+          <w:szCs w:val="24"/>
+        </w:rPr>
+        <w:t>A</w:t>
+      </w:r>
+      <w:r>
+        <w:rPr>
+          <w:rFonts w:eastAsia="Times New Roman" w:cs="Times New Roman" w:ascii="Times New Roman" w:hAnsi="Times New Roman"/>
+          <w:color w:val="00000A"/>
+          <w:sz w:val="24"/>
+          <w:szCs w:val="24"/>
+        </w:rPr>
+        <w:t xml:space="preserve">plicaciones </w:t>
+      </w:r>
+      <w:r>
+        <w:rPr>
+          <w:rFonts w:eastAsia="Times New Roman" w:cs="Times New Roman" w:ascii="Times New Roman" w:hAnsi="Times New Roman"/>
+          <w:color w:val="00000A"/>
+          <w:sz w:val="24"/>
+          <w:szCs w:val="24"/>
+        </w:rPr>
+        <w:t>W</w:t>
+      </w:r>
+      <w:r>
+        <w:rPr>
+          <w:rFonts w:eastAsia="Times New Roman" w:cs="Times New Roman" w:ascii="Times New Roman" w:hAnsi="Times New Roman"/>
+          <w:color w:val="00000A"/>
+          <w:sz w:val="24"/>
+          <w:szCs w:val="24"/>
+        </w:rPr>
+        <w:t>eb SPA y además darnos herramientas para trabajar con los elementos de una web de una manera más sencilla y óptima.</w:t>
       </w:r>
     </w:p>
     <w:p>
@@ -14908,8 +15335,6 @@
       <w:r>
         <w:rPr>
           <w:rFonts w:eastAsia="Times New Roman" w:cs="Times New Roman" w:ascii="Times New Roman" w:hAnsi="Times New Roman"/>
-          <w:b/>
-          <w:bCs/>
           <w:color w:val="00000A"/>
           <w:sz w:val="24"/>
           <w:szCs w:val="24"/>
@@ -14919,22 +15344,47 @@
       <w:r>
         <w:rPr>
           <w:rFonts w:eastAsia="Times New Roman" w:cs="Times New Roman" w:ascii="Times New Roman" w:hAnsi="Times New Roman"/>
-          <w:b/>
-          <w:bCs/>
-          <w:color w:val="00000A"/>
-          <w:sz w:val="24"/>
-          <w:szCs w:val="24"/>
-        </w:rPr>
-        <w:t>SPA</w:t>
-      </w:r>
-      <w:r>
-        <w:rPr>
-          <w:rFonts w:eastAsia="Times New Roman" w:cs="Times New Roman" w:ascii="Times New Roman" w:hAnsi="Times New Roman"/>
-          <w:color w:val="00000A"/>
-          <w:sz w:val="24"/>
-          <w:szCs w:val="24"/>
-        </w:rPr>
-        <w:t>: acorde a Baquero (2017), por sus siglas en inglés Single Page Application, que en español significan aplicación de una sola página, consiste en el tipo de aplicaciones web, en el que todo lo que se muestra y se procesa está dentro de la misma página, de manera que al pasar de una opción a otra no hace falta recargar el navegador, lo normal es que sea un único archivo desde el que se reproduce absolutamente todo.</w:t>
+          <w:color w:val="00000A"/>
+          <w:sz w:val="24"/>
+          <w:szCs w:val="24"/>
+        </w:rPr>
+        <w:t xml:space="preserve">Se decidió usar Angular como framework para el desarrollo del lado del cliente </w:t>
+      </w:r>
+      <w:r>
+        <w:rPr>
+          <w:rFonts w:eastAsia="Times New Roman" w:cs="Times New Roman" w:ascii="Times New Roman" w:hAnsi="Times New Roman"/>
+          <w:color w:val="00000A"/>
+          <w:sz w:val="24"/>
+          <w:szCs w:val="24"/>
+        </w:rPr>
+        <w:t>(Front-end)</w:t>
+      </w:r>
+      <w:r>
+        <w:rPr>
+          <w:rFonts w:eastAsia="Times New Roman" w:cs="Times New Roman" w:ascii="Times New Roman" w:hAnsi="Times New Roman"/>
+          <w:color w:val="00000A"/>
+          <w:sz w:val="24"/>
+          <w:szCs w:val="24"/>
+        </w:rPr>
+        <w:t xml:space="preserve"> por ser uno de los marcos de trabajo m</w:t>
+      </w:r>
+      <w:r>
+        <w:rPr>
+          <w:rFonts w:eastAsia="Times New Roman" w:cs="Times New Roman" w:ascii="Times New Roman" w:hAnsi="Times New Roman"/>
+          <w:color w:val="00000A"/>
+          <w:sz w:val="24"/>
+          <w:szCs w:val="24"/>
+        </w:rPr>
+        <w:t>á</w:t>
+      </w:r>
+      <w:r>
+        <w:rPr>
+          <w:rFonts w:eastAsia="Times New Roman" w:cs="Times New Roman" w:ascii="Times New Roman" w:hAnsi="Times New Roman"/>
+          <w:color w:val="00000A"/>
+          <w:sz w:val="24"/>
+          <w:szCs w:val="24"/>
+        </w:rPr>
+        <w:t xml:space="preserve">s estables que existe en la actualidad. Provee una biblioteca con una serie de herramientas que permiten una sencilla organización y estructura del código, para optimizar y acelerar su implementación. Adicionalmente, se busca hacer una herramienta que sea fácilmente escalable para su futuro crecimiento, Angular divide su código en porciones llamadas Componentes Web que permiten su reutilización con poco esfuerzo. Ha cobrado mucho valor con el paso de los últimos meses y se ha vuelto una apuesta a largo plazo, ideal para proyectos grandes que se espera estén vigentes por mucho tiempo. </w:t>
       </w:r>
     </w:p>
     <w:p>
@@ -14948,6 +15398,8 @@
       <w:r>
         <w:rPr>
           <w:rFonts w:eastAsia="Times New Roman" w:cs="Times New Roman" w:ascii="Times New Roman" w:hAnsi="Times New Roman"/>
+          <w:b/>
+          <w:bCs/>
           <w:color w:val="00000A"/>
           <w:sz w:val="24"/>
           <w:szCs w:val="24"/>
@@ -14957,47 +15409,131 @@
       <w:r>
         <w:rPr>
           <w:rFonts w:eastAsia="Times New Roman" w:cs="Times New Roman" w:ascii="Times New Roman" w:hAnsi="Times New Roman"/>
-          <w:color w:val="00000A"/>
-          <w:sz w:val="24"/>
-          <w:szCs w:val="24"/>
-        </w:rPr>
-        <w:t xml:space="preserve">Se decidió usar Angular como framework para el desarrollo del lado del cliente </w:t>
-      </w:r>
-      <w:r>
-        <w:rPr>
-          <w:rFonts w:eastAsia="Times New Roman" w:cs="Times New Roman" w:ascii="Times New Roman" w:hAnsi="Times New Roman"/>
-          <w:color w:val="00000A"/>
-          <w:sz w:val="24"/>
-          <w:szCs w:val="24"/>
-        </w:rPr>
-        <w:t>(Front-end)</w:t>
-      </w:r>
-      <w:r>
-        <w:rPr>
-          <w:rFonts w:eastAsia="Times New Roman" w:cs="Times New Roman" w:ascii="Times New Roman" w:hAnsi="Times New Roman"/>
-          <w:color w:val="00000A"/>
-          <w:sz w:val="24"/>
-          <w:szCs w:val="24"/>
-        </w:rPr>
-        <w:t xml:space="preserve"> por ser uno de los marcos de trabajo m</w:t>
-      </w:r>
-      <w:r>
-        <w:rPr>
-          <w:rFonts w:eastAsia="Times New Roman" w:cs="Times New Roman" w:ascii="Times New Roman" w:hAnsi="Times New Roman"/>
-          <w:color w:val="00000A"/>
-          <w:sz w:val="24"/>
-          <w:szCs w:val="24"/>
-        </w:rPr>
-        <w:t>á</w:t>
-      </w:r>
-      <w:r>
-        <w:rPr>
-          <w:rFonts w:eastAsia="Times New Roman" w:cs="Times New Roman" w:ascii="Times New Roman" w:hAnsi="Times New Roman"/>
-          <w:color w:val="00000A"/>
-          <w:sz w:val="24"/>
-          <w:szCs w:val="24"/>
-        </w:rPr>
-        <w:t xml:space="preserve">s estables que existe en la actualidad. Provee una biblioteca con una serie de herramientas que permiten una sencilla organización y estructura del código, para optimizar y acelerar su implementación. Adicionalmente, se busca hacer una herramienta que sea fácilmente escalable para su futuro crecimiento, Angular divide su código en porciones llamadas Componentes Web que permiten su reutilización con poco esfuerzo. Ha cobrado mucho valor con el paso de los últimos meses y se ha vuelto una apuesta a largo plazo, ideal para proyectos grandes que se espera estén vigentes por mucho tiempo. </w:t>
+          <w:b w:val="false"/>
+          <w:bCs w:val="false"/>
+          <w:color w:val="00000A"/>
+          <w:sz w:val="24"/>
+          <w:szCs w:val="24"/>
+        </w:rPr>
+        <w:t xml:space="preserve">Como se explicó previamente, Angular facilita el desarrollo de Aplicaciones Web </w:t>
+      </w:r>
+      <w:r>
+        <w:rPr>
+          <w:rFonts w:eastAsia="Times New Roman" w:cs="Times New Roman" w:ascii="Times New Roman" w:hAnsi="Times New Roman"/>
+          <w:b w:val="false"/>
+          <w:bCs w:val="false"/>
+          <w:color w:val="00000A"/>
+          <w:sz w:val="24"/>
+          <w:szCs w:val="24"/>
+        </w:rPr>
+        <w:t xml:space="preserve">SPA </w:t>
+      </w:r>
+      <w:r>
+        <w:rPr>
+          <w:rFonts w:eastAsia="Times New Roman" w:cs="Times New Roman" w:ascii="Times New Roman" w:hAnsi="Times New Roman"/>
+          <w:b w:val="false"/>
+          <w:bCs w:val="false"/>
+          <w:color w:val="00000A"/>
+          <w:sz w:val="24"/>
+          <w:szCs w:val="24"/>
+        </w:rPr>
+        <w:t>(Aplicación de una Sóla Página)</w:t>
+      </w:r>
+      <w:r>
+        <w:rPr>
+          <w:rFonts w:eastAsia="Times New Roman" w:cs="Times New Roman" w:ascii="Times New Roman" w:hAnsi="Times New Roman"/>
+          <w:b w:val="false"/>
+          <w:bCs w:val="false"/>
+          <w:color w:val="00000A"/>
+          <w:sz w:val="24"/>
+          <w:szCs w:val="24"/>
+        </w:rPr>
+        <w:t xml:space="preserve">, </w:t>
+      </w:r>
+      <w:r>
+        <w:rPr>
+          <w:rFonts w:eastAsia="Times New Roman" w:cs="Times New Roman" w:ascii="Times New Roman" w:hAnsi="Times New Roman"/>
+          <w:b w:val="false"/>
+          <w:bCs w:val="false"/>
+          <w:color w:val="00000A"/>
+          <w:sz w:val="24"/>
+          <w:szCs w:val="24"/>
+        </w:rPr>
+        <w:t>las cuales</w:t>
+      </w:r>
+      <w:r>
+        <w:rPr>
+          <w:rFonts w:eastAsia="Times New Roman" w:cs="Times New Roman" w:ascii="Times New Roman" w:hAnsi="Times New Roman"/>
+          <w:b w:val="false"/>
+          <w:bCs w:val="false"/>
+          <w:color w:val="00000A"/>
+          <w:sz w:val="24"/>
+          <w:szCs w:val="24"/>
+        </w:rPr>
+        <w:t xml:space="preserve"> a</w:t>
+      </w:r>
+      <w:r>
+        <w:rPr>
+          <w:rFonts w:eastAsia="Times New Roman" w:cs="Times New Roman" w:ascii="Times New Roman" w:hAnsi="Times New Roman"/>
+          <w:color w:val="00000A"/>
+          <w:sz w:val="24"/>
+          <w:szCs w:val="24"/>
+        </w:rPr>
+        <w:t>corde a Baquero (2017), consiste</w:t>
+      </w:r>
+      <w:r>
+        <w:rPr>
+          <w:rFonts w:eastAsia="Times New Roman" w:cs="Times New Roman" w:ascii="Times New Roman" w:hAnsi="Times New Roman"/>
+          <w:color w:val="00000A"/>
+          <w:sz w:val="24"/>
+          <w:szCs w:val="24"/>
+        </w:rPr>
+        <w:t>n</w:t>
+      </w:r>
+      <w:r>
+        <w:rPr>
+          <w:rFonts w:eastAsia="Times New Roman" w:cs="Times New Roman" w:ascii="Times New Roman" w:hAnsi="Times New Roman"/>
+          <w:color w:val="00000A"/>
+          <w:sz w:val="24"/>
+          <w:szCs w:val="24"/>
+        </w:rPr>
+        <w:t xml:space="preserve"> en el tipo de </w:t>
+      </w:r>
+      <w:r>
+        <w:rPr>
+          <w:rFonts w:eastAsia="Times New Roman" w:cs="Times New Roman" w:ascii="Times New Roman" w:hAnsi="Times New Roman"/>
+          <w:color w:val="00000A"/>
+          <w:sz w:val="24"/>
+          <w:szCs w:val="24"/>
+        </w:rPr>
+        <w:t>A</w:t>
+      </w:r>
+      <w:r>
+        <w:rPr>
+          <w:rFonts w:eastAsia="Times New Roman" w:cs="Times New Roman" w:ascii="Times New Roman" w:hAnsi="Times New Roman"/>
+          <w:color w:val="00000A"/>
+          <w:sz w:val="24"/>
+          <w:szCs w:val="24"/>
+        </w:rPr>
+        <w:t xml:space="preserve">plicaciones </w:t>
+      </w:r>
+      <w:r>
+        <w:rPr>
+          <w:rFonts w:eastAsia="Times New Roman" w:cs="Times New Roman" w:ascii="Times New Roman" w:hAnsi="Times New Roman"/>
+          <w:color w:val="00000A"/>
+          <w:sz w:val="24"/>
+          <w:szCs w:val="24"/>
+        </w:rPr>
+        <w:t>W</w:t>
+      </w:r>
+      <w:r>
+        <w:rPr>
+          <w:rFonts w:eastAsia="Times New Roman" w:cs="Times New Roman" w:ascii="Times New Roman" w:hAnsi="Times New Roman"/>
+          <w:color w:val="00000A"/>
+          <w:sz w:val="24"/>
+          <w:szCs w:val="24"/>
+        </w:rPr>
+        <w:t>eb, en el que todo lo que se muestra y se procesa está dentro de la misma página, de manera que al pasar de una opción a otra no hace falta recargar el navegador, lo normal es que sea un único archivo desde el que se reproduce absolutamente todo.</w:t>
       </w:r>
     </w:p>
     <w:p>
@@ -15888,17 +16424,32 @@
         <w:ind w:right="4" w:hanging="0"/>
         <w:outlineLvl w:val="1"/>
         <w:rPr>
-          <w:rFonts w:ascii="Times New Roman" w:hAnsi="Times New Roman" w:eastAsia="Times New Roman" w:cs="Times New Roman"/>
-          <w:color w:val="00000A"/>
-          <w:sz w:val="24"/>
-          <w:szCs w:val="24"/>
-        </w:rPr>
-      </w:pPr>
-      <w:r>
-        <w:rPr>
+          <w:b w:val="false"/>
           <w:b w:val="false"/>
           <w:bCs w:val="false"/>
         </w:rPr>
+      </w:pPr>
+      <w:r>
+        <w:rPr>
+          <w:rFonts w:eastAsia="Times New Roman" w:cs="Times New Roman" w:ascii="Times New Roman" w:hAnsi="Times New Roman"/>
+          <w:b w:val="false"/>
+          <w:bCs w:val="false"/>
+          <w:color w:val="00000A"/>
+          <w:sz w:val="24"/>
+          <w:szCs w:val="24"/>
+        </w:rPr>
+        <w:t xml:space="preserve">     </w:t>
+      </w:r>
+      <w:r>
+        <w:rPr>
+          <w:rFonts w:eastAsia="Times New Roman" w:cs="Times New Roman" w:ascii="Times New Roman" w:hAnsi="Times New Roman"/>
+          <w:b w:val="false"/>
+          <w:bCs w:val="false"/>
+          <w:color w:val="00000A"/>
+          <w:sz w:val="24"/>
+          <w:szCs w:val="24"/>
+        </w:rPr>
+        <w:t>A continunación se describe el Sistema de control de versiones seleccionado que se usará para el desarrollo colaborativo de la solución:</w:t>
       </w:r>
     </w:p>
     <w:p>
@@ -16554,352 +17105,714 @@
           <w:sz w:val="24"/>
           <w:szCs w:val="24"/>
         </w:rPr>
+      </w:r>
+    </w:p>
+    <w:p>
+      <w:pPr>
+        <w:pStyle w:val="Normal"/>
+        <w:spacing w:lineRule="auto" w:line="360" w:before="240" w:after="240"/>
+        <w:ind w:right="4" w:hanging="0"/>
+        <w:jc w:val="center"/>
+        <w:rPr>
+          <w:rFonts w:ascii="Times New Roman" w:hAnsi="Times New Roman" w:cs="Times New Roman"/>
+          <w:b/>
+          <w:b/>
+          <w:bCs/>
+          <w:color w:val="00000A"/>
+          <w:sz w:val="24"/>
+          <w:szCs w:val="24"/>
+        </w:rPr>
+      </w:pPr>
+      <w:r>
+        <w:rPr>
+          <w:rFonts w:cs="Times New Roman" w:ascii="Times New Roman" w:hAnsi="Times New Roman"/>
+          <w:b/>
+          <w:bCs/>
+          <w:color w:val="00000A"/>
+          <w:sz w:val="24"/>
+          <w:szCs w:val="24"/>
+        </w:rPr>
+      </w:r>
+    </w:p>
+    <w:p>
+      <w:pPr>
+        <w:pStyle w:val="Normal"/>
+        <w:spacing w:lineRule="auto" w:line="360" w:before="240" w:after="240"/>
+        <w:ind w:right="4" w:hanging="0"/>
+        <w:jc w:val="center"/>
+        <w:rPr>
+          <w:rFonts w:ascii="Times New Roman" w:hAnsi="Times New Roman" w:cs="Times New Roman"/>
+          <w:b/>
+          <w:b/>
+          <w:bCs/>
+          <w:color w:val="00000A"/>
+          <w:sz w:val="24"/>
+          <w:szCs w:val="24"/>
+        </w:rPr>
+      </w:pPr>
+      <w:r>
+        <w:rPr>
+          <w:rFonts w:cs="Times New Roman" w:ascii="Times New Roman" w:hAnsi="Times New Roman"/>
+          <w:b/>
+          <w:bCs/>
+          <w:color w:val="00000A"/>
+          <w:sz w:val="24"/>
+          <w:szCs w:val="24"/>
+        </w:rPr>
+      </w:r>
+    </w:p>
+    <w:p>
+      <w:pPr>
+        <w:pStyle w:val="Normal"/>
+        <w:spacing w:lineRule="auto" w:line="360" w:before="240" w:after="240"/>
+        <w:ind w:right="4" w:hanging="0"/>
+        <w:jc w:val="center"/>
+        <w:rPr>
+          <w:rFonts w:ascii="Times New Roman" w:hAnsi="Times New Roman" w:cs="Times New Roman"/>
+          <w:b/>
+          <w:b/>
+          <w:bCs/>
+          <w:color w:val="00000A"/>
+          <w:sz w:val="24"/>
+          <w:szCs w:val="24"/>
+        </w:rPr>
+      </w:pPr>
+      <w:r>
+        <w:rPr>
+          <w:rFonts w:cs="Times New Roman" w:ascii="Times New Roman" w:hAnsi="Times New Roman"/>
+          <w:b/>
+          <w:bCs/>
+          <w:color w:val="00000A"/>
+          <w:sz w:val="24"/>
+          <w:szCs w:val="24"/>
+        </w:rPr>
+      </w:r>
+    </w:p>
+    <w:p>
+      <w:pPr>
+        <w:pStyle w:val="Normal"/>
+        <w:spacing w:lineRule="auto" w:line="360" w:before="240" w:after="240"/>
+        <w:ind w:right="4" w:hanging="0"/>
+        <w:jc w:val="center"/>
+        <w:rPr>
+          <w:rFonts w:ascii="Times New Roman" w:hAnsi="Times New Roman" w:cs="Times New Roman"/>
+          <w:b/>
+          <w:b/>
+          <w:bCs/>
+          <w:color w:val="00000A"/>
+          <w:sz w:val="24"/>
+          <w:szCs w:val="24"/>
+        </w:rPr>
+      </w:pPr>
+      <w:r>
+        <w:rPr>
+          <w:rFonts w:cs="Times New Roman" w:ascii="Times New Roman" w:hAnsi="Times New Roman"/>
+          <w:b/>
+          <w:bCs/>
+          <w:color w:val="00000A"/>
+          <w:sz w:val="24"/>
+          <w:szCs w:val="24"/>
+        </w:rPr>
+      </w:r>
+    </w:p>
+    <w:p>
+      <w:pPr>
+        <w:pStyle w:val="Normal"/>
+        <w:spacing w:lineRule="auto" w:line="360" w:before="240" w:after="240"/>
+        <w:ind w:right="4" w:hanging="0"/>
+        <w:jc w:val="center"/>
+        <w:rPr>
+          <w:rFonts w:ascii="Times New Roman" w:hAnsi="Times New Roman" w:cs="Times New Roman"/>
+          <w:b/>
+          <w:b/>
+          <w:bCs/>
+          <w:color w:val="00000A"/>
+          <w:sz w:val="24"/>
+          <w:szCs w:val="24"/>
+        </w:rPr>
+      </w:pPr>
+      <w:r>
+        <w:rPr>
+          <w:rFonts w:cs="Times New Roman" w:ascii="Times New Roman" w:hAnsi="Times New Roman"/>
+          <w:b/>
+          <w:bCs/>
+          <w:color w:val="00000A"/>
+          <w:sz w:val="24"/>
+          <w:szCs w:val="24"/>
+        </w:rPr>
         <w:t>CONSIDERACIONES FINALES</w:t>
       </w:r>
     </w:p>
     <w:p>
       <w:pPr>
-        <w:pStyle w:val="Normal"/>
+        <w:pStyle w:val="TextBody"/>
         <w:numPr>
           <w:ilvl w:val="0"/>
           <w:numId w:val="0"/>
         </w:numPr>
         <w:spacing w:lineRule="auto" w:line="360" w:before="240" w:after="240"/>
         <w:ind w:right="4" w:hanging="0"/>
-        <w:jc w:val="center"/>
+        <w:jc w:val="both"/>
         <w:outlineLvl w:val="0"/>
         <w:rPr>
-          <w:rFonts w:ascii="Times New Roman" w:hAnsi="Times New Roman" w:eastAsia="Times New Roman" w:cs="Times New Roman"/>
-          <w:b/>
-          <w:b/>
-          <w:sz w:val="24"/>
-          <w:szCs w:val="24"/>
-        </w:rPr>
-      </w:pPr>
-      <w:r>
-        <w:rPr/>
-      </w:r>
-    </w:p>
-    <w:p>
-      <w:pPr>
-        <w:pStyle w:val="Normal"/>
-        <w:numPr>
-          <w:ilvl w:val="0"/>
-          <w:numId w:val="0"/>
-        </w:numPr>
-        <w:spacing w:lineRule="auto" w:line="360" w:before="240" w:after="240"/>
-        <w:ind w:right="4" w:hanging="0"/>
-        <w:jc w:val="center"/>
-        <w:outlineLvl w:val="0"/>
-        <w:rPr>
-          <w:rFonts w:ascii="Times New Roman" w:hAnsi="Times New Roman" w:eastAsia="Times New Roman" w:cs="Times New Roman"/>
-          <w:b/>
-          <w:b/>
-          <w:sz w:val="24"/>
-          <w:szCs w:val="24"/>
-        </w:rPr>
-      </w:pPr>
-      <w:r>
-        <w:rPr/>
-      </w:r>
-    </w:p>
-    <w:p>
-      <w:pPr>
-        <w:pStyle w:val="Normal"/>
-        <w:numPr>
-          <w:ilvl w:val="0"/>
-          <w:numId w:val="0"/>
-        </w:numPr>
-        <w:spacing w:lineRule="auto" w:line="360" w:before="240" w:after="240"/>
-        <w:ind w:right="4" w:hanging="0"/>
-        <w:jc w:val="center"/>
-        <w:outlineLvl w:val="0"/>
-        <w:rPr>
-          <w:rFonts w:ascii="Times New Roman" w:hAnsi="Times New Roman" w:eastAsia="Times New Roman" w:cs="Times New Roman"/>
-          <w:b/>
-          <w:b/>
-          <w:sz w:val="24"/>
-          <w:szCs w:val="24"/>
-        </w:rPr>
-      </w:pPr>
-      <w:r>
-        <w:rPr/>
-      </w:r>
-    </w:p>
-    <w:p>
-      <w:pPr>
-        <w:pStyle w:val="Normal"/>
-        <w:numPr>
-          <w:ilvl w:val="0"/>
-          <w:numId w:val="0"/>
-        </w:numPr>
-        <w:spacing w:lineRule="auto" w:line="360" w:before="240" w:after="240"/>
-        <w:ind w:right="4" w:hanging="0"/>
-        <w:jc w:val="center"/>
-        <w:outlineLvl w:val="0"/>
-        <w:rPr>
-          <w:rFonts w:ascii="Times New Roman" w:hAnsi="Times New Roman" w:eastAsia="Times New Roman" w:cs="Times New Roman"/>
-          <w:b/>
-          <w:b/>
-          <w:sz w:val="24"/>
-          <w:szCs w:val="24"/>
-        </w:rPr>
-      </w:pPr>
-      <w:r>
-        <w:rPr/>
-      </w:r>
-    </w:p>
-    <w:p>
-      <w:pPr>
-        <w:pStyle w:val="Normal"/>
-        <w:numPr>
-          <w:ilvl w:val="0"/>
-          <w:numId w:val="0"/>
-        </w:numPr>
-        <w:spacing w:lineRule="auto" w:line="360" w:before="240" w:after="240"/>
-        <w:ind w:right="4" w:hanging="0"/>
-        <w:jc w:val="center"/>
-        <w:outlineLvl w:val="0"/>
-        <w:rPr>
-          <w:rFonts w:ascii="Times New Roman" w:hAnsi="Times New Roman" w:eastAsia="Times New Roman" w:cs="Times New Roman"/>
-          <w:b/>
-          <w:b/>
-          <w:sz w:val="24"/>
-          <w:szCs w:val="24"/>
-        </w:rPr>
-      </w:pPr>
-      <w:r>
-        <w:rPr/>
-      </w:r>
-    </w:p>
-    <w:p>
-      <w:pPr>
-        <w:pStyle w:val="Normal"/>
-        <w:numPr>
-          <w:ilvl w:val="0"/>
-          <w:numId w:val="0"/>
-        </w:numPr>
-        <w:spacing w:lineRule="auto" w:line="360" w:before="240" w:after="240"/>
-        <w:ind w:right="4" w:hanging="0"/>
-        <w:jc w:val="center"/>
-        <w:outlineLvl w:val="0"/>
-        <w:rPr>
-          <w:rFonts w:ascii="Times New Roman" w:hAnsi="Times New Roman" w:eastAsia="Times New Roman" w:cs="Times New Roman"/>
-          <w:b/>
-          <w:b/>
-          <w:sz w:val="24"/>
-          <w:szCs w:val="24"/>
-        </w:rPr>
-      </w:pPr>
-      <w:r>
-        <w:rPr/>
-      </w:r>
-    </w:p>
-    <w:p>
-      <w:pPr>
-        <w:pStyle w:val="Normal"/>
-        <w:numPr>
-          <w:ilvl w:val="0"/>
-          <w:numId w:val="0"/>
-        </w:numPr>
-        <w:spacing w:lineRule="auto" w:line="360" w:before="240" w:after="240"/>
-        <w:ind w:right="4" w:hanging="0"/>
-        <w:jc w:val="center"/>
-        <w:outlineLvl w:val="0"/>
-        <w:rPr>
-          <w:rFonts w:ascii="Times New Roman" w:hAnsi="Times New Roman" w:eastAsia="Times New Roman" w:cs="Times New Roman"/>
-          <w:b/>
-          <w:b/>
-          <w:sz w:val="24"/>
-          <w:szCs w:val="24"/>
-        </w:rPr>
-      </w:pPr>
-      <w:r>
-        <w:rPr/>
-      </w:r>
-    </w:p>
-    <w:p>
-      <w:pPr>
-        <w:pStyle w:val="Normal"/>
-        <w:numPr>
-          <w:ilvl w:val="0"/>
-          <w:numId w:val="0"/>
-        </w:numPr>
-        <w:spacing w:lineRule="auto" w:line="360" w:before="240" w:after="240"/>
-        <w:ind w:right="4" w:hanging="0"/>
-        <w:jc w:val="center"/>
-        <w:outlineLvl w:val="0"/>
-        <w:rPr>
-          <w:rFonts w:ascii="Times New Roman" w:hAnsi="Times New Roman" w:eastAsia="Times New Roman" w:cs="Times New Roman"/>
-          <w:b/>
-          <w:b/>
-          <w:sz w:val="24"/>
-          <w:szCs w:val="24"/>
-        </w:rPr>
-      </w:pPr>
-      <w:r>
-        <w:rPr/>
-      </w:r>
-    </w:p>
-    <w:p>
-      <w:pPr>
-        <w:pStyle w:val="Normal"/>
-        <w:numPr>
-          <w:ilvl w:val="0"/>
-          <w:numId w:val="0"/>
-        </w:numPr>
-        <w:spacing w:lineRule="auto" w:line="360" w:before="240" w:after="240"/>
-        <w:ind w:right="4" w:hanging="0"/>
-        <w:jc w:val="center"/>
-        <w:outlineLvl w:val="0"/>
-        <w:rPr>
-          <w:rFonts w:ascii="Times New Roman" w:hAnsi="Times New Roman" w:eastAsia="Times New Roman" w:cs="Times New Roman"/>
-          <w:b/>
-          <w:b/>
-          <w:sz w:val="24"/>
-          <w:szCs w:val="24"/>
-        </w:rPr>
-      </w:pPr>
-      <w:r>
-        <w:rPr/>
-      </w:r>
-    </w:p>
-    <w:p>
-      <w:pPr>
-        <w:pStyle w:val="Normal"/>
-        <w:numPr>
-          <w:ilvl w:val="0"/>
-          <w:numId w:val="0"/>
-        </w:numPr>
-        <w:spacing w:lineRule="auto" w:line="360" w:before="240" w:after="240"/>
-        <w:ind w:right="4" w:hanging="0"/>
-        <w:jc w:val="center"/>
-        <w:outlineLvl w:val="0"/>
-        <w:rPr>
-          <w:rFonts w:ascii="Times New Roman" w:hAnsi="Times New Roman" w:eastAsia="Times New Roman" w:cs="Times New Roman"/>
-          <w:b/>
-          <w:b/>
-          <w:sz w:val="24"/>
-          <w:szCs w:val="24"/>
-        </w:rPr>
-      </w:pPr>
-      <w:r>
-        <w:rPr/>
-      </w:r>
-    </w:p>
-    <w:p>
-      <w:pPr>
-        <w:pStyle w:val="Normal"/>
-        <w:numPr>
-          <w:ilvl w:val="0"/>
-          <w:numId w:val="0"/>
-        </w:numPr>
-        <w:spacing w:lineRule="auto" w:line="360" w:before="240" w:after="240"/>
-        <w:ind w:right="4" w:hanging="0"/>
-        <w:jc w:val="center"/>
-        <w:outlineLvl w:val="0"/>
-        <w:rPr>
-          <w:rFonts w:ascii="Times New Roman" w:hAnsi="Times New Roman" w:eastAsia="Times New Roman" w:cs="Times New Roman"/>
-          <w:b/>
-          <w:b/>
-          <w:sz w:val="24"/>
-          <w:szCs w:val="24"/>
-        </w:rPr>
-      </w:pPr>
-      <w:r>
-        <w:rPr/>
-      </w:r>
-    </w:p>
-    <w:p>
-      <w:pPr>
-        <w:pStyle w:val="Normal"/>
-        <w:numPr>
-          <w:ilvl w:val="0"/>
-          <w:numId w:val="0"/>
-        </w:numPr>
-        <w:spacing w:lineRule="auto" w:line="360" w:before="240" w:after="240"/>
-        <w:ind w:right="4" w:hanging="0"/>
-        <w:jc w:val="center"/>
-        <w:outlineLvl w:val="0"/>
-        <w:rPr>
-          <w:rFonts w:ascii="Times New Roman" w:hAnsi="Times New Roman" w:eastAsia="Times New Roman" w:cs="Times New Roman"/>
-          <w:b/>
-          <w:b/>
-          <w:sz w:val="24"/>
-          <w:szCs w:val="24"/>
-        </w:rPr>
-      </w:pPr>
-      <w:r>
-        <w:rPr/>
-      </w:r>
-    </w:p>
-    <w:p>
-      <w:pPr>
-        <w:pStyle w:val="Normal"/>
-        <w:numPr>
-          <w:ilvl w:val="0"/>
-          <w:numId w:val="0"/>
-        </w:numPr>
-        <w:spacing w:lineRule="auto" w:line="360" w:before="240" w:after="240"/>
-        <w:ind w:right="4" w:hanging="0"/>
-        <w:jc w:val="center"/>
-        <w:outlineLvl w:val="0"/>
-        <w:rPr>
-          <w:rFonts w:ascii="Times New Roman" w:hAnsi="Times New Roman" w:eastAsia="Times New Roman" w:cs="Times New Roman"/>
-          <w:b/>
-          <w:b/>
-          <w:sz w:val="24"/>
-          <w:szCs w:val="24"/>
-        </w:rPr>
-      </w:pPr>
-      <w:r>
-        <w:rPr/>
-      </w:r>
-    </w:p>
-    <w:p>
-      <w:pPr>
-        <w:pStyle w:val="Normal"/>
-        <w:numPr>
-          <w:ilvl w:val="0"/>
-          <w:numId w:val="0"/>
-        </w:numPr>
-        <w:spacing w:lineRule="auto" w:line="360" w:before="240" w:after="240"/>
-        <w:ind w:right="4" w:hanging="0"/>
-        <w:jc w:val="center"/>
-        <w:outlineLvl w:val="0"/>
-        <w:rPr>
-          <w:rFonts w:ascii="Times New Roman" w:hAnsi="Times New Roman" w:eastAsia="Times New Roman" w:cs="Times New Roman"/>
-          <w:b/>
-          <w:b/>
-          <w:sz w:val="24"/>
-          <w:szCs w:val="24"/>
-        </w:rPr>
-      </w:pPr>
-      <w:r>
-        <w:rPr/>
-      </w:r>
-    </w:p>
-    <w:p>
-      <w:pPr>
-        <w:pStyle w:val="Normal"/>
-        <w:numPr>
-          <w:ilvl w:val="0"/>
-          <w:numId w:val="0"/>
-        </w:numPr>
-        <w:spacing w:lineRule="auto" w:line="360" w:before="240" w:after="240"/>
-        <w:ind w:right="4" w:hanging="0"/>
-        <w:jc w:val="center"/>
-        <w:outlineLvl w:val="0"/>
-        <w:rPr>
-          <w:rFonts w:ascii="Times New Roman" w:hAnsi="Times New Roman" w:eastAsia="Times New Roman" w:cs="Times New Roman"/>
-          <w:b/>
-          <w:b/>
-          <w:sz w:val="24"/>
-          <w:szCs w:val="24"/>
-        </w:rPr>
-      </w:pPr>
-      <w:r>
-        <w:rPr/>
+          <w:rFonts w:ascii="Times new roman" w:hAnsi="Times new roman"/>
+          <w:b w:val="false"/>
+          <w:b w:val="false"/>
+          <w:bCs w:val="false"/>
+          <w:i w:val="false"/>
+          <w:caps w:val="false"/>
+          <w:smallCaps w:val="false"/>
+          <w:color w:val="222222"/>
+          <w:spacing w:val="0"/>
+          <w:sz w:val="24"/>
+        </w:rPr>
+      </w:pPr>
+      <w:r>
+        <w:rPr>
+          <w:rFonts w:eastAsia="Times New Roman" w:cs="Times New Roman" w:ascii="Times new roman" w:hAnsi="Times new roman"/>
+          <w:b w:val="false"/>
+          <w:bCs w:val="false"/>
+          <w:i w:val="false"/>
+          <w:caps w:val="false"/>
+          <w:smallCaps w:val="false"/>
+          <w:color w:val="222222"/>
+          <w:spacing w:val="0"/>
+          <w:sz w:val="24"/>
+          <w:szCs w:val="24"/>
+        </w:rPr>
+        <w:t xml:space="preserve">     </w:t>
+      </w:r>
+      <w:r>
+        <w:rPr>
+          <w:rFonts w:eastAsia="Times New Roman" w:cs="Times New Roman" w:ascii="Times new roman" w:hAnsi="Times new roman"/>
+          <w:b w:val="false"/>
+          <w:bCs w:val="false"/>
+          <w:i w:val="false"/>
+          <w:caps w:val="false"/>
+          <w:smallCaps w:val="false"/>
+          <w:color w:val="222222"/>
+          <w:spacing w:val="0"/>
+          <w:sz w:val="24"/>
+          <w:szCs w:val="24"/>
+        </w:rPr>
+        <w:t>Luego de realizar las investigaciones pertinentes y corroborar cómo son llevados a cabo los procedimientos administrativos en la Facultad de Arquitectura y Urbanismo de la Universidad Central de Venezuela, se pudo constatar la necesidad inminente de</w:t>
+      </w:r>
+      <w:r>
+        <w:rPr>
+          <w:rFonts w:eastAsia="Times New Roman" w:cs="Times New Roman" w:ascii="Times new roman" w:hAnsi="Times new roman"/>
+          <w:b w:val="false"/>
+          <w:bCs w:val="false"/>
+          <w:i w:val="false"/>
+          <w:caps w:val="false"/>
+          <w:smallCaps w:val="false"/>
+          <w:color w:val="222222"/>
+          <w:spacing w:val="0"/>
+          <w:sz w:val="24"/>
+          <w:szCs w:val="24"/>
+        </w:rPr>
+        <w:t xml:space="preserve"> generar una solucióno </w:t>
+      </w:r>
+      <w:r>
+        <w:rPr>
+          <w:rFonts w:eastAsia="Times New Roman" w:cs="Times New Roman" w:ascii="Times new roman" w:hAnsi="Times new roman"/>
+          <w:b w:val="false"/>
+          <w:bCs w:val="false"/>
+          <w:i w:val="false"/>
+          <w:caps w:val="false"/>
+          <w:smallCaps w:val="false"/>
+          <w:color w:val="222222"/>
+          <w:spacing w:val="0"/>
+          <w:sz w:val="24"/>
+          <w:szCs w:val="24"/>
+        </w:rPr>
+        <w:t xml:space="preserve">para agilizar los procesos y reducir el alto riesgo de errores que son generados por el manejo manual de </w:t>
+      </w:r>
+      <w:r>
+        <w:rPr>
+          <w:rFonts w:eastAsia="Times New Roman" w:cs="Times New Roman" w:ascii="Times new roman" w:hAnsi="Times new roman"/>
+          <w:b w:val="false"/>
+          <w:bCs w:val="false"/>
+          <w:i w:val="false"/>
+          <w:caps w:val="false"/>
+          <w:smallCaps w:val="false"/>
+          <w:color w:val="222222"/>
+          <w:spacing w:val="0"/>
+          <w:sz w:val="24"/>
+          <w:szCs w:val="24"/>
+        </w:rPr>
+        <w:t>la información</w:t>
+      </w:r>
+      <w:r>
+        <w:rPr>
+          <w:rFonts w:eastAsia="Times New Roman" w:cs="Times New Roman" w:ascii="Times new roman" w:hAnsi="Times new roman"/>
+          <w:b w:val="false"/>
+          <w:bCs w:val="false"/>
+          <w:i w:val="false"/>
+          <w:caps w:val="false"/>
+          <w:smallCaps w:val="false"/>
+          <w:color w:val="222222"/>
+          <w:spacing w:val="0"/>
+          <w:sz w:val="24"/>
+          <w:szCs w:val="24"/>
+        </w:rPr>
+        <w:t xml:space="preserve">. Esta situación es una realidad ya que para la Universidad es muy difícil asumir todo lo que representa la automatización </w:t>
+      </w:r>
+      <w:r>
+        <w:rPr>
+          <w:rFonts w:eastAsia="Times New Roman" w:cs="Times New Roman" w:ascii="Times new roman" w:hAnsi="Times new roman"/>
+          <w:b w:val="false"/>
+          <w:bCs w:val="false"/>
+          <w:i w:val="false"/>
+          <w:caps w:val="false"/>
+          <w:smallCaps w:val="false"/>
+          <w:color w:val="222222"/>
+          <w:spacing w:val="0"/>
+          <w:sz w:val="24"/>
+          <w:szCs w:val="24"/>
+        </w:rPr>
+        <w:t>de dichos procesos</w:t>
+      </w:r>
+      <w:r>
+        <w:rPr>
+          <w:rFonts w:eastAsia="Times New Roman" w:cs="Times New Roman" w:ascii="Times new roman" w:hAnsi="Times new roman"/>
+          <w:b w:val="false"/>
+          <w:bCs w:val="false"/>
+          <w:i w:val="false"/>
+          <w:caps w:val="false"/>
+          <w:smallCaps w:val="false"/>
+          <w:color w:val="222222"/>
+          <w:spacing w:val="0"/>
+          <w:sz w:val="24"/>
+          <w:szCs w:val="24"/>
+        </w:rPr>
+        <w:t>, a nivel de gastos, tiempo y el personal capacitado que se requiere.</w:t>
+      </w:r>
+    </w:p>
+    <w:p>
+      <w:pPr>
+        <w:pStyle w:val="TextBody"/>
+        <w:widowControl/>
+        <w:spacing w:lineRule="auto" w:line="360" w:before="0" w:after="160"/>
+        <w:ind w:left="0" w:right="0" w:hanging="0"/>
+        <w:jc w:val="both"/>
+        <w:rPr>
+          <w:rFonts w:ascii="Times new roman" w:hAnsi="Times new roman"/>
+          <w:b w:val="false"/>
+          <w:b w:val="false"/>
+          <w:bCs w:val="false"/>
+          <w:i w:val="false"/>
+          <w:caps w:val="false"/>
+          <w:smallCaps w:val="false"/>
+          <w:color w:val="222222"/>
+          <w:spacing w:val="0"/>
+          <w:sz w:val="24"/>
+        </w:rPr>
+      </w:pPr>
+      <w:r>
+        <w:rPr>
+          <w:rFonts w:ascii="Times new roman" w:hAnsi="Times new roman"/>
+          <w:b w:val="false"/>
+          <w:bCs w:val="false"/>
+          <w:i w:val="false"/>
+          <w:caps w:val="false"/>
+          <w:smallCaps w:val="false"/>
+          <w:color w:val="222222"/>
+          <w:spacing w:val="0"/>
+          <w:sz w:val="24"/>
+        </w:rPr>
+        <w:t xml:space="preserve">     </w:t>
+      </w:r>
+      <w:r>
+        <w:rPr>
+          <w:rFonts w:ascii="Times new roman" w:hAnsi="Times new roman"/>
+          <w:b w:val="false"/>
+          <w:bCs w:val="false"/>
+          <w:i w:val="false"/>
+          <w:caps w:val="false"/>
+          <w:smallCaps w:val="false"/>
+          <w:color w:val="222222"/>
+          <w:spacing w:val="0"/>
+          <w:sz w:val="24"/>
+        </w:rPr>
+        <w:t>Es así como luego de la detección de esta necesidad, surgió la idea de diseñar un Sistema Web que permitirá realizar algunos de los procedimientos administrativos y académicos más importantes de manera computarizada.</w:t>
+      </w:r>
+    </w:p>
+    <w:p>
+      <w:pPr>
+        <w:pStyle w:val="TextBody"/>
+        <w:widowControl/>
+        <w:spacing w:lineRule="auto" w:line="360" w:before="0" w:after="160"/>
+        <w:ind w:left="0" w:right="0" w:hanging="0"/>
+        <w:jc w:val="both"/>
+        <w:rPr>
+          <w:rFonts w:ascii="Times new roman" w:hAnsi="Times new roman"/>
+          <w:b w:val="false"/>
+          <w:b w:val="false"/>
+          <w:bCs w:val="false"/>
+          <w:i w:val="false"/>
+          <w:caps w:val="false"/>
+          <w:smallCaps w:val="false"/>
+          <w:color w:val="222222"/>
+          <w:spacing w:val="0"/>
+          <w:sz w:val="24"/>
+        </w:rPr>
+      </w:pPr>
+      <w:r>
+        <w:rPr>
+          <w:rFonts w:ascii="Times new roman" w:hAnsi="Times new roman"/>
+          <w:b w:val="false"/>
+          <w:bCs w:val="false"/>
+          <w:i w:val="false"/>
+          <w:caps w:val="false"/>
+          <w:smallCaps w:val="false"/>
+          <w:color w:val="222222"/>
+          <w:spacing w:val="0"/>
+          <w:sz w:val="24"/>
+        </w:rPr>
+        <w:t xml:space="preserve">      </w:t>
+      </w:r>
+      <w:r>
+        <w:rPr>
+          <w:rFonts w:ascii="Times new roman" w:hAnsi="Times new roman"/>
+          <w:b w:val="false"/>
+          <w:bCs w:val="false"/>
+          <w:i w:val="false"/>
+          <w:caps w:val="false"/>
+          <w:smallCaps w:val="false"/>
+          <w:color w:val="222222"/>
+          <w:spacing w:val="0"/>
+          <w:sz w:val="24"/>
+        </w:rPr>
+        <w:t xml:space="preserve">Para la realización de dicho Sistema Web se </w:t>
+      </w:r>
+      <w:r>
+        <w:rPr>
+          <w:rFonts w:ascii="Times new roman" w:hAnsi="Times new roman"/>
+          <w:b w:val="false"/>
+          <w:bCs w:val="false"/>
+          <w:i w:val="false"/>
+          <w:caps w:val="false"/>
+          <w:smallCaps w:val="false"/>
+          <w:color w:val="222222"/>
+          <w:spacing w:val="0"/>
+          <w:sz w:val="24"/>
+        </w:rPr>
+        <w:t>seleccionaron las</w:t>
+      </w:r>
+      <w:r>
+        <w:rPr>
+          <w:rFonts w:ascii="Times new roman" w:hAnsi="Times new roman"/>
+          <w:b w:val="false"/>
+          <w:bCs w:val="false"/>
+          <w:i w:val="false"/>
+          <w:caps w:val="false"/>
+          <w:smallCaps w:val="false"/>
+          <w:color w:val="222222"/>
+          <w:spacing w:val="0"/>
+          <w:sz w:val="24"/>
+        </w:rPr>
+        <w:t xml:space="preserve"> tecnología</w:t>
+      </w:r>
+      <w:r>
+        <w:rPr>
+          <w:rFonts w:ascii="Times new roman" w:hAnsi="Times new roman"/>
+          <w:b w:val="false"/>
+          <w:bCs w:val="false"/>
+          <w:i w:val="false"/>
+          <w:caps w:val="false"/>
+          <w:smallCaps w:val="false"/>
+          <w:color w:val="222222"/>
+          <w:spacing w:val="0"/>
+          <w:sz w:val="24"/>
+        </w:rPr>
+        <w:t>s</w:t>
+      </w:r>
+      <w:r>
+        <w:rPr>
+          <w:rFonts w:ascii="Times new roman" w:hAnsi="Times new roman"/>
+          <w:b w:val="false"/>
+          <w:bCs w:val="false"/>
+          <w:i w:val="false"/>
+          <w:caps w:val="false"/>
+          <w:smallCaps w:val="false"/>
+          <w:color w:val="222222"/>
+          <w:spacing w:val="0"/>
+          <w:sz w:val="24"/>
+        </w:rPr>
+        <w:t xml:space="preserve"> que se considera que </w:t>
+      </w:r>
+      <w:r>
+        <w:rPr>
+          <w:rFonts w:ascii="Times new roman" w:hAnsi="Times new roman"/>
+          <w:b w:val="false"/>
+          <w:bCs w:val="false"/>
+          <w:i w:val="false"/>
+          <w:caps w:val="false"/>
+          <w:smallCaps w:val="false"/>
+          <w:color w:val="222222"/>
+          <w:spacing w:val="0"/>
+          <w:sz w:val="24"/>
+        </w:rPr>
+        <w:t>son las que mejor se adaptan</w:t>
+      </w:r>
+      <w:r>
+        <w:rPr>
+          <w:rFonts w:ascii="Times new roman" w:hAnsi="Times new roman"/>
+          <w:b w:val="false"/>
+          <w:bCs w:val="false"/>
+          <w:i w:val="false"/>
+          <w:caps w:val="false"/>
+          <w:smallCaps w:val="false"/>
+          <w:color w:val="222222"/>
+          <w:spacing w:val="0"/>
+          <w:sz w:val="24"/>
+        </w:rPr>
+        <w:t xml:space="preserve"> a los requerimientos que se buscan cubrir con la </w:t>
+      </w:r>
+      <w:r>
+        <w:rPr>
+          <w:rFonts w:ascii="Times new roman" w:hAnsi="Times new roman"/>
+          <w:b w:val="false"/>
+          <w:bCs w:val="false"/>
+          <w:i w:val="false"/>
+          <w:caps w:val="false"/>
+          <w:smallCaps w:val="false"/>
+          <w:color w:val="222222"/>
+          <w:spacing w:val="0"/>
+          <w:sz w:val="24"/>
+        </w:rPr>
+        <w:t>implementación</w:t>
+      </w:r>
+      <w:r>
+        <w:rPr>
+          <w:rFonts w:ascii="Times new roman" w:hAnsi="Times new roman"/>
+          <w:b w:val="false"/>
+          <w:bCs w:val="false"/>
+          <w:i w:val="false"/>
+          <w:caps w:val="false"/>
+          <w:smallCaps w:val="false"/>
+          <w:color w:val="222222"/>
+          <w:spacing w:val="0"/>
+          <w:sz w:val="24"/>
+        </w:rPr>
+        <w:t xml:space="preserve"> del mismo, </w:t>
+      </w:r>
+      <w:r>
+        <w:rPr>
+          <w:rFonts w:ascii="Times new roman" w:hAnsi="Times new roman"/>
+          <w:b w:val="false"/>
+          <w:bCs w:val="false"/>
+          <w:i w:val="false"/>
+          <w:caps w:val="false"/>
+          <w:smallCaps w:val="false"/>
+          <w:color w:val="222222"/>
+          <w:spacing w:val="0"/>
+          <w:sz w:val="24"/>
+        </w:rPr>
+        <w:t>que a su vez</w:t>
+      </w:r>
+      <w:r>
+        <w:rPr>
+          <w:rFonts w:ascii="Times new roman" w:hAnsi="Times new roman"/>
+          <w:b w:val="false"/>
+          <w:bCs w:val="false"/>
+          <w:i w:val="false"/>
+          <w:caps w:val="false"/>
+          <w:smallCaps w:val="false"/>
+          <w:color w:val="222222"/>
+          <w:spacing w:val="0"/>
+          <w:sz w:val="24"/>
+        </w:rPr>
+        <w:t xml:space="preserve"> permitirá</w:t>
+      </w:r>
+      <w:r>
+        <w:rPr>
+          <w:rFonts w:ascii="Times new roman" w:hAnsi="Times new roman"/>
+          <w:b w:val="false"/>
+          <w:bCs w:val="false"/>
+          <w:i w:val="false"/>
+          <w:caps w:val="false"/>
+          <w:smallCaps w:val="false"/>
+          <w:color w:val="222222"/>
+          <w:spacing w:val="0"/>
+          <w:sz w:val="24"/>
+        </w:rPr>
+        <w:t>n</w:t>
+      </w:r>
+      <w:r>
+        <w:rPr>
+          <w:rFonts w:ascii="Times new roman" w:hAnsi="Times new roman"/>
+          <w:b w:val="false"/>
+          <w:bCs w:val="false"/>
+          <w:i w:val="false"/>
+          <w:caps w:val="false"/>
+          <w:smallCaps w:val="false"/>
+          <w:color w:val="222222"/>
+          <w:spacing w:val="0"/>
+          <w:sz w:val="24"/>
+        </w:rPr>
+        <w:t xml:space="preserve"> que el trabajo sea escalable y pueda seguir expandiéndose exitosamente </w:t>
+      </w:r>
+      <w:r>
+        <w:rPr>
+          <w:rFonts w:ascii="Times new roman" w:hAnsi="Times new roman"/>
+          <w:b w:val="false"/>
+          <w:bCs w:val="false"/>
+          <w:i w:val="false"/>
+          <w:caps w:val="false"/>
+          <w:smallCaps w:val="false"/>
+          <w:color w:val="222222"/>
+          <w:spacing w:val="0"/>
+          <w:sz w:val="24"/>
+        </w:rPr>
+        <w:t>en el futuro</w:t>
+      </w:r>
+      <w:r>
+        <w:rPr>
+          <w:rFonts w:ascii="Times new roman" w:hAnsi="Times new roman"/>
+          <w:b w:val="false"/>
+          <w:bCs w:val="false"/>
+          <w:i w:val="false"/>
+          <w:caps w:val="false"/>
+          <w:smallCaps w:val="false"/>
+          <w:color w:val="222222"/>
+          <w:spacing w:val="0"/>
+          <w:sz w:val="24"/>
+        </w:rPr>
+        <w:t>.</w:t>
+      </w:r>
+    </w:p>
+    <w:p>
+      <w:pPr>
+        <w:pStyle w:val="TextBody"/>
+        <w:widowControl/>
+        <w:spacing w:lineRule="auto" w:line="360" w:before="0" w:after="160"/>
+        <w:ind w:left="0" w:right="0" w:hanging="0"/>
+        <w:jc w:val="both"/>
+        <w:rPr>
+          <w:rFonts w:ascii="Times new roman" w:hAnsi="Times new roman"/>
+          <w:b w:val="false"/>
+          <w:b w:val="false"/>
+          <w:bCs w:val="false"/>
+          <w:i w:val="false"/>
+          <w:caps w:val="false"/>
+          <w:smallCaps w:val="false"/>
+          <w:color w:val="222222"/>
+          <w:spacing w:val="0"/>
+          <w:sz w:val="24"/>
+        </w:rPr>
+      </w:pPr>
+      <w:r>
+        <w:rPr>
+          <w:rFonts w:ascii="Times new roman" w:hAnsi="Times new roman"/>
+          <w:b w:val="false"/>
+          <w:bCs w:val="false"/>
+          <w:i w:val="false"/>
+          <w:caps w:val="false"/>
+          <w:smallCaps w:val="false"/>
+          <w:color w:val="222222"/>
+          <w:spacing w:val="0"/>
+          <w:sz w:val="24"/>
+        </w:rPr>
+        <w:t xml:space="preserve">     </w:t>
+      </w:r>
+      <w:r>
+        <w:rPr>
+          <w:rFonts w:ascii="Times new roman" w:hAnsi="Times new roman"/>
+          <w:b w:val="false"/>
+          <w:bCs w:val="false"/>
+          <w:i w:val="false"/>
+          <w:caps w:val="false"/>
+          <w:smallCaps w:val="false"/>
+          <w:color w:val="222222"/>
+          <w:spacing w:val="0"/>
+          <w:sz w:val="24"/>
+        </w:rPr>
+        <w:t xml:space="preserve">Con </w:t>
+      </w:r>
+      <w:r>
+        <w:rPr>
+          <w:rFonts w:ascii="Times new roman" w:hAnsi="Times new roman"/>
+          <w:b w:val="false"/>
+          <w:bCs w:val="false"/>
+          <w:i w:val="false"/>
+          <w:caps w:val="false"/>
+          <w:smallCaps w:val="false"/>
+          <w:color w:val="222222"/>
+          <w:spacing w:val="0"/>
+          <w:sz w:val="24"/>
+        </w:rPr>
+        <w:t>el desarrollo</w:t>
+      </w:r>
+      <w:r>
+        <w:rPr>
+          <w:rFonts w:ascii="Times new roman" w:hAnsi="Times new roman"/>
+          <w:b w:val="false"/>
+          <w:bCs w:val="false"/>
+          <w:i w:val="false"/>
+          <w:caps w:val="false"/>
+          <w:smallCaps w:val="false"/>
+          <w:color w:val="222222"/>
+          <w:spacing w:val="0"/>
+          <w:sz w:val="24"/>
+        </w:rPr>
+        <w:t xml:space="preserve"> de dicho Sistema en la FAU-UCV, se busca solucionar los inconvenientes más relevantes que genera la forma en que son llevados a cabo los procesos actualmente, minimizando errores y permitiendo un manejo eficiente y eficaz del tiempo del personal que labora en la Facultad. Adicionalmente, el hecho de realizar las tareas y operaciones de forma automatizada permitirá a la FAU-UCV aprovechar los innumerables beneficios que </w:t>
+      </w:r>
+      <w:r>
+        <w:rPr>
+          <w:rFonts w:ascii="Times new roman" w:hAnsi="Times new roman"/>
+          <w:b w:val="false"/>
+          <w:bCs w:val="false"/>
+          <w:i w:val="false"/>
+          <w:caps w:val="false"/>
+          <w:smallCaps w:val="false"/>
+          <w:color w:val="222222"/>
+          <w:spacing w:val="0"/>
+          <w:sz w:val="24"/>
+        </w:rPr>
+        <w:t>la sistematización digital</w:t>
+      </w:r>
+      <w:r>
+        <w:rPr>
+          <w:rFonts w:ascii="Times new roman" w:hAnsi="Times new roman"/>
+          <w:b w:val="false"/>
+          <w:bCs w:val="false"/>
+          <w:i w:val="false"/>
+          <w:caps w:val="false"/>
+          <w:smallCaps w:val="false"/>
+          <w:color w:val="222222"/>
+          <w:spacing w:val="0"/>
+          <w:sz w:val="24"/>
+        </w:rPr>
+        <w:t xml:space="preserve"> ofrece </w:t>
+      </w:r>
+      <w:r>
+        <w:rPr>
+          <w:rFonts w:ascii="Times new roman" w:hAnsi="Times new roman"/>
+          <w:b w:val="false"/>
+          <w:bCs w:val="false"/>
+          <w:i w:val="false"/>
+          <w:caps w:val="false"/>
+          <w:smallCaps w:val="false"/>
+          <w:color w:val="222222"/>
+          <w:spacing w:val="0"/>
+          <w:sz w:val="24"/>
+        </w:rPr>
+        <w:t>hoy en día</w:t>
+      </w:r>
+      <w:r>
+        <w:rPr>
+          <w:rFonts w:ascii="Times new roman" w:hAnsi="Times new roman"/>
+          <w:b w:val="false"/>
+          <w:bCs w:val="false"/>
+          <w:i w:val="false"/>
+          <w:caps w:val="false"/>
+          <w:smallCaps w:val="false"/>
+          <w:color w:val="222222"/>
+          <w:spacing w:val="0"/>
+          <w:sz w:val="24"/>
+        </w:rPr>
+        <w:t>.</w:t>
       </w:r>
     </w:p>
     <w:p>
@@ -28795,7 +29708,7 @@
         <w:docPartGallery w:val="Page Numbers (Bottom of Page)"/>
         <w:docPartUnique w:val="true"/>
       </w:docPartObj>
-      <w:id w:val="376613366"/>
+      <w:id w:val="1422290475"/>
     </w:sdtPr>
     <w:sdtContent>
       <w:p>
@@ -28830,7 +29743,7 @@
         <w:docPartGallery w:val="Page Numbers (Bottom of Page)"/>
         <w:docPartUnique w:val="true"/>
       </w:docPartObj>
-      <w:id w:val="558855476"/>
+      <w:id w:val="567186699"/>
     </w:sdtPr>
     <w:sdtContent>
       <w:p>
@@ -28850,7 +29763,7 @@
           <w:fldChar w:fldCharType="separate"/>
         </w:r>
         <w:r>
-          <w:t>46</w:t>
+          <w:t>42</w:t>
         </w:r>
         <w:r>
           <w:fldChar w:fldCharType="end"/>
@@ -31473,6 +32386,152 @@
     </w:lvl>
   </w:abstractNum>
   <w:abstractNum w:abstractNumId="23">
+    <w:lvl w:ilvl="0">
+      <w:start w:val="1"/>
+      <w:numFmt w:val="bullet"/>
+      <w:lvlText w:val=""/>
+      <w:lvlJc w:val="left"/>
+      <w:pPr>
+        <w:tabs>
+          <w:tab w:val="num" w:pos="1152"/>
+        </w:tabs>
+        <w:ind w:left="1152" w:hanging="360"/>
+      </w:pPr>
+      <w:rPr>
+        <w:rFonts w:ascii="Symbol" w:hAnsi="Symbol" w:cs="Symbol" w:hint="default"/>
+        <w:rFonts w:cs="OpenSymbol"/>
+      </w:rPr>
+    </w:lvl>
+    <w:lvl w:ilvl="1">
+      <w:start w:val="1"/>
+      <w:numFmt w:val="bullet"/>
+      <w:lvlText w:val="◦"/>
+      <w:lvlJc w:val="left"/>
+      <w:pPr>
+        <w:tabs>
+          <w:tab w:val="num" w:pos="1512"/>
+        </w:tabs>
+        <w:ind w:left="1512" w:hanging="360"/>
+      </w:pPr>
+      <w:rPr>
+        <w:rFonts w:ascii="OpenSymbol" w:hAnsi="OpenSymbol" w:cs="OpenSymbol" w:hint="default"/>
+        <w:rFonts w:cs="OpenSymbol"/>
+      </w:rPr>
+    </w:lvl>
+    <w:lvl w:ilvl="2">
+      <w:start w:val="1"/>
+      <w:numFmt w:val="bullet"/>
+      <w:lvlText w:val="▪"/>
+      <w:lvlJc w:val="left"/>
+      <w:pPr>
+        <w:tabs>
+          <w:tab w:val="num" w:pos="1872"/>
+        </w:tabs>
+        <w:ind w:left="1872" w:hanging="360"/>
+      </w:pPr>
+      <w:rPr>
+        <w:rFonts w:ascii="OpenSymbol" w:hAnsi="OpenSymbol" w:cs="OpenSymbol" w:hint="default"/>
+        <w:rFonts w:cs="OpenSymbol"/>
+      </w:rPr>
+    </w:lvl>
+    <w:lvl w:ilvl="3">
+      <w:start w:val="1"/>
+      <w:numFmt w:val="bullet"/>
+      <w:lvlText w:val=""/>
+      <w:lvlJc w:val="left"/>
+      <w:pPr>
+        <w:tabs>
+          <w:tab w:val="num" w:pos="2232"/>
+        </w:tabs>
+        <w:ind w:left="2232" w:hanging="360"/>
+      </w:pPr>
+      <w:rPr>
+        <w:rFonts w:ascii="Symbol" w:hAnsi="Symbol" w:cs="Symbol" w:hint="default"/>
+        <w:rFonts w:cs="OpenSymbol"/>
+      </w:rPr>
+    </w:lvl>
+    <w:lvl w:ilvl="4">
+      <w:start w:val="1"/>
+      <w:numFmt w:val="bullet"/>
+      <w:lvlText w:val="◦"/>
+      <w:lvlJc w:val="left"/>
+      <w:pPr>
+        <w:tabs>
+          <w:tab w:val="num" w:pos="2592"/>
+        </w:tabs>
+        <w:ind w:left="2592" w:hanging="360"/>
+      </w:pPr>
+      <w:rPr>
+        <w:rFonts w:ascii="OpenSymbol" w:hAnsi="OpenSymbol" w:cs="OpenSymbol" w:hint="default"/>
+        <w:rFonts w:cs="OpenSymbol"/>
+      </w:rPr>
+    </w:lvl>
+    <w:lvl w:ilvl="5">
+      <w:start w:val="1"/>
+      <w:numFmt w:val="bullet"/>
+      <w:lvlText w:val="▪"/>
+      <w:lvlJc w:val="left"/>
+      <w:pPr>
+        <w:tabs>
+          <w:tab w:val="num" w:pos="2952"/>
+        </w:tabs>
+        <w:ind w:left="2952" w:hanging="360"/>
+      </w:pPr>
+      <w:rPr>
+        <w:rFonts w:ascii="OpenSymbol" w:hAnsi="OpenSymbol" w:cs="OpenSymbol" w:hint="default"/>
+        <w:rFonts w:cs="OpenSymbol"/>
+      </w:rPr>
+    </w:lvl>
+    <w:lvl w:ilvl="6">
+      <w:start w:val="1"/>
+      <w:numFmt w:val="bullet"/>
+      <w:lvlText w:val=""/>
+      <w:lvlJc w:val="left"/>
+      <w:pPr>
+        <w:tabs>
+          <w:tab w:val="num" w:pos="3312"/>
+        </w:tabs>
+        <w:ind w:left="3312" w:hanging="360"/>
+      </w:pPr>
+      <w:rPr>
+        <w:rFonts w:ascii="Symbol" w:hAnsi="Symbol" w:cs="Symbol" w:hint="default"/>
+        <w:rFonts w:cs="OpenSymbol"/>
+      </w:rPr>
+    </w:lvl>
+    <w:lvl w:ilvl="7">
+      <w:start w:val="1"/>
+      <w:numFmt w:val="bullet"/>
+      <w:lvlText w:val="◦"/>
+      <w:lvlJc w:val="left"/>
+      <w:pPr>
+        <w:tabs>
+          <w:tab w:val="num" w:pos="3672"/>
+        </w:tabs>
+        <w:ind w:left="3672" w:hanging="360"/>
+      </w:pPr>
+      <w:rPr>
+        <w:rFonts w:ascii="OpenSymbol" w:hAnsi="OpenSymbol" w:cs="OpenSymbol" w:hint="default"/>
+        <w:rFonts w:cs="OpenSymbol"/>
+      </w:rPr>
+    </w:lvl>
+    <w:lvl w:ilvl="8">
+      <w:start w:val="1"/>
+      <w:numFmt w:val="bullet"/>
+      <w:lvlText w:val="▪"/>
+      <w:lvlJc w:val="left"/>
+      <w:pPr>
+        <w:tabs>
+          <w:tab w:val="num" w:pos="4032"/>
+        </w:tabs>
+        <w:ind w:left="4032" w:hanging="360"/>
+      </w:pPr>
+      <w:rPr>
+        <w:rFonts w:ascii="OpenSymbol" w:hAnsi="OpenSymbol" w:cs="OpenSymbol" w:hint="default"/>
+        <w:rFonts w:cs="OpenSymbol"/>
+      </w:rPr>
+    </w:lvl>
+  </w:abstractNum>
+  <w:abstractNum w:abstractNumId="24">
     <w:lvl w:ilvl="0">
       <w:start w:val="1"/>
       <w:numFmt w:val="none"/>
@@ -31659,6 +32718,9 @@
   </w:num>
   <w:num w:numId="23">
     <w:abstractNumId w:val="23"/>
+  </w:num>
+  <w:num w:numId="24">
+    <w:abstractNumId w:val="24"/>
   </w:num>
 </w:numbering>
 </file>

</xml_diff>

<commit_message>
Version corregida de filia
</commit_message>
<xml_diff>
--- a/Seminario Jesus-Valentin.docx
+++ b/Seminario Jesus-Valentin.docx
@@ -217,7 +217,43 @@
           <w:sz w:val="24"/>
           <w:szCs w:val="24"/>
         </w:rPr>
-        <w:t>ANÁLISIS DE LOS REQUERIMIENTOS PARA EL DESARROLLO DE UN SISTEMA WEB PARA LA GESTIÓN DEL PROCESO DE INSCRIPCIONES DE LA FACULTAD DE ARQUITECTURA Y URBANISMO DE LA UNIVERSIDAD CENTRAL DE VENEZUELA.</w:t>
+        <w:t>ANÁLISIS DE LOS REQUERIMIENTOS PARA EL DESARROLLO DE UN SISTEMA WEB PARA LA GESTIÓN D</w:t>
+      </w:r>
+      <w:r>
+        <w:rPr>
+          <w:rFonts w:ascii="Times New Roman" w:eastAsia="Times New Roman" w:hAnsi="Times New Roman" w:cs="Times New Roman"/>
+          <w:b/>
+          <w:sz w:val="24"/>
+          <w:szCs w:val="24"/>
+        </w:rPr>
+        <w:t>E CONTROL DE ESTUDIOS</w:t>
+      </w:r>
+      <w:r>
+        <w:rPr>
+          <w:rFonts w:ascii="Times New Roman" w:eastAsia="Times New Roman" w:hAnsi="Times New Roman" w:cs="Times New Roman"/>
+          <w:b/>
+          <w:sz w:val="24"/>
+          <w:szCs w:val="24"/>
+        </w:rPr>
+        <w:t xml:space="preserve"> DE LA FACULTAD DE ARQUITECTURA Y URBANISMO DE LA UNIVERSIDAD CENTRAL DE VENEZUELA</w:t>
+      </w:r>
+      <w:r>
+        <w:rPr>
+          <w:rFonts w:ascii="Times New Roman" w:eastAsia="Times New Roman" w:hAnsi="Times New Roman" w:cs="Times New Roman"/>
+          <w:b/>
+          <w:sz w:val="24"/>
+          <w:szCs w:val="24"/>
+        </w:rPr>
+        <w:t xml:space="preserve"> – MODULO DE INSCRIPCIONES</w:t>
+      </w:r>
+      <w:r>
+        <w:rPr>
+          <w:rFonts w:ascii="Times New Roman" w:eastAsia="Times New Roman" w:hAnsi="Times New Roman" w:cs="Times New Roman"/>
+          <w:b/>
+          <w:sz w:val="24"/>
+          <w:szCs w:val="24"/>
+        </w:rPr>
+        <w:t>.</w:t>
       </w:r>
     </w:p>
     <w:p>
@@ -537,7 +573,7 @@
           <w:sz w:val="24"/>
           <w:szCs w:val="24"/>
         </w:rPr>
-        <w:t>marzo</w:t>
+        <w:t>abril</w:t>
       </w:r>
       <w:r>
         <w:rPr>
@@ -599,39 +635,7 @@
           <w:sz w:val="24"/>
           <w:szCs w:val="24"/>
         </w:rPr>
-        <w:t xml:space="preserve">     L</w:t>
-      </w:r>
-      <w:r>
-        <w:rPr>
-          <w:rFonts w:ascii="Times New Roman" w:eastAsia="Times New Roman" w:hAnsi="Times New Roman" w:cs="Times New Roman"/>
-          <w:sz w:val="24"/>
-          <w:szCs w:val="24"/>
-        </w:rPr>
-        <w:t>a tecnología ha tenido un auge y un impacto muy grande</w:t>
-      </w:r>
-      <w:r>
-        <w:rPr>
-          <w:rFonts w:ascii="Times New Roman" w:eastAsia="Times New Roman" w:hAnsi="Times New Roman" w:cs="Times New Roman"/>
-          <w:sz w:val="24"/>
-          <w:szCs w:val="24"/>
-        </w:rPr>
-        <w:t xml:space="preserve"> en</w:t>
-      </w:r>
-      <w:r>
-        <w:rPr>
-          <w:rFonts w:ascii="Times New Roman" w:eastAsia="Times New Roman" w:hAnsi="Times New Roman" w:cs="Times New Roman"/>
-          <w:sz w:val="24"/>
-          <w:szCs w:val="24"/>
-        </w:rPr>
-        <w:t xml:space="preserve"> los avances</w:t>
-      </w:r>
-      <w:r>
-        <w:rPr>
-          <w:rFonts w:ascii="Times New Roman" w:eastAsia="Times New Roman" w:hAnsi="Times New Roman" w:cs="Times New Roman"/>
-          <w:sz w:val="24"/>
-          <w:szCs w:val="24"/>
-        </w:rPr>
-        <w:t xml:space="preserve"> </w:t>
+        <w:t xml:space="preserve">     La tecnología ha tenido un auge y un impacto muy grande en los avances </w:t>
       </w:r>
       <w:r>
         <w:rPr>
@@ -647,15 +651,7 @@
           <w:sz w:val="24"/>
           <w:szCs w:val="24"/>
         </w:rPr>
-        <w:t>hoy en día</w:t>
-      </w:r>
-      <w:r>
-        <w:rPr>
-          <w:rFonts w:ascii="Times New Roman" w:eastAsia="Times New Roman" w:hAnsi="Times New Roman" w:cs="Times New Roman"/>
-          <w:sz w:val="24"/>
-          <w:szCs w:val="24"/>
-        </w:rPr>
-        <w:t>. Cada</w:t>
+        <w:t>hoy en día. Cada</w:t>
       </w:r>
       <w:r>
         <w:rPr>
@@ -671,47 +667,7 @@
           <w:sz w:val="24"/>
           <w:szCs w:val="24"/>
         </w:rPr>
-        <w:t xml:space="preserve">son más los problemas que se resuelven con sistemas que automatizan </w:t>
-      </w:r>
-      <w:r>
-        <w:rPr>
-          <w:rFonts w:ascii="Times New Roman" w:eastAsia="Times New Roman" w:hAnsi="Times New Roman" w:cs="Times New Roman"/>
-          <w:sz w:val="24"/>
-          <w:szCs w:val="24"/>
-        </w:rPr>
-        <w:t>y</w:t>
-      </w:r>
-      <w:r>
-        <w:rPr>
-          <w:rFonts w:ascii="Times New Roman" w:eastAsia="Times New Roman" w:hAnsi="Times New Roman" w:cs="Times New Roman"/>
-          <w:sz w:val="24"/>
-          <w:szCs w:val="24"/>
-        </w:rPr>
-        <w:t xml:space="preserve"> mejoran gran cantidad de procesos en todas las áreas alrededor del mundo.</w:t>
-      </w:r>
-      <w:r>
-        <w:rPr>
-          <w:rFonts w:ascii="Times New Roman" w:eastAsia="Times New Roman" w:hAnsi="Times New Roman" w:cs="Times New Roman"/>
-          <w:sz w:val="24"/>
-          <w:szCs w:val="24"/>
-        </w:rPr>
-        <w:t xml:space="preserve"> L</w:t>
-      </w:r>
-      <w:r>
-        <w:rPr>
-          <w:rFonts w:ascii="Times New Roman" w:eastAsia="Times New Roman" w:hAnsi="Times New Roman" w:cs="Times New Roman"/>
-          <w:sz w:val="24"/>
-          <w:szCs w:val="24"/>
-        </w:rPr>
-        <w:t>os Sistemas Web</w:t>
-      </w:r>
-      <w:r>
-        <w:rPr>
-          <w:rFonts w:ascii="Times New Roman" w:eastAsia="Times New Roman" w:hAnsi="Times New Roman" w:cs="Times New Roman"/>
-          <w:sz w:val="24"/>
-          <w:szCs w:val="24"/>
-        </w:rPr>
-        <w:t xml:space="preserve"> </w:t>
+        <w:t xml:space="preserve">son más los problemas que se resuelven con sistemas que automatizan y mejoran gran cantidad de procesos en todas las áreas alrededor del mundo. Los Sistemas Web </w:t>
       </w:r>
       <w:r>
         <w:rPr>
@@ -941,7 +897,7 @@
           <w:szCs w:val="24"/>
           <w:lang w:val="es-419"/>
         </w:rPr>
-        <w:t>Para el desarrollo de este sistema se propone el uso de</w:t>
+        <w:t xml:space="preserve">Para el desarrollo de este sistema se propone el uso del framework Scrum de manera que se puedan utilizar sus herramientas para el desarrollo de las distintas fases </w:t>
       </w:r>
       <w:r>
         <w:rPr>
@@ -950,7 +906,7 @@
           <w:szCs w:val="24"/>
           <w:lang w:val="es-419"/>
         </w:rPr>
-        <w:t xml:space="preserve">l framework Scrum de manera que se puedan utilizar sus herramientas para el desarrollo de las distintas fases </w:t>
+        <w:t>del proyecto por</w:t>
       </w:r>
       <w:r>
         <w:rPr>
@@ -959,8 +915,9 @@
           <w:szCs w:val="24"/>
           <w:lang w:val="es-419"/>
         </w:rPr>
-        <w:t>del proyecto por</w:t>
-      </w:r>
+        <w:t xml:space="preserve"> Sprint y la identificación de las historias de usuario dentro del </w:t>
+      </w:r>
+      <w:proofErr w:type="spellStart"/>
       <w:r>
         <w:rPr>
           <w:rFonts w:ascii="Times New Roman" w:hAnsi="Times New Roman" w:cs="Times New Roman"/>
@@ -968,9 +925,9 @@
           <w:szCs w:val="24"/>
           <w:lang w:val="es-419"/>
         </w:rPr>
-        <w:t xml:space="preserve"> Sprint y la identificación de las historias de usuario dentro del </w:t>
-      </w:r>
-      <w:proofErr w:type="spellStart"/>
+        <w:t>Product</w:t>
+      </w:r>
+      <w:proofErr w:type="spellEnd"/>
       <w:r>
         <w:rPr>
           <w:rFonts w:ascii="Times New Roman" w:hAnsi="Times New Roman" w:cs="Times New Roman"/>
@@ -978,35 +935,7 @@
           <w:szCs w:val="24"/>
           <w:lang w:val="es-419"/>
         </w:rPr>
-        <w:t>Product</w:t>
-      </w:r>
-      <w:proofErr w:type="spellEnd"/>
-      <w:r>
-        <w:rPr>
-          <w:rFonts w:ascii="Times New Roman" w:hAnsi="Times New Roman" w:cs="Times New Roman"/>
-          <w:sz w:val="24"/>
-          <w:szCs w:val="24"/>
-          <w:lang w:val="es-419"/>
-        </w:rPr>
-        <w:t xml:space="preserve"> Backlog. En cuanto a</w:t>
-      </w:r>
-      <w:r>
-        <w:rPr>
-          <w:rFonts w:ascii="Times New Roman" w:hAnsi="Times New Roman" w:cs="Times New Roman"/>
-          <w:sz w:val="24"/>
-          <w:szCs w:val="24"/>
-          <w:lang w:val="es-419"/>
-        </w:rPr>
-        <w:t xml:space="preserve"> las tecnología</w:t>
-      </w:r>
-      <w:r>
-        <w:rPr>
-          <w:rFonts w:ascii="Times New Roman" w:hAnsi="Times New Roman" w:cs="Times New Roman"/>
-          <w:sz w:val="24"/>
-          <w:szCs w:val="24"/>
-          <w:lang w:val="es-419"/>
-        </w:rPr>
-        <w:t xml:space="preserve">s se </w:t>
+        <w:t xml:space="preserve"> Backlog. En cuanto a las tecnologías se </w:t>
       </w:r>
       <w:r>
         <w:rPr>
@@ -3516,7 +3445,7 @@
           <w:rFonts w:asciiTheme="minorHAnsi" w:eastAsiaTheme="minorEastAsia" w:hAnsiTheme="minorHAnsi" w:cstheme="minorBidi"/>
           <w:noProof/>
           <w:sz w:val="22"/>
-          <w:lang w:val="en-US" w:eastAsia="en-US"/>
+          <w:lang w:eastAsia="en-US"/>
         </w:rPr>
       </w:pPr>
       <w:r>
@@ -3575,7 +3504,7 @@
           <w:rFonts w:asciiTheme="minorHAnsi" w:eastAsiaTheme="minorEastAsia" w:hAnsiTheme="minorHAnsi" w:cstheme="minorBidi"/>
           <w:noProof/>
           <w:sz w:val="22"/>
-          <w:lang w:val="en-US" w:eastAsia="en-US"/>
+          <w:lang w:eastAsia="en-US"/>
         </w:rPr>
       </w:pPr>
       <w:r>
@@ -5295,8 +5224,6 @@
         </w:rPr>
         <w:t>. Especificación - UC1 Inicio de sesión</w:t>
       </w:r>
-      <w:bookmarkStart w:id="2" w:name="_GoBack"/>
-      <w:bookmarkEnd w:id="2"/>
       <w:r>
         <w:rPr>
           <w:noProof/>
@@ -5962,7 +5889,7 @@
           <w:szCs w:val="24"/>
         </w:rPr>
       </w:pPr>
-      <w:bookmarkStart w:id="3" w:name="_Toc4229335"/>
+      <w:bookmarkStart w:id="2" w:name="_Toc4229335"/>
       <w:r>
         <w:rPr>
           <w:rFonts w:ascii="Times New Roman" w:hAnsi="Times New Roman" w:cs="Times New Roman"/>
@@ -5972,7 +5899,7 @@
         <w:lastRenderedPageBreak/>
         <w:t>INTRODUCCIÓN</w:t>
       </w:r>
-      <w:bookmarkEnd w:id="3"/>
+      <w:bookmarkEnd w:id="2"/>
     </w:p>
     <w:p>
       <w:pPr>
@@ -6143,7 +6070,63 @@
           <w:sz w:val="24"/>
           <w:szCs w:val="24"/>
         </w:rPr>
-        <w:t xml:space="preserve">     El primero de los puntos importantes ya mencionados, es que las carreras poseen un sistema de prelación entre asignaturas, el cual consiste en que algunas materias dependen de otras. Se realiza de esta manera ya que existen materias básicas, cuya aprobación es indispensable para la inscripción de las correspondientes asignaturas posteriores, así como el orden en que debe ir establecido mediante un nivel de prioridad en el que se deben obtener los conocimientos a lo largo de la carrera.</w:t>
+        <w:t xml:space="preserve">     El primero de los puntos importantes </w:t>
+      </w:r>
+      <w:r>
+        <w:rPr>
+          <w:rFonts w:ascii="Times New Roman" w:eastAsia="Times New Roman" w:hAnsi="Times New Roman" w:cs="Times New Roman"/>
+          <w:sz w:val="24"/>
+          <w:szCs w:val="24"/>
+        </w:rPr>
+        <w:t>son las prelaciones</w:t>
+      </w:r>
+      <w:r>
+        <w:rPr>
+          <w:rFonts w:ascii="Times New Roman" w:eastAsia="Times New Roman" w:hAnsi="Times New Roman" w:cs="Times New Roman"/>
+          <w:sz w:val="24"/>
+          <w:szCs w:val="24"/>
+        </w:rPr>
+        <w:t>. L</w:t>
+      </w:r>
+      <w:r>
+        <w:rPr>
+          <w:rFonts w:ascii="Times New Roman" w:eastAsia="Times New Roman" w:hAnsi="Times New Roman" w:cs="Times New Roman"/>
+          <w:sz w:val="24"/>
+          <w:szCs w:val="24"/>
+        </w:rPr>
+        <w:t>as carreras poseen un sistema de prelación entre asignaturas, el cual consiste en que algunas materias dependen de otras</w:t>
+      </w:r>
+      <w:r>
+        <w:rPr>
+          <w:rFonts w:ascii="Times New Roman" w:eastAsia="Times New Roman" w:hAnsi="Times New Roman" w:cs="Times New Roman"/>
+          <w:sz w:val="24"/>
+          <w:szCs w:val="24"/>
+        </w:rPr>
+        <w:t xml:space="preserve"> para seguir avanzando</w:t>
+      </w:r>
+      <w:r>
+        <w:rPr>
+          <w:rFonts w:ascii="Times New Roman" w:eastAsia="Times New Roman" w:hAnsi="Times New Roman" w:cs="Times New Roman"/>
+          <w:sz w:val="24"/>
+          <w:szCs w:val="24"/>
+        </w:rPr>
+        <w:t xml:space="preserve">. </w:t>
+      </w:r>
+      <w:r>
+        <w:rPr>
+          <w:rFonts w:ascii="Times New Roman" w:eastAsia="Times New Roman" w:hAnsi="Times New Roman" w:cs="Times New Roman"/>
+          <w:sz w:val="24"/>
+          <w:szCs w:val="24"/>
+        </w:rPr>
+        <w:t>E</w:t>
+      </w:r>
+      <w:r>
+        <w:rPr>
+          <w:rFonts w:ascii="Times New Roman" w:eastAsia="Times New Roman" w:hAnsi="Times New Roman" w:cs="Times New Roman"/>
+          <w:sz w:val="24"/>
+          <w:szCs w:val="24"/>
+        </w:rPr>
+        <w:t>xisten materias básicas, cuya aprobación es indispensable para la inscripción de las correspondientes asignaturas posteriores, así como el orden en que debe ir establecido mediante un nivel de prioridad en el que se deben obtener los conocimientos a lo largo de la carrera.</w:t>
       </w:r>
     </w:p>
     <w:p>
@@ -6210,7 +6193,55 @@
           <w:sz w:val="24"/>
           <w:szCs w:val="24"/>
         </w:rPr>
-        <w:t xml:space="preserve">Analizar los requerimientos para el desarrollo de un Sistema Web para la Gestión del proceso académico de la Escuela de Arquitectura Carlos Raúl Villanueva (EACRV) de la Facultad de Arquitectura y Urbanismo (FAU) de la Universidad Central de Venezuela (UCV), que permita automatizar los principales procesos estudiantiles, buscando así, </w:t>
+        <w:t xml:space="preserve">Analizar los requerimientos para el desarrollo </w:t>
+      </w:r>
+      <w:r>
+        <w:rPr>
+          <w:rFonts w:ascii="Times New Roman" w:eastAsia="Times New Roman" w:hAnsi="Times New Roman" w:cs="Times New Roman"/>
+          <w:sz w:val="24"/>
+          <w:szCs w:val="24"/>
+        </w:rPr>
+        <w:t xml:space="preserve">del módulo de inscripciones del </w:t>
+      </w:r>
+      <w:r>
+        <w:rPr>
+          <w:rFonts w:ascii="Times New Roman" w:eastAsia="Times New Roman" w:hAnsi="Times New Roman" w:cs="Times New Roman"/>
+          <w:sz w:val="24"/>
+          <w:szCs w:val="24"/>
+        </w:rPr>
+        <w:t xml:space="preserve">Sistema Web para la </w:t>
+      </w:r>
+      <w:r>
+        <w:rPr>
+          <w:rFonts w:ascii="Times New Roman" w:eastAsia="Times New Roman" w:hAnsi="Times New Roman" w:cs="Times New Roman"/>
+          <w:sz w:val="24"/>
+          <w:szCs w:val="24"/>
+        </w:rPr>
+        <w:t xml:space="preserve">gestión de control de estudios </w:t>
+      </w:r>
+      <w:r>
+        <w:rPr>
+          <w:rFonts w:ascii="Times New Roman" w:eastAsia="Times New Roman" w:hAnsi="Times New Roman" w:cs="Times New Roman"/>
+          <w:sz w:val="24"/>
+          <w:szCs w:val="24"/>
+        </w:rPr>
+        <w:t>de la Facultad de Arquitectura y Urbanismo (FAU) de la Universidad Central de Venezuela (UCV), que permita automatizar</w:t>
+      </w:r>
+      <w:r>
+        <w:rPr>
+          <w:rFonts w:ascii="Times New Roman" w:eastAsia="Times New Roman" w:hAnsi="Times New Roman" w:cs="Times New Roman"/>
+          <w:sz w:val="24"/>
+          <w:szCs w:val="24"/>
+        </w:rPr>
+        <w:t xml:space="preserve"> el proceso de inscripciones</w:t>
+      </w:r>
+      <w:r>
+        <w:rPr>
+          <w:rFonts w:ascii="Times New Roman" w:eastAsia="Times New Roman" w:hAnsi="Times New Roman" w:cs="Times New Roman"/>
+          <w:sz w:val="24"/>
+          <w:szCs w:val="24"/>
+        </w:rPr>
+        <w:t xml:space="preserve">, buscando así, </w:t>
       </w:r>
       <w:r>
         <w:rPr>
@@ -6226,7 +6257,23 @@
           <w:sz w:val="24"/>
           <w:szCs w:val="24"/>
         </w:rPr>
-        <w:t xml:space="preserve"> los tiempos de respuesta y ejecución de cada uno, como la confiabilidad de la data en general. Entre los objetivos específicos </w:t>
+        <w:t xml:space="preserve"> los tiempos de respuesta y ejecución de</w:t>
+      </w:r>
+      <w:r>
+        <w:rPr>
+          <w:rFonts w:ascii="Times New Roman" w:eastAsia="Times New Roman" w:hAnsi="Times New Roman" w:cs="Times New Roman"/>
+          <w:sz w:val="24"/>
+          <w:szCs w:val="24"/>
+        </w:rPr>
+        <w:t>l mismo</w:t>
+      </w:r>
+      <w:r>
+        <w:rPr>
+          <w:rFonts w:ascii="Times New Roman" w:eastAsia="Times New Roman" w:hAnsi="Times New Roman" w:cs="Times New Roman"/>
+          <w:sz w:val="24"/>
+          <w:szCs w:val="24"/>
+        </w:rPr>
+        <w:t xml:space="preserve">. Entre los objetivos específicos </w:t>
       </w:r>
       <w:r>
         <w:rPr>
@@ -6317,7 +6364,23 @@
           <w:sz w:val="24"/>
           <w:szCs w:val="24"/>
         </w:rPr>
-        <w:t xml:space="preserve">Examinar las tecnologías de desarrollo para el sistema web propuesto para el proceso de inscripción de la Facultad de Arquitectura y Urbanismo de la Universidad Central de Venezuela. </w:t>
+        <w:t xml:space="preserve">Examinar las tecnologías de desarrollo para el sistema web propuesto para el </w:t>
+      </w:r>
+      <w:r>
+        <w:rPr>
+          <w:rFonts w:ascii="Times New Roman" w:eastAsia="Times New Roman" w:hAnsi="Times New Roman" w:cs="Times New Roman"/>
+          <w:sz w:val="24"/>
+          <w:szCs w:val="24"/>
+        </w:rPr>
+        <w:t>módulo</w:t>
+      </w:r>
+      <w:r>
+        <w:rPr>
+          <w:rFonts w:ascii="Times New Roman" w:eastAsia="Times New Roman" w:hAnsi="Times New Roman" w:cs="Times New Roman"/>
+          <w:sz w:val="24"/>
+          <w:szCs w:val="24"/>
+        </w:rPr>
+        <w:t xml:space="preserve"> de inscripción de la Facultad de Arquitectura y Urbanismo de la Universidad Central de Venezuela. </w:t>
       </w:r>
     </w:p>
     <w:p>
@@ -6428,12 +6491,12 @@
         </w:rPr>
         <w:t xml:space="preserve"> la realización del proyecto, así como proponer el método de desarrollo y plan de trabajo que se seguirá para la satisfactoria realización de las actividades. El segundo capítulo consta de la definición y explicación de las aplicaciones web, la cual es el tipo de herramienta que se desarrollará como solución del problema. El tercer y último capítulo define las tecnologías específicas con las que se procederá a implementar la solución planteada, seleccionadas por los estudiantes en base a las características y requerimientos del sistema.</w:t>
       </w:r>
-      <w:bookmarkStart w:id="4" w:name="_Toc2376352"/>
-      <w:bookmarkStart w:id="5" w:name="_Toc731661"/>
-      <w:bookmarkStart w:id="6" w:name="_Toc2289842"/>
+      <w:bookmarkStart w:id="3" w:name="_Toc2376352"/>
+      <w:bookmarkStart w:id="4" w:name="_Toc731661"/>
+      <w:bookmarkStart w:id="5" w:name="_Toc2289842"/>
+      <w:bookmarkEnd w:id="3"/>
       <w:bookmarkEnd w:id="4"/>
       <w:bookmarkEnd w:id="5"/>
-      <w:bookmarkEnd w:id="6"/>
     </w:p>
     <w:p>
       <w:pPr>
@@ -6445,10 +6508,10 @@
           <w:szCs w:val="24"/>
         </w:rPr>
       </w:pPr>
-      <w:bookmarkStart w:id="7" w:name="_Toc3628350"/>
-      <w:bookmarkStart w:id="8" w:name="_Toc3644367"/>
-      <w:bookmarkStart w:id="9" w:name="_Toc3758914"/>
-      <w:bookmarkStart w:id="10" w:name="_Toc4229336"/>
+      <w:bookmarkStart w:id="6" w:name="_Toc3628350"/>
+      <w:bookmarkStart w:id="7" w:name="_Toc3644367"/>
+      <w:bookmarkStart w:id="8" w:name="_Toc3758914"/>
+      <w:bookmarkStart w:id="9" w:name="_Toc4229336"/>
       <w:r>
         <w:rPr>
           <w:rFonts w:ascii="Times New Roman" w:hAnsi="Times New Roman" w:cs="Times New Roman"/>
@@ -6458,10 +6521,10 @@
         <w:lastRenderedPageBreak/>
         <w:t>CAPÍTULO I</w:t>
       </w:r>
+      <w:bookmarkEnd w:id="6"/>
       <w:bookmarkEnd w:id="7"/>
       <w:bookmarkEnd w:id="8"/>
       <w:bookmarkEnd w:id="9"/>
-      <w:bookmarkEnd w:id="10"/>
     </w:p>
     <w:p>
       <w:pPr>
@@ -6473,7 +6536,7 @@
           <w:szCs w:val="24"/>
         </w:rPr>
       </w:pPr>
-      <w:bookmarkStart w:id="11" w:name="_Toc4229337"/>
+      <w:bookmarkStart w:id="10" w:name="_Toc4229337"/>
       <w:r>
         <w:rPr>
           <w:rFonts w:ascii="Times New Roman" w:hAnsi="Times New Roman" w:cs="Times New Roman"/>
@@ -6482,7 +6545,7 @@
         </w:rPr>
         <w:t>PROPUESTA DE TRABAJO ESPECIAL DE GRADO</w:t>
       </w:r>
-      <w:bookmarkEnd w:id="11"/>
+      <w:bookmarkEnd w:id="10"/>
     </w:p>
     <w:p>
       <w:pPr>
@@ -6529,11 +6592,11 @@
         <w:spacing w:before="240" w:after="240" w:line="360" w:lineRule="auto"/>
         <w:ind w:right="4"/>
       </w:pPr>
-      <w:bookmarkStart w:id="12" w:name="_Toc4229338"/>
+      <w:bookmarkStart w:id="11" w:name="_Toc4229338"/>
       <w:r>
         <w:t>Contexto de la investigación</w:t>
       </w:r>
-      <w:bookmarkEnd w:id="12"/>
+      <w:bookmarkEnd w:id="11"/>
     </w:p>
     <w:p>
       <w:pPr>
@@ -6623,12 +6686,12 @@
         <w:spacing w:before="240" w:after="240" w:line="360" w:lineRule="auto"/>
         <w:ind w:right="4"/>
       </w:pPr>
-      <w:bookmarkStart w:id="13" w:name="_Toc4229339"/>
+      <w:bookmarkStart w:id="12" w:name="_Toc4229339"/>
       <w:r>
         <w:lastRenderedPageBreak/>
         <w:t>Descripción del proceso de inscripción</w:t>
       </w:r>
-      <w:bookmarkEnd w:id="13"/>
+      <w:bookmarkEnd w:id="12"/>
     </w:p>
     <w:p>
       <w:pPr>
@@ -6684,7 +6747,23 @@
           <w:sz w:val="24"/>
           <w:szCs w:val="24"/>
         </w:rPr>
-        <w:t xml:space="preserve">     Anteriormente, el sistema utilizado para la gestión académica de los estudiantes, llamado UXXI, era utilizado por la mayoría de las unidades de control de estudios de las facultades de la UCV (exceptuando las Facultad de Ciencias y la Facultad de Ingeniería), pero en consecuencia de una situación que venía enfrentando la universidad, dejó de prestar servicio. A raíz de esto se generó una profunda crisis en la población universitaria, ya que no se pudo seguir utilizando para los procesos que realizaba, como, por ejemplo, el proceso de inscripciones de un nuevo período académico.</w:t>
+        <w:t xml:space="preserve">     Anteriormente, el sistema utilizado para la gestión académica de los estudiantes, llamado UXXI, era utilizado por la mayoría de las unidades de control de estudios de las facultades de la UCV (exceptuando las Facultad de Ciencias y la Facultad de Ingeniería), pero </w:t>
+      </w:r>
+      <w:r>
+        <w:rPr>
+          <w:rFonts w:ascii="Times New Roman" w:eastAsia="Times New Roman" w:hAnsi="Times New Roman" w:cs="Times New Roman"/>
+          <w:sz w:val="24"/>
+          <w:szCs w:val="24"/>
+        </w:rPr>
+        <w:t>dejó de prestar</w:t>
+      </w:r>
+      <w:r>
+        <w:rPr>
+          <w:rFonts w:ascii="Times New Roman" w:eastAsia="Times New Roman" w:hAnsi="Times New Roman" w:cs="Times New Roman"/>
+          <w:sz w:val="24"/>
+          <w:szCs w:val="24"/>
+        </w:rPr>
+        <w:t xml:space="preserve"> servicio. A raíz de esto se generó una profunda crisis en la población universitaria, ya que no se pudo seguir utilizando para los procesos que realizaba, como, por ejemplo, el proceso de inscripciones de un nuevo período académico.</w:t>
       </w:r>
     </w:p>
     <w:p>
@@ -6746,15 +6825,15 @@
           <w:sz w:val="24"/>
           <w:szCs w:val="24"/>
         </w:rPr>
-        <w:t xml:space="preserve"> con</w:t>
-      </w:r>
-      <w:r>
-        <w:rPr>
-          <w:rFonts w:ascii="Times New Roman" w:eastAsia="Times New Roman" w:hAnsi="Times New Roman" w:cs="Times New Roman"/>
-          <w:sz w:val="24"/>
-          <w:szCs w:val="24"/>
-        </w:rPr>
-        <w:t xml:space="preserve"> cómo se realiza actualmente el proceso</w:t>
+        <w:t xml:space="preserve"> </w:t>
+      </w:r>
+      <w:r>
+        <w:rPr>
+          <w:rFonts w:ascii="Times New Roman" w:eastAsia="Times New Roman" w:hAnsi="Times New Roman" w:cs="Times New Roman"/>
+          <w:sz w:val="24"/>
+          <w:szCs w:val="24"/>
+        </w:rPr>
+        <w:t>cómo se realiza actualmente el proceso</w:t>
       </w:r>
       <w:r>
         <w:rPr>
@@ -6838,7 +6917,7 @@
           <w:szCs w:val="24"/>
         </w:rPr>
       </w:pPr>
-      <w:bookmarkStart w:id="14" w:name="_Toc4229397"/>
+      <w:bookmarkStart w:id="13" w:name="_Toc4229397"/>
       <w:r>
         <w:rPr>
           <w:rFonts w:ascii="Times New Roman" w:hAnsi="Times New Roman" w:cs="Times New Roman"/>
@@ -6932,7 +7011,7 @@
         </w:rPr>
         <w:t>.</w:t>
       </w:r>
-      <w:bookmarkEnd w:id="14"/>
+      <w:bookmarkEnd w:id="13"/>
     </w:p>
     <w:p>
       <w:pPr>
@@ -7044,7 +7123,7 @@
           <w:sz w:val="24"/>
           <w:szCs w:val="24"/>
         </w:rPr>
-        <w:t>Cada estudiante luego de revisar la oferta, hacen su horario de manera manual, intentando todas las posibles combinaciones con las materias disponibles y que puedan inscribir según su historial académico. Existe un formato de planilla de inscripción que el estudiante debe descargar de la página web de la F</w:t>
+        <w:t>Cada estudiante luego de revisar la oferta, hace su horario de manera manual, intentando todas las posibles combinaciones con las materias disponibles y que puedan inscribir según su historial académico. Existe un formato de planilla de inscripción que el estudiante debe descargar de la página web de la F</w:t>
       </w:r>
       <w:r>
         <w:rPr>
@@ -7124,11 +7203,11 @@
         <w:ind w:right="4"/>
         <w:jc w:val="both"/>
       </w:pPr>
-      <w:bookmarkStart w:id="15" w:name="_Toc4229340"/>
+      <w:bookmarkStart w:id="14" w:name="_Toc4229340"/>
       <w:r>
         <w:t>Planteamiento del problema</w:t>
       </w:r>
-      <w:bookmarkEnd w:id="15"/>
+      <w:bookmarkEnd w:id="14"/>
     </w:p>
     <w:p>
       <w:pPr>
@@ -7796,11 +7875,11 @@
         <w:ind w:right="4"/>
         <w:jc w:val="both"/>
       </w:pPr>
-      <w:bookmarkStart w:id="16" w:name="_Toc4229341"/>
+      <w:bookmarkStart w:id="15" w:name="_Toc4229341"/>
       <w:r>
         <w:t>Justificación de la investigación</w:t>
       </w:r>
-      <w:bookmarkEnd w:id="16"/>
+      <w:bookmarkEnd w:id="15"/>
     </w:p>
     <w:p>
       <w:pPr>
@@ -7906,7 +7985,23 @@
           <w:sz w:val="24"/>
           <w:szCs w:val="24"/>
         </w:rPr>
-        <w:t xml:space="preserve">empleo de esta solución les permitirá a los miembros de la EAUCRV optimizar el tiempo del proceso de inscripciones, desde el momento en que se carga la Oferta Docente al Sistema Web todos los usuarios podrán ver con facilidad desde cualquier lugar dentro o fuera de la universidad las materias ofertadas en cualquier momento con su correspondiente horario y profesor. </w:t>
+        <w:t xml:space="preserve">empleo de esta solución les permitirá a los miembros de la </w:t>
+      </w:r>
+      <w:r>
+        <w:rPr>
+          <w:rFonts w:ascii="Times New Roman" w:eastAsia="Times New Roman" w:hAnsi="Times New Roman" w:cs="Times New Roman"/>
+          <w:sz w:val="24"/>
+          <w:szCs w:val="24"/>
+        </w:rPr>
+        <w:t xml:space="preserve">EACRV </w:t>
+      </w:r>
+      <w:r>
+        <w:rPr>
+          <w:rFonts w:ascii="Times New Roman" w:eastAsia="Times New Roman" w:hAnsi="Times New Roman" w:cs="Times New Roman"/>
+          <w:sz w:val="24"/>
+          <w:szCs w:val="24"/>
+        </w:rPr>
+        <w:t xml:space="preserve">optimizar el tiempo del proceso de inscripciones, desde el momento en que se carga la Oferta Docente al Sistema Web todos los usuarios podrán ver con facilidad desde cualquier lugar dentro o fuera de la universidad las materias ofertadas en cualquier momento con su correspondiente horario y profesor. </w:t>
       </w:r>
     </w:p>
     <w:p>
@@ -7927,7 +8022,23 @@
           <w:sz w:val="24"/>
           <w:szCs w:val="24"/>
         </w:rPr>
-        <w:t xml:space="preserve">     Una vez llegue el día de las inscripciones, los estudiantes no tendrán la necesidad de acudir a las instalaciones de la EAUCRV en el horario </w:t>
+        <w:t xml:space="preserve">     Una vez llegue el día de las inscripciones, los estudiantes no tendrán la necesidad de acudir a las instalaciones de la </w:t>
+      </w:r>
+      <w:r>
+        <w:rPr>
+          <w:rFonts w:ascii="Times New Roman" w:eastAsia="Times New Roman" w:hAnsi="Times New Roman" w:cs="Times New Roman"/>
+          <w:sz w:val="24"/>
+          <w:szCs w:val="24"/>
+        </w:rPr>
+        <w:t xml:space="preserve">EACRV </w:t>
+      </w:r>
+      <w:r>
+        <w:rPr>
+          <w:rFonts w:ascii="Times New Roman" w:eastAsia="Times New Roman" w:hAnsi="Times New Roman" w:cs="Times New Roman"/>
+          <w:sz w:val="24"/>
+          <w:szCs w:val="24"/>
+        </w:rPr>
+        <w:t xml:space="preserve">en el horario </w:t>
       </w:r>
       <w:r>
         <w:rPr>
@@ -7951,7 +8062,23 @@
           <w:sz w:val="24"/>
           <w:szCs w:val="24"/>
         </w:rPr>
-        <w:t>desde cualquier lugar siempre y cuando cuenten con una conexión a internet, evitando así problemas que puedan surgir con el transporte. En caso de que el estudiante quiera igualmente acudir a la sede de la EAUCRV para inscribirse, allí también podrá acceder realizar su correspondiente inscripción, pero en este caso, la carga de estudiantes será menor para el personal administrativo y mucho más rápida al contar con el sistema.</w:t>
+        <w:t xml:space="preserve">desde cualquier lugar siempre y cuando cuenten con una conexión a internet, evitando así problemas que puedan surgir con el transporte. En caso de que el estudiante quiera igualmente acudir a la sede de la </w:t>
+      </w:r>
+      <w:r>
+        <w:rPr>
+          <w:rFonts w:ascii="Times New Roman" w:eastAsia="Times New Roman" w:hAnsi="Times New Roman" w:cs="Times New Roman"/>
+          <w:sz w:val="24"/>
+          <w:szCs w:val="24"/>
+        </w:rPr>
+        <w:t xml:space="preserve">EACRV </w:t>
+      </w:r>
+      <w:r>
+        <w:rPr>
+          <w:rFonts w:ascii="Times New Roman" w:eastAsia="Times New Roman" w:hAnsi="Times New Roman" w:cs="Times New Roman"/>
+          <w:sz w:val="24"/>
+          <w:szCs w:val="24"/>
+        </w:rPr>
+        <w:t>para inscribirse, allí también podrá acceder realizar su correspondiente inscripción, pero en este caso, la carga de estudiantes será menor para el personal administrativo y mucho más rápida al contar con el sistema.</w:t>
       </w:r>
     </w:p>
     <w:p>
@@ -8065,11 +8192,11 @@
         <w:spacing w:before="240" w:after="240" w:line="360" w:lineRule="auto"/>
         <w:ind w:right="4"/>
       </w:pPr>
-      <w:bookmarkStart w:id="17" w:name="_Toc4229342"/>
+      <w:bookmarkStart w:id="16" w:name="_Toc4229342"/>
       <w:r>
         <w:t>Objetivo general</w:t>
       </w:r>
-      <w:bookmarkEnd w:id="17"/>
+      <w:bookmarkEnd w:id="16"/>
     </w:p>
     <w:p>
       <w:pPr>
@@ -8087,7 +8214,55 @@
           <w:sz w:val="24"/>
           <w:szCs w:val="24"/>
         </w:rPr>
-        <w:t xml:space="preserve">     Desarrollar un Sistema Web para la gestión del proceso de inscripciones de la Facultad de Arquitectura y Urbanismo de la Universidad Central de Venezuela.</w:t>
+        <w:t xml:space="preserve">     Desarrollar </w:t>
+      </w:r>
+      <w:r>
+        <w:rPr>
+          <w:rFonts w:ascii="Times New Roman" w:eastAsia="Times New Roman" w:hAnsi="Times New Roman" w:cs="Times New Roman"/>
+          <w:sz w:val="24"/>
+          <w:szCs w:val="24"/>
+        </w:rPr>
+        <w:t>el Módulo de Inscripciones del</w:t>
+      </w:r>
+      <w:r>
+        <w:rPr>
+          <w:rFonts w:ascii="Times New Roman" w:eastAsia="Times New Roman" w:hAnsi="Times New Roman" w:cs="Times New Roman"/>
+          <w:sz w:val="24"/>
+          <w:szCs w:val="24"/>
+        </w:rPr>
+        <w:t xml:space="preserve"> Sistema Web para la </w:t>
+      </w:r>
+      <w:r>
+        <w:rPr>
+          <w:rFonts w:ascii="Times New Roman" w:eastAsia="Times New Roman" w:hAnsi="Times New Roman" w:cs="Times New Roman"/>
+          <w:sz w:val="24"/>
+          <w:szCs w:val="24"/>
+        </w:rPr>
+        <w:t>G</w:t>
+      </w:r>
+      <w:r>
+        <w:rPr>
+          <w:rFonts w:ascii="Times New Roman" w:eastAsia="Times New Roman" w:hAnsi="Times New Roman" w:cs="Times New Roman"/>
+          <w:sz w:val="24"/>
+          <w:szCs w:val="24"/>
+        </w:rPr>
+        <w:t>estión de</w:t>
+      </w:r>
+      <w:r>
+        <w:rPr>
+          <w:rFonts w:ascii="Times New Roman" w:eastAsia="Times New Roman" w:hAnsi="Times New Roman" w:cs="Times New Roman"/>
+          <w:sz w:val="24"/>
+          <w:szCs w:val="24"/>
+        </w:rPr>
+        <w:t xml:space="preserve"> Control de Estudios </w:t>
+      </w:r>
+      <w:r>
+        <w:rPr>
+          <w:rFonts w:ascii="Times New Roman" w:eastAsia="Times New Roman" w:hAnsi="Times New Roman" w:cs="Times New Roman"/>
+          <w:sz w:val="24"/>
+          <w:szCs w:val="24"/>
+        </w:rPr>
+        <w:t>de la Facultad de Arquitectura y Urbanismo de la Universidad Central de Venezuela.</w:t>
       </w:r>
     </w:p>
     <w:p>
@@ -8100,11 +8275,11 @@
         <w:spacing w:before="240" w:after="240" w:line="360" w:lineRule="auto"/>
         <w:ind w:right="4"/>
       </w:pPr>
-      <w:bookmarkStart w:id="18" w:name="_Toc4229343"/>
+      <w:bookmarkStart w:id="17" w:name="_Toc4229343"/>
       <w:r>
         <w:t>Objetivos específicos</w:t>
       </w:r>
-      <w:bookmarkEnd w:id="18"/>
+      <w:bookmarkEnd w:id="17"/>
     </w:p>
     <w:p>
       <w:pPr>
@@ -8125,7 +8300,25 @@
         <w:rPr>
           <w:color w:val="000000"/>
         </w:rPr>
-        <w:t>Analizar los requerimientos de los procesos de gestión académica estudiantil de la Facultad de Arquitectura y Urbanismo de la Universidad Central de Venezuela</w:t>
+        <w:t xml:space="preserve">Analizar los requerimientos de los procesos de </w:t>
+      </w:r>
+      <w:r>
+        <w:rPr>
+          <w:color w:val="000000"/>
+        </w:rPr>
+        <w:t xml:space="preserve">inscripciones </w:t>
+      </w:r>
+      <w:r>
+        <w:rPr>
+          <w:color w:val="000000"/>
+        </w:rPr>
+        <w:t>de la Facultad de Arquitectura y Urbanismo de la Universidad Central de Venezuela</w:t>
+      </w:r>
+      <w:r>
+        <w:rPr>
+          <w:color w:val="000000"/>
+        </w:rPr>
+        <w:t>.</w:t>
       </w:r>
     </w:p>
     <w:p>
@@ -8150,6 +8343,12 @@
         <w:lastRenderedPageBreak/>
         <w:t>Seleccionar la Arquitectura del Sistema Web a desarrollar que cumpla con los requerimientos previamente analizados</w:t>
       </w:r>
+      <w:r>
+        <w:rPr>
+          <w:color w:val="000000"/>
+        </w:rPr>
+        <w:t>.</w:t>
+      </w:r>
     </w:p>
     <w:p>
       <w:pPr>
@@ -8172,6 +8371,12 @@
         </w:rPr>
         <w:t>Determinar las tecnologías de desarrollo que mejor se adapten a los requerimientos y necesidades del Sistema Web a desarrollar</w:t>
       </w:r>
+      <w:r>
+        <w:rPr>
+          <w:color w:val="000000"/>
+        </w:rPr>
+        <w:t>.</w:t>
+      </w:r>
     </w:p>
     <w:p>
       <w:pPr>
@@ -8194,6 +8399,12 @@
         </w:rPr>
         <w:t>Diseñar interfaces de usuarios, accesibles y usables para el fácil e intuitivo uso por parte de los diferentes tipos de usuarios involucrados con la aplicación</w:t>
       </w:r>
+      <w:r>
+        <w:rPr>
+          <w:color w:val="000000"/>
+        </w:rPr>
+        <w:t>.</w:t>
+      </w:r>
     </w:p>
     <w:p>
       <w:pPr>
@@ -8216,6 +8427,12 @@
         </w:rPr>
         <w:t>Modelar el esquema lógico y físico de la base de datos donde será alojada toda la información solicitada por el servidor el correcto funcionamiento del sistema</w:t>
       </w:r>
+      <w:r>
+        <w:rPr>
+          <w:color w:val="000000"/>
+        </w:rPr>
+        <w:t>.</w:t>
+      </w:r>
     </w:p>
     <w:p>
       <w:pPr>
@@ -8258,7 +8475,13 @@
         <w:rPr>
           <w:color w:val="000000"/>
         </w:rPr>
-        <w:t>Implementar la aplicación web en un servidor de producción perteneciente a la Facultad de Arquitectura y Urbanismo de la Universidad Central de Venezuela.</w:t>
+        <w:t>Desplegar el Sistema W</w:t>
+      </w:r>
+      <w:r>
+        <w:rPr>
+          <w:color w:val="000000"/>
+        </w:rPr>
+        <w:t>eb en un servidor de producción perteneciente a la Facultad de Arquitectura y Urbanismo de la Universidad Central de Venezuela.</w:t>
       </w:r>
     </w:p>
     <w:p>
@@ -8274,11 +8497,11 @@
       <w:r>
         <w:t xml:space="preserve"> </w:t>
       </w:r>
-      <w:bookmarkStart w:id="19" w:name="_Toc4229344"/>
+      <w:bookmarkStart w:id="18" w:name="_Toc4229344"/>
       <w:r>
         <w:t>Alcance</w:t>
       </w:r>
-      <w:bookmarkEnd w:id="19"/>
+      <w:bookmarkEnd w:id="18"/>
     </w:p>
     <w:p>
       <w:pPr>
@@ -9549,29 +9772,7 @@
           <w:szCs w:val="24"/>
           <w:lang w:val="es-419" w:eastAsia="en-US"/>
         </w:rPr>
-        <w:t xml:space="preserve">Cargar nuevos estudiantes: esta funcionalidad </w:t>
-      </w:r>
-      <w:proofErr w:type="gramStart"/>
-      <w:r>
-        <w:rPr>
-          <w:rFonts w:ascii="Times New Roman" w:eastAsia="Times New Roman" w:hAnsi="Times New Roman" w:cs="Times New Roman"/>
-          <w:color w:val="000000"/>
-          <w:sz w:val="24"/>
-          <w:szCs w:val="24"/>
-          <w:lang w:val="es-419" w:eastAsia="en-US"/>
-        </w:rPr>
-        <w:t>le</w:t>
-      </w:r>
-      <w:proofErr w:type="gramEnd"/>
-      <w:r>
-        <w:rPr>
-          <w:rFonts w:ascii="Times New Roman" w:eastAsia="Times New Roman" w:hAnsi="Times New Roman" w:cs="Times New Roman"/>
-          <w:color w:val="000000"/>
-          <w:sz w:val="24"/>
-          <w:szCs w:val="24"/>
-          <w:lang w:val="es-419" w:eastAsia="en-US"/>
-        </w:rPr>
-        <w:t xml:space="preserve"> permitirá a los administradores cargar a estudiantes que no estén registrados dentro del sistema, esto permitirá cargar los estudiantes por primera vez al sistema y posteriormente ingresar los nuevos ingresos en los futuros períodos.</w:t>
+        <w:t>Cargar nuevos estudiantes: esta funcionalidad le permitirá a los administradores cargar a estudiantes que no estén registrados dentro del sistema, esto permitirá cargar los estudiantes por primera vez al sistema y posteriormente ingresar los nuevos ingresos en los futuros períodos.</w:t>
       </w:r>
     </w:p>
     <w:p>
@@ -9706,7 +9907,7 @@
         <w:ind w:right="4"/>
         <w:jc w:val="both"/>
       </w:pPr>
-      <w:bookmarkStart w:id="20" w:name="_Toc4229345"/>
+      <w:bookmarkStart w:id="19" w:name="_Toc4229345"/>
       <w:r>
         <w:t>Antec</w:t>
       </w:r>
@@ -9716,7 +9917,7 @@
         </w:rPr>
         <w:t>edentes</w:t>
       </w:r>
-      <w:bookmarkEnd w:id="20"/>
+      <w:bookmarkEnd w:id="19"/>
     </w:p>
     <w:p>
       <w:pPr>
@@ -11005,11 +11206,11 @@
         <w:spacing w:before="240" w:after="120" w:line="360" w:lineRule="auto"/>
         <w:ind w:right="4"/>
       </w:pPr>
-      <w:bookmarkStart w:id="21" w:name="_Toc4229346"/>
+      <w:bookmarkStart w:id="20" w:name="_Toc4229346"/>
       <w:r>
         <w:t>Propuesta de solución</w:t>
       </w:r>
-      <w:bookmarkEnd w:id="21"/>
+      <w:bookmarkEnd w:id="20"/>
     </w:p>
     <w:p>
       <w:pPr>
@@ -11339,7 +11540,7 @@
           <w:szCs w:val="24"/>
         </w:rPr>
       </w:pPr>
-      <w:bookmarkStart w:id="22" w:name="_Toc4229398"/>
+      <w:bookmarkStart w:id="21" w:name="_Toc4229398"/>
       <w:r>
         <w:rPr>
           <w:rFonts w:ascii="Times New Roman" w:hAnsi="Times New Roman" w:cs="Times New Roman"/>
@@ -11414,7 +11615,7 @@
         </w:rPr>
         <w:t>Diagrama de casos de uso. Fuente: (Elaboración propia, 2019).</w:t>
       </w:r>
-      <w:bookmarkEnd w:id="22"/>
+      <w:bookmarkEnd w:id="21"/>
     </w:p>
     <w:p>
       <w:pPr>
@@ -11460,7 +11661,7 @@
           <w:rFonts w:ascii="Times New Roman" w:hAnsi="Times New Roman" w:cs="Times New Roman"/>
         </w:rPr>
       </w:pPr>
-      <w:bookmarkStart w:id="23" w:name="_Toc4229490"/>
+      <w:bookmarkStart w:id="22" w:name="_Toc4229490"/>
       <w:r>
         <w:rPr>
           <w:rFonts w:ascii="Times New Roman" w:hAnsi="Times New Roman" w:cs="Times New Roman"/>
@@ -11544,7 +11745,7 @@
         </w:rPr>
         <w:t>Cuadro de especificaciones de Casos de uso</w:t>
       </w:r>
-      <w:bookmarkEnd w:id="23"/>
+      <w:bookmarkEnd w:id="22"/>
     </w:p>
     <w:tbl>
       <w:tblPr>
@@ -13284,7 +13485,7 @@
           <w:szCs w:val="24"/>
         </w:rPr>
       </w:pPr>
-      <w:bookmarkStart w:id="24" w:name="_Toc4229399"/>
+      <w:bookmarkStart w:id="23" w:name="_Toc4229399"/>
       <w:r>
         <w:rPr>
           <w:rFonts w:ascii="Times New Roman" w:hAnsi="Times New Roman" w:cs="Times New Roman"/>
@@ -13450,7 +13651,7 @@
           </w:r>
         </w:sdtContent>
       </w:sdt>
-      <w:bookmarkEnd w:id="24"/>
+      <w:bookmarkEnd w:id="23"/>
     </w:p>
     <w:p>
       <w:pPr>
@@ -13469,7 +13670,7 @@
           <w:szCs w:val="24"/>
         </w:rPr>
       </w:pPr>
-      <w:bookmarkStart w:id="25" w:name="_Toc4229347"/>
+      <w:bookmarkStart w:id="24" w:name="_Toc4229347"/>
       <w:r>
         <w:rPr>
           <w:rFonts w:ascii="Times New Roman" w:hAnsi="Times New Roman" w:cs="Times New Roman"/>
@@ -13479,7 +13680,7 @@
         </w:rPr>
         <w:t>Método de desarrollo</w:t>
       </w:r>
-      <w:bookmarkEnd w:id="25"/>
+      <w:bookmarkEnd w:id="24"/>
     </w:p>
     <w:p>
       <w:pPr>
@@ -14149,7 +14350,7 @@
           <w:szCs w:val="24"/>
         </w:rPr>
       </w:pPr>
-      <w:bookmarkStart w:id="26" w:name="_Toc4229400"/>
+      <w:bookmarkStart w:id="25" w:name="_Toc4229400"/>
       <w:r>
         <w:rPr>
           <w:rFonts w:ascii="Times New Roman" w:hAnsi="Times New Roman" w:cs="Times New Roman"/>
@@ -14299,7 +14500,7 @@
           </w:r>
         </w:sdtContent>
       </w:sdt>
-      <w:bookmarkEnd w:id="26"/>
+      <w:bookmarkEnd w:id="25"/>
     </w:p>
     <w:p>
       <w:pPr>
@@ -14318,7 +14519,7 @@
           <w:szCs w:val="24"/>
         </w:rPr>
       </w:pPr>
-      <w:bookmarkStart w:id="27" w:name="_Toc4229348"/>
+      <w:bookmarkStart w:id="26" w:name="_Toc4229348"/>
       <w:r>
         <w:rPr>
           <w:rFonts w:ascii="Times New Roman" w:hAnsi="Times New Roman" w:cs="Times New Roman"/>
@@ -14328,7 +14529,7 @@
         </w:rPr>
         <w:t>Plan de trabajo</w:t>
       </w:r>
-      <w:bookmarkEnd w:id="27"/>
+      <w:bookmarkEnd w:id="26"/>
     </w:p>
     <w:p>
       <w:pPr>
@@ -14348,7 +14549,73 @@
           <w:sz w:val="24"/>
           <w:szCs w:val="24"/>
         </w:rPr>
-        <w:t xml:space="preserve">     Siguiendo el planteamiento expuesto en el apartado anterior con respecto al uso del marco de trabajo Scrum, se procederá a definir el plan de trabajo conformado por los sprint que conformarán la duración del tiempo de desarrollo del proyecto. Estará compuesto por un total de cinco sprint con una duración de dos semanas, a excepciones del Sprint 0 por ser fase de diseño y del Sprint 4 por ser fase de entrega que tendrán una duración de una semana cada uno, obteniendo un resultado de tres meses para la realización de la totalidad de los casos de uso propuestos.</w:t>
+        <w:t xml:space="preserve">     Siguiendo el planteamiento expuesto en el apartado anterior con respecto al uso del marco de trabajo Scrum, se procederá a definir el plan de trabajo conformado por los sprint que conformarán la duración del tiempo de desarrollo del proyecto. Estará compuesto por un total de cinco sprint con una duración de </w:t>
+      </w:r>
+      <w:r>
+        <w:rPr>
+          <w:rFonts w:ascii="Times New Roman" w:eastAsia="Times New Roman" w:hAnsi="Times New Roman" w:cs="Times New Roman"/>
+          <w:sz w:val="24"/>
+          <w:szCs w:val="24"/>
+        </w:rPr>
+        <w:t>1 a 3</w:t>
+      </w:r>
+      <w:r>
+        <w:rPr>
+          <w:rFonts w:ascii="Times New Roman" w:eastAsia="Times New Roman" w:hAnsi="Times New Roman" w:cs="Times New Roman"/>
+          <w:sz w:val="24"/>
+          <w:szCs w:val="24"/>
+        </w:rPr>
+        <w:t xml:space="preserve"> semanas</w:t>
+      </w:r>
+      <w:r>
+        <w:rPr>
+          <w:rFonts w:ascii="Times New Roman" w:eastAsia="Times New Roman" w:hAnsi="Times New Roman" w:cs="Times New Roman"/>
+          <w:sz w:val="24"/>
+          <w:szCs w:val="24"/>
+        </w:rPr>
+        <w:t>. E</w:t>
+      </w:r>
+      <w:r>
+        <w:rPr>
+          <w:rFonts w:ascii="Times New Roman" w:eastAsia="Times New Roman" w:hAnsi="Times New Roman" w:cs="Times New Roman"/>
+          <w:sz w:val="24"/>
+          <w:szCs w:val="24"/>
+        </w:rPr>
+        <w:t>l Sprint 0 por ser fase de diseño y del Sprint 4 por ser fase de entrega que tendrán una duración de una semana cada uno,</w:t>
+      </w:r>
+      <w:r>
+        <w:rPr>
+          <w:rFonts w:ascii="Times New Roman" w:eastAsia="Times New Roman" w:hAnsi="Times New Roman" w:cs="Times New Roman"/>
+          <w:sz w:val="24"/>
+          <w:szCs w:val="24"/>
+        </w:rPr>
+        <w:t xml:space="preserve"> en cuanto a los Sprint 1, 2 y 3 tendrán una duración de 3 semanas por ser parte de la fase de desarrollo del sistema, y </w:t>
+      </w:r>
+      <w:proofErr w:type="gramStart"/>
+      <w:r>
+        <w:rPr>
+          <w:rFonts w:ascii="Times New Roman" w:eastAsia="Times New Roman" w:hAnsi="Times New Roman" w:cs="Times New Roman"/>
+          <w:sz w:val="24"/>
+          <w:szCs w:val="24"/>
+        </w:rPr>
+        <w:t xml:space="preserve">se </w:t>
+      </w:r>
+      <w:r>
+        <w:rPr>
+          <w:rFonts w:ascii="Times New Roman" w:eastAsia="Times New Roman" w:hAnsi="Times New Roman" w:cs="Times New Roman"/>
+          <w:sz w:val="24"/>
+          <w:szCs w:val="24"/>
+        </w:rPr>
+        <w:t xml:space="preserve"> obteniendo</w:t>
+      </w:r>
+      <w:proofErr w:type="gramEnd"/>
+      <w:r>
+        <w:rPr>
+          <w:rFonts w:ascii="Times New Roman" w:eastAsia="Times New Roman" w:hAnsi="Times New Roman" w:cs="Times New Roman"/>
+          <w:sz w:val="24"/>
+          <w:szCs w:val="24"/>
+        </w:rPr>
+        <w:t xml:space="preserve"> un resultado de tres meses para la realización de la totalidad de los casos de uso propuestos.</w:t>
       </w:r>
     </w:p>
     <w:p>
@@ -14441,12 +14708,11 @@
           <w:lang w:val="es-419" w:eastAsia="en-US"/>
         </w:rPr>
       </w:pPr>
-      <w:bookmarkStart w:id="28" w:name="_Toc4229491"/>
+      <w:bookmarkStart w:id="27" w:name="_Toc4229491"/>
       <w:r>
         <w:rPr>
           <w:b/>
         </w:rPr>
-        <w:lastRenderedPageBreak/>
         <w:t xml:space="preserve">Tabla </w:t>
       </w:r>
       <w:r>
@@ -14503,7 +14769,7 @@
         </w:rPr>
         <w:t>Elaboración propia (2019).</w:t>
       </w:r>
-      <w:bookmarkEnd w:id="28"/>
+      <w:bookmarkEnd w:id="27"/>
     </w:p>
     <w:tbl>
       <w:tblPr>
@@ -14761,7 +15027,47 @@
                 <w:szCs w:val="24"/>
                 <w:lang w:val="es-419" w:eastAsia="en-US"/>
               </w:rPr>
-              <w:t>1 semana: desde el 01/04/2019 hasta el 05/04/2019</w:t>
+              <w:t xml:space="preserve">1 semana: desde el </w:t>
+            </w:r>
+            <w:r>
+              <w:rPr>
+                <w:rFonts w:ascii="Times New Roman" w:eastAsia="Times New Roman" w:hAnsi="Times New Roman" w:cs="Times New Roman"/>
+                <w:color w:val="000000"/>
+                <w:sz w:val="24"/>
+                <w:szCs w:val="24"/>
+                <w:lang w:val="es-419" w:eastAsia="en-US"/>
+              </w:rPr>
+              <w:t>12</w:t>
+            </w:r>
+            <w:r>
+              <w:rPr>
+                <w:rFonts w:ascii="Times New Roman" w:eastAsia="Times New Roman" w:hAnsi="Times New Roman" w:cs="Times New Roman"/>
+                <w:color w:val="000000"/>
+                <w:sz w:val="24"/>
+                <w:szCs w:val="24"/>
+                <w:lang w:val="es-419" w:eastAsia="en-US"/>
+              </w:rPr>
+              <w:t xml:space="preserve">/04/2019 hasta el </w:t>
+            </w:r>
+            <w:r>
+              <w:rPr>
+                <w:rFonts w:ascii="Times New Roman" w:eastAsia="Times New Roman" w:hAnsi="Times New Roman" w:cs="Times New Roman"/>
+                <w:color w:val="000000"/>
+                <w:sz w:val="24"/>
+                <w:szCs w:val="24"/>
+                <w:lang w:val="es-419" w:eastAsia="en-US"/>
+              </w:rPr>
+              <w:t>19</w:t>
+            </w:r>
+            <w:r>
+              <w:rPr>
+                <w:rFonts w:ascii="Times New Roman" w:eastAsia="Times New Roman" w:hAnsi="Times New Roman" w:cs="Times New Roman"/>
+                <w:color w:val="000000"/>
+                <w:sz w:val="24"/>
+                <w:szCs w:val="24"/>
+                <w:lang w:val="es-419" w:eastAsia="en-US"/>
+              </w:rPr>
+              <w:t>/04/2019</w:t>
             </w:r>
           </w:p>
         </w:tc>
@@ -14982,7 +15288,77 @@
                 <w:szCs w:val="24"/>
                 <w:lang w:val="es-419" w:eastAsia="en-US"/>
               </w:rPr>
-              <w:t>2 semanas: desde el 08/04/2019 hasta el 19/04/2019</w:t>
+              <w:t>3</w:t>
+            </w:r>
+            <w:r>
+              <w:rPr>
+                <w:rFonts w:ascii="Times New Roman" w:eastAsia="Times New Roman" w:hAnsi="Times New Roman" w:cs="Times New Roman"/>
+                <w:color w:val="000000"/>
+                <w:sz w:val="24"/>
+                <w:szCs w:val="24"/>
+                <w:lang w:val="es-419" w:eastAsia="en-US"/>
+              </w:rPr>
+              <w:t xml:space="preserve"> semanas: desde el </w:t>
+            </w:r>
+            <w:r>
+              <w:rPr>
+                <w:rFonts w:ascii="Times New Roman" w:eastAsia="Times New Roman" w:hAnsi="Times New Roman" w:cs="Times New Roman"/>
+                <w:color w:val="000000"/>
+                <w:sz w:val="24"/>
+                <w:szCs w:val="24"/>
+                <w:lang w:val="es-419" w:eastAsia="en-US"/>
+              </w:rPr>
+              <w:t>19</w:t>
+            </w:r>
+            <w:r>
+              <w:rPr>
+                <w:rFonts w:ascii="Times New Roman" w:eastAsia="Times New Roman" w:hAnsi="Times New Roman" w:cs="Times New Roman"/>
+                <w:color w:val="000000"/>
+                <w:sz w:val="24"/>
+                <w:szCs w:val="24"/>
+                <w:lang w:val="es-419" w:eastAsia="en-US"/>
+              </w:rPr>
+              <w:t xml:space="preserve">/04/2019 hasta el </w:t>
+            </w:r>
+            <w:r>
+              <w:rPr>
+                <w:rFonts w:ascii="Times New Roman" w:eastAsia="Times New Roman" w:hAnsi="Times New Roman" w:cs="Times New Roman"/>
+                <w:color w:val="000000"/>
+                <w:sz w:val="24"/>
+                <w:szCs w:val="24"/>
+                <w:lang w:val="es-419" w:eastAsia="en-US"/>
+              </w:rPr>
+              <w:t>10</w:t>
+            </w:r>
+            <w:r>
+              <w:rPr>
+                <w:rFonts w:ascii="Times New Roman" w:eastAsia="Times New Roman" w:hAnsi="Times New Roman" w:cs="Times New Roman"/>
+                <w:color w:val="000000"/>
+                <w:sz w:val="24"/>
+                <w:szCs w:val="24"/>
+                <w:lang w:val="es-419" w:eastAsia="en-US"/>
+              </w:rPr>
+              <w:t>/0</w:t>
+            </w:r>
+            <w:r>
+              <w:rPr>
+                <w:rFonts w:ascii="Times New Roman" w:eastAsia="Times New Roman" w:hAnsi="Times New Roman" w:cs="Times New Roman"/>
+                <w:color w:val="000000"/>
+                <w:sz w:val="24"/>
+                <w:szCs w:val="24"/>
+                <w:lang w:val="es-419" w:eastAsia="en-US"/>
+              </w:rPr>
+              <w:t>5</w:t>
+            </w:r>
+            <w:r>
+              <w:rPr>
+                <w:rFonts w:ascii="Times New Roman" w:eastAsia="Times New Roman" w:hAnsi="Times New Roman" w:cs="Times New Roman"/>
+                <w:color w:val="000000"/>
+                <w:sz w:val="24"/>
+                <w:szCs w:val="24"/>
+                <w:lang w:val="es-419" w:eastAsia="en-US"/>
+              </w:rPr>
+              <w:t>/2019</w:t>
             </w:r>
           </w:p>
         </w:tc>
@@ -15172,7 +15548,67 @@
                 <w:szCs w:val="24"/>
                 <w:lang w:val="es-419" w:eastAsia="en-US"/>
               </w:rPr>
-              <w:t>3 semanas: desde el 22/04/2019 hasta el 10/05/2019</w:t>
+              <w:t xml:space="preserve">3 semanas: desde el </w:t>
+            </w:r>
+            <w:r>
+              <w:rPr>
+                <w:rFonts w:ascii="Times New Roman" w:eastAsia="Times New Roman" w:hAnsi="Times New Roman" w:cs="Times New Roman"/>
+                <w:color w:val="000000"/>
+                <w:sz w:val="24"/>
+                <w:szCs w:val="24"/>
+                <w:lang w:val="es-419" w:eastAsia="en-US"/>
+              </w:rPr>
+              <w:t>10</w:t>
+            </w:r>
+            <w:r>
+              <w:rPr>
+                <w:rFonts w:ascii="Times New Roman" w:eastAsia="Times New Roman" w:hAnsi="Times New Roman" w:cs="Times New Roman"/>
+                <w:color w:val="000000"/>
+                <w:sz w:val="24"/>
+                <w:szCs w:val="24"/>
+                <w:lang w:val="es-419" w:eastAsia="en-US"/>
+              </w:rPr>
+              <w:t>/0</w:t>
+            </w:r>
+            <w:r>
+              <w:rPr>
+                <w:rFonts w:ascii="Times New Roman" w:eastAsia="Times New Roman" w:hAnsi="Times New Roman" w:cs="Times New Roman"/>
+                <w:color w:val="000000"/>
+                <w:sz w:val="24"/>
+                <w:szCs w:val="24"/>
+                <w:lang w:val="es-419" w:eastAsia="en-US"/>
+              </w:rPr>
+              <w:t>5</w:t>
+            </w:r>
+            <w:r>
+              <w:rPr>
+                <w:rFonts w:ascii="Times New Roman" w:eastAsia="Times New Roman" w:hAnsi="Times New Roman" w:cs="Times New Roman"/>
+                <w:color w:val="000000"/>
+                <w:sz w:val="24"/>
+                <w:szCs w:val="24"/>
+                <w:lang w:val="es-419" w:eastAsia="en-US"/>
+              </w:rPr>
+              <w:t xml:space="preserve">/2019 hasta el </w:t>
+            </w:r>
+            <w:r>
+              <w:rPr>
+                <w:rFonts w:ascii="Times New Roman" w:eastAsia="Times New Roman" w:hAnsi="Times New Roman" w:cs="Times New Roman"/>
+                <w:color w:val="000000"/>
+                <w:sz w:val="24"/>
+                <w:szCs w:val="24"/>
+                <w:lang w:val="es-419" w:eastAsia="en-US"/>
+              </w:rPr>
+              <w:t>31</w:t>
+            </w:r>
+            <w:r>
+              <w:rPr>
+                <w:rFonts w:ascii="Times New Roman" w:eastAsia="Times New Roman" w:hAnsi="Times New Roman" w:cs="Times New Roman"/>
+                <w:color w:val="000000"/>
+                <w:sz w:val="24"/>
+                <w:szCs w:val="24"/>
+                <w:lang w:val="es-419" w:eastAsia="en-US"/>
+              </w:rPr>
+              <w:t>/05/2019</w:t>
             </w:r>
           </w:p>
         </w:tc>
@@ -15341,7 +15777,67 @@
                 <w:szCs w:val="24"/>
                 <w:lang w:val="es-419" w:eastAsia="en-US"/>
               </w:rPr>
-              <w:t>3 semanas: desde el 13/05/2019 hasta el 31/05/2019</w:t>
+              <w:t xml:space="preserve">3 semanas: desde el </w:t>
+            </w:r>
+            <w:r>
+              <w:rPr>
+                <w:rFonts w:ascii="Times New Roman" w:eastAsia="Times New Roman" w:hAnsi="Times New Roman" w:cs="Times New Roman"/>
+                <w:color w:val="000000"/>
+                <w:sz w:val="24"/>
+                <w:szCs w:val="24"/>
+                <w:lang w:val="es-419" w:eastAsia="en-US"/>
+              </w:rPr>
+              <w:t>31</w:t>
+            </w:r>
+            <w:r>
+              <w:rPr>
+                <w:rFonts w:ascii="Times New Roman" w:eastAsia="Times New Roman" w:hAnsi="Times New Roman" w:cs="Times New Roman"/>
+                <w:color w:val="000000"/>
+                <w:sz w:val="24"/>
+                <w:szCs w:val="24"/>
+                <w:lang w:val="es-419" w:eastAsia="en-US"/>
+              </w:rPr>
+              <w:t xml:space="preserve">/05/2019 hasta el </w:t>
+            </w:r>
+            <w:r>
+              <w:rPr>
+                <w:rFonts w:ascii="Times New Roman" w:eastAsia="Times New Roman" w:hAnsi="Times New Roman" w:cs="Times New Roman"/>
+                <w:color w:val="000000"/>
+                <w:sz w:val="24"/>
+                <w:szCs w:val="24"/>
+                <w:lang w:val="es-419" w:eastAsia="en-US"/>
+              </w:rPr>
+              <w:t>21</w:t>
+            </w:r>
+            <w:r>
+              <w:rPr>
+                <w:rFonts w:ascii="Times New Roman" w:eastAsia="Times New Roman" w:hAnsi="Times New Roman" w:cs="Times New Roman"/>
+                <w:color w:val="000000"/>
+                <w:sz w:val="24"/>
+                <w:szCs w:val="24"/>
+                <w:lang w:val="es-419" w:eastAsia="en-US"/>
+              </w:rPr>
+              <w:t>/0</w:t>
+            </w:r>
+            <w:r>
+              <w:rPr>
+                <w:rFonts w:ascii="Times New Roman" w:eastAsia="Times New Roman" w:hAnsi="Times New Roman" w:cs="Times New Roman"/>
+                <w:color w:val="000000"/>
+                <w:sz w:val="24"/>
+                <w:szCs w:val="24"/>
+                <w:lang w:val="es-419" w:eastAsia="en-US"/>
+              </w:rPr>
+              <w:t>6</w:t>
+            </w:r>
+            <w:r>
+              <w:rPr>
+                <w:rFonts w:ascii="Times New Roman" w:eastAsia="Times New Roman" w:hAnsi="Times New Roman" w:cs="Times New Roman"/>
+                <w:color w:val="000000"/>
+                <w:sz w:val="24"/>
+                <w:szCs w:val="24"/>
+                <w:lang w:val="es-419" w:eastAsia="en-US"/>
+              </w:rPr>
+              <w:t>/2019</w:t>
             </w:r>
           </w:p>
         </w:tc>
@@ -15498,7 +15994,47 @@
                 <w:szCs w:val="24"/>
                 <w:lang w:val="es-419" w:eastAsia="en-US"/>
               </w:rPr>
-              <w:t>1 semanas: desde el 3/06/2019 hasta el 07/06/2019</w:t>
+              <w:t xml:space="preserve">1 semanas: desde el </w:t>
+            </w:r>
+            <w:r>
+              <w:rPr>
+                <w:rFonts w:ascii="Times New Roman" w:eastAsia="Times New Roman" w:hAnsi="Times New Roman" w:cs="Times New Roman"/>
+                <w:color w:val="000000"/>
+                <w:sz w:val="24"/>
+                <w:szCs w:val="24"/>
+                <w:lang w:val="es-419" w:eastAsia="en-US"/>
+              </w:rPr>
+              <w:t>21</w:t>
+            </w:r>
+            <w:r>
+              <w:rPr>
+                <w:rFonts w:ascii="Times New Roman" w:eastAsia="Times New Roman" w:hAnsi="Times New Roman" w:cs="Times New Roman"/>
+                <w:color w:val="000000"/>
+                <w:sz w:val="24"/>
+                <w:szCs w:val="24"/>
+                <w:lang w:val="es-419" w:eastAsia="en-US"/>
+              </w:rPr>
+              <w:t xml:space="preserve">/06/2019 hasta el </w:t>
+            </w:r>
+            <w:r>
+              <w:rPr>
+                <w:rFonts w:ascii="Times New Roman" w:eastAsia="Times New Roman" w:hAnsi="Times New Roman" w:cs="Times New Roman"/>
+                <w:color w:val="000000"/>
+                <w:sz w:val="24"/>
+                <w:szCs w:val="24"/>
+                <w:lang w:val="es-419" w:eastAsia="en-US"/>
+              </w:rPr>
+              <w:t>28</w:t>
+            </w:r>
+            <w:r>
+              <w:rPr>
+                <w:rFonts w:ascii="Times New Roman" w:eastAsia="Times New Roman" w:hAnsi="Times New Roman" w:cs="Times New Roman"/>
+                <w:color w:val="000000"/>
+                <w:sz w:val="24"/>
+                <w:szCs w:val="24"/>
+                <w:lang w:val="es-419" w:eastAsia="en-US"/>
+              </w:rPr>
+              <w:t>/06/2019</w:t>
             </w:r>
           </w:p>
         </w:tc>
@@ -15574,7 +16110,7 @@
           <w:szCs w:val="24"/>
           <w:highlight w:val="white"/>
         </w:rPr>
-        <w:t xml:space="preserve">     </w:t>
+        <w:t xml:space="preserve">  </w:t>
       </w:r>
       <w:r>
         <w:rPr>
@@ -15603,13 +16139,13 @@
           <w:szCs w:val="24"/>
         </w:rPr>
       </w:pPr>
-      <w:bookmarkStart w:id="29" w:name="_Toc3498825"/>
-      <w:bookmarkStart w:id="30" w:name="_Toc2376363"/>
-      <w:bookmarkStart w:id="31" w:name="_Toc2376552"/>
-      <w:bookmarkStart w:id="32" w:name="_Toc3628363"/>
-      <w:bookmarkStart w:id="33" w:name="_Toc3644380"/>
-      <w:bookmarkStart w:id="34" w:name="_Toc3758927"/>
-      <w:bookmarkStart w:id="35" w:name="_Toc4229349"/>
+      <w:bookmarkStart w:id="28" w:name="_Toc3498825"/>
+      <w:bookmarkStart w:id="29" w:name="_Toc2376363"/>
+      <w:bookmarkStart w:id="30" w:name="_Toc2376552"/>
+      <w:bookmarkStart w:id="31" w:name="_Toc3628363"/>
+      <w:bookmarkStart w:id="32" w:name="_Toc3644380"/>
+      <w:bookmarkStart w:id="33" w:name="_Toc3758927"/>
+      <w:bookmarkStart w:id="34" w:name="_Toc4229349"/>
       <w:r>
         <w:rPr>
           <w:rFonts w:ascii="Times New Roman" w:hAnsi="Times New Roman" w:cs="Times New Roman"/>
@@ -15621,13 +16157,13 @@
         <w:lastRenderedPageBreak/>
         <w:t>CAPÍTULO II</w:t>
       </w:r>
+      <w:bookmarkEnd w:id="28"/>
       <w:bookmarkEnd w:id="29"/>
       <w:bookmarkEnd w:id="30"/>
       <w:bookmarkEnd w:id="31"/>
       <w:bookmarkEnd w:id="32"/>
       <w:bookmarkEnd w:id="33"/>
       <w:bookmarkEnd w:id="34"/>
-      <w:bookmarkEnd w:id="35"/>
       <w:r>
         <w:rPr>
           <w:rFonts w:ascii="Times New Roman" w:hAnsi="Times New Roman" w:cs="Times New Roman"/>
@@ -15651,8 +16187,8 @@
           <w:szCs w:val="24"/>
         </w:rPr>
       </w:pPr>
-      <w:bookmarkStart w:id="36" w:name="_Toc2289853"/>
-      <w:bookmarkStart w:id="37" w:name="_Toc4229350"/>
+      <w:bookmarkStart w:id="35" w:name="_Toc2289853"/>
+      <w:bookmarkStart w:id="36" w:name="_Toc4229350"/>
       <w:r>
         <w:rPr>
           <w:rFonts w:ascii="Times New Roman" w:eastAsia="Times New Roman" w:hAnsi="Times New Roman" w:cs="Times New Roman"/>
@@ -15663,18 +16199,18 @@
         </w:rPr>
         <w:t>S</w:t>
       </w:r>
+      <w:bookmarkEnd w:id="35"/>
+      <w:r>
+        <w:rPr>
+          <w:rFonts w:ascii="Times New Roman" w:eastAsia="Times New Roman" w:hAnsi="Times New Roman" w:cs="Times New Roman"/>
+          <w:bCs/>
+          <w:color w:val="00000A"/>
+          <w:sz w:val="24"/>
+          <w:szCs w:val="24"/>
+        </w:rPr>
+        <w:t>ISTEMAS WEB</w:t>
+      </w:r>
       <w:bookmarkEnd w:id="36"/>
-      <w:r>
-        <w:rPr>
-          <w:rFonts w:ascii="Times New Roman" w:eastAsia="Times New Roman" w:hAnsi="Times New Roman" w:cs="Times New Roman"/>
-          <w:bCs/>
-          <w:color w:val="00000A"/>
-          <w:sz w:val="24"/>
-          <w:szCs w:val="24"/>
-        </w:rPr>
-        <w:t>ISTEMAS WEB</w:t>
-      </w:r>
-      <w:bookmarkEnd w:id="37"/>
     </w:p>
     <w:p>
       <w:pPr>
@@ -15716,7 +16252,7 @@
           <w:szCs w:val="24"/>
         </w:rPr>
       </w:pPr>
-      <w:bookmarkStart w:id="38" w:name="_Toc4229351"/>
+      <w:bookmarkStart w:id="37" w:name="_Toc4229351"/>
       <w:r>
         <w:rPr>
           <w:rFonts w:ascii="Times New Roman" w:eastAsia="Times New Roman" w:hAnsi="Times New Roman" w:cs="Times New Roman"/>
@@ -15738,7 +16274,7 @@
         <w:tab/>
         <w:t>Definición de Sistema Web</w:t>
       </w:r>
-      <w:bookmarkEnd w:id="38"/>
+      <w:bookmarkEnd w:id="37"/>
     </w:p>
     <w:p>
       <w:pPr>
@@ -15818,7 +16354,7 @@
           <w:szCs w:val="24"/>
         </w:rPr>
       </w:pPr>
-      <w:bookmarkStart w:id="39" w:name="_Toc4229352"/>
+      <w:bookmarkStart w:id="38" w:name="_Toc4229352"/>
       <w:r>
         <w:rPr>
           <w:rFonts w:ascii="Times New Roman" w:eastAsia="Times New Roman" w:hAnsi="Times New Roman" w:cs="Times New Roman"/>
@@ -15840,7 +16376,7 @@
         <w:tab/>
         <w:t>Características</w:t>
       </w:r>
-      <w:bookmarkEnd w:id="39"/>
+      <w:bookmarkEnd w:id="38"/>
     </w:p>
     <w:p>
       <w:pPr>
@@ -16071,7 +16607,7 @@
           <w:szCs w:val="24"/>
         </w:rPr>
       </w:pPr>
-      <w:bookmarkStart w:id="40" w:name="_Toc4229353"/>
+      <w:bookmarkStart w:id="39" w:name="_Toc4229353"/>
       <w:r>
         <w:rPr>
           <w:rFonts w:ascii="Times New Roman" w:eastAsia="Times New Roman" w:hAnsi="Times New Roman" w:cs="Times New Roman"/>
@@ -16093,7 +16629,7 @@
         <w:tab/>
         <w:t>Arquitectura</w:t>
       </w:r>
-      <w:bookmarkEnd w:id="40"/>
+      <w:bookmarkEnd w:id="39"/>
     </w:p>
     <w:p>
       <w:pPr>
@@ -16261,7 +16797,7 @@
           <w:szCs w:val="24"/>
         </w:rPr>
       </w:pPr>
-      <w:bookmarkStart w:id="41" w:name="_Toc4229401"/>
+      <w:bookmarkStart w:id="40" w:name="_Toc4229401"/>
       <w:r>
         <w:rPr>
           <w:rFonts w:ascii="Times New Roman" w:hAnsi="Times New Roman" w:cs="Times New Roman"/>
@@ -16434,7 +16970,7 @@
           </w:r>
         </w:sdtContent>
       </w:sdt>
-      <w:bookmarkEnd w:id="41"/>
+      <w:bookmarkEnd w:id="40"/>
     </w:p>
     <w:p>
       <w:pPr>
@@ -16823,7 +17359,7 @@
           <w:szCs w:val="24"/>
         </w:rPr>
       </w:pPr>
-      <w:bookmarkStart w:id="42" w:name="_Toc4229402"/>
+      <w:bookmarkStart w:id="41" w:name="_Toc4229402"/>
       <w:r>
         <w:rPr>
           <w:rFonts w:ascii="Times New Roman" w:hAnsi="Times New Roman" w:cs="Times New Roman"/>
@@ -16961,7 +17497,7 @@
           </w:r>
         </w:sdtContent>
       </w:sdt>
-      <w:bookmarkEnd w:id="42"/>
+      <w:bookmarkEnd w:id="41"/>
     </w:p>
     <w:p>
       <w:pPr>
@@ -16976,7 +17512,7 @@
           <w:highlight w:val="white"/>
         </w:rPr>
       </w:pPr>
-      <w:bookmarkStart w:id="43" w:name="_Toc4229354"/>
+      <w:bookmarkStart w:id="42" w:name="_Toc4229354"/>
       <w:r>
         <w:rPr>
           <w:rFonts w:ascii="Times New Roman" w:eastAsia="Times New Roman" w:hAnsi="Times New Roman" w:cs="Times New Roman"/>
@@ -17008,7 +17544,7 @@
         </w:rPr>
         <w:t>Ejemplos</w:t>
       </w:r>
-      <w:bookmarkEnd w:id="43"/>
+      <w:bookmarkEnd w:id="42"/>
       <w:r>
         <w:rPr>
           <w:rFonts w:ascii="Times New Roman" w:eastAsia="Times New Roman" w:hAnsi="Times New Roman" w:cs="Times New Roman"/>
@@ -17131,7 +17667,7 @@
         </w:rPr>
         <w:t xml:space="preserve">En la Figura 7 se puede observar una de las funcionalidades más importantes del sistema </w:t>
       </w:r>
-      <w:bookmarkStart w:id="44" w:name="_Hlk3757077"/>
+      <w:bookmarkStart w:id="43" w:name="_Hlk3757077"/>
       <w:proofErr w:type="spellStart"/>
       <w:r>
         <w:rPr>
@@ -17159,7 +17695,7 @@
         </w:rPr>
         <w:t>Room</w:t>
       </w:r>
-      <w:bookmarkEnd w:id="44"/>
+      <w:bookmarkEnd w:id="43"/>
       <w:proofErr w:type="spellEnd"/>
       <w:r>
         <w:rPr>
@@ -17248,7 +17784,7 @@
           <w:szCs w:val="24"/>
         </w:rPr>
       </w:pPr>
-      <w:bookmarkStart w:id="45" w:name="_Toc4229403"/>
+      <w:bookmarkStart w:id="44" w:name="_Toc4229403"/>
       <w:r>
         <w:rPr>
           <w:rFonts w:ascii="Times New Roman" w:hAnsi="Times New Roman" w:cs="Times New Roman"/>
@@ -17355,7 +17891,7 @@
         </w:rPr>
         <w:t>. Fuente: Elaboración Propia, 2019.</w:t>
       </w:r>
-      <w:bookmarkEnd w:id="45"/>
+      <w:bookmarkEnd w:id="44"/>
     </w:p>
     <w:p>
       <w:pPr>
@@ -17530,7 +18066,7 @@
           <w:szCs w:val="24"/>
         </w:rPr>
       </w:pPr>
-      <w:bookmarkStart w:id="46" w:name="_Toc4229404"/>
+      <w:bookmarkStart w:id="45" w:name="_Toc4229404"/>
       <w:r>
         <w:rPr>
           <w:rFonts w:ascii="Times New Roman" w:hAnsi="Times New Roman" w:cs="Times New Roman"/>
@@ -17627,7 +18163,7 @@
         </w:rPr>
         <w:t>. Fuente: Elaboración Propia, 2019.</w:t>
       </w:r>
-      <w:bookmarkEnd w:id="46"/>
+      <w:bookmarkEnd w:id="45"/>
     </w:p>
     <w:p>
       <w:pPr>
@@ -17838,7 +18374,7 @@
           <w:szCs w:val="24"/>
         </w:rPr>
       </w:pPr>
-      <w:bookmarkStart w:id="47" w:name="_Toc4229405"/>
+      <w:bookmarkStart w:id="46" w:name="_Toc4229405"/>
       <w:r>
         <w:rPr>
           <w:rFonts w:ascii="Times New Roman" w:hAnsi="Times New Roman" w:cs="Times New Roman"/>
@@ -17913,7 +18449,7 @@
         </w:rPr>
         <w:t xml:space="preserve"> Interfaz de compra de artículo de Amazon. Fuente: Elaboración Propia, 2019.</w:t>
       </w:r>
-      <w:bookmarkEnd w:id="47"/>
+      <w:bookmarkEnd w:id="46"/>
     </w:p>
     <w:p>
       <w:pPr>
@@ -17928,7 +18464,7 @@
           <w:szCs w:val="24"/>
         </w:rPr>
       </w:pPr>
-      <w:bookmarkStart w:id="48" w:name="_Toc4229355"/>
+      <w:bookmarkStart w:id="47" w:name="_Toc4229355"/>
       <w:r>
         <w:rPr>
           <w:rFonts w:ascii="Times New Roman" w:eastAsia="Times New Roman" w:hAnsi="Times New Roman" w:cs="Times New Roman"/>
@@ -17950,7 +18486,7 @@
         <w:tab/>
         <w:t>Importancia</w:t>
       </w:r>
-      <w:bookmarkEnd w:id="48"/>
+      <w:bookmarkEnd w:id="47"/>
     </w:p>
     <w:p>
       <w:pPr>
@@ -18288,14 +18824,14 @@
           <w:szCs w:val="24"/>
         </w:rPr>
       </w:pPr>
-      <w:bookmarkStart w:id="49" w:name="_Toc2376559"/>
-      <w:bookmarkStart w:id="50" w:name="_Toc3498832"/>
-      <w:bookmarkStart w:id="51" w:name="_Toc3628370"/>
-      <w:bookmarkStart w:id="52" w:name="_Toc3644387"/>
-      <w:bookmarkStart w:id="53" w:name="_Toc3758934"/>
-      <w:bookmarkStart w:id="54" w:name="_Toc4229356"/>
+      <w:bookmarkStart w:id="48" w:name="_Toc2376559"/>
+      <w:bookmarkStart w:id="49" w:name="_Toc3498832"/>
+      <w:bookmarkStart w:id="50" w:name="_Toc3628370"/>
+      <w:bookmarkStart w:id="51" w:name="_Toc3644387"/>
+      <w:bookmarkStart w:id="52" w:name="_Toc3758934"/>
+      <w:bookmarkStart w:id="53" w:name="_Toc4229356"/>
+      <w:bookmarkEnd w:id="48"/>
       <w:bookmarkEnd w:id="49"/>
-      <w:bookmarkEnd w:id="50"/>
       <w:r>
         <w:rPr>
           <w:rFonts w:ascii="Times New Roman" w:eastAsia="Times New Roman" w:hAnsi="Times New Roman" w:cs="Times New Roman"/>
@@ -18307,10 +18843,10 @@
         <w:lastRenderedPageBreak/>
         <w:t>CAPITULO III</w:t>
       </w:r>
+      <w:bookmarkEnd w:id="50"/>
       <w:bookmarkEnd w:id="51"/>
       <w:bookmarkEnd w:id="52"/>
       <w:bookmarkEnd w:id="53"/>
-      <w:bookmarkEnd w:id="54"/>
     </w:p>
     <w:p>
       <w:pPr>
@@ -18323,7 +18859,7 @@
           <w:szCs w:val="24"/>
         </w:rPr>
       </w:pPr>
-      <w:bookmarkStart w:id="55" w:name="_Toc4229357"/>
+      <w:bookmarkStart w:id="54" w:name="_Toc4229357"/>
       <w:r>
         <w:rPr>
           <w:rFonts w:ascii="Times New Roman" w:eastAsia="Times New Roman" w:hAnsi="Times New Roman" w:cs="Times New Roman"/>
@@ -18334,7 +18870,7 @@
         </w:rPr>
         <w:t>TECNOLOGÍAS DE DESARROLLO</w:t>
       </w:r>
-      <w:bookmarkEnd w:id="55"/>
+      <w:bookmarkEnd w:id="54"/>
     </w:p>
     <w:p>
       <w:pPr>
@@ -18376,7 +18912,7 @@
           <w:szCs w:val="24"/>
         </w:rPr>
       </w:pPr>
-      <w:bookmarkStart w:id="56" w:name="_Toc4229358"/>
+      <w:bookmarkStart w:id="55" w:name="_Toc4229358"/>
       <w:r>
         <w:rPr>
           <w:rFonts w:ascii="Times New Roman" w:eastAsia="Times New Roman" w:hAnsi="Times New Roman" w:cs="Times New Roman"/>
@@ -18387,7 +18923,7 @@
         </w:rPr>
         <w:t>Concepto</w:t>
       </w:r>
-      <w:bookmarkEnd w:id="56"/>
+      <w:bookmarkEnd w:id="55"/>
       <w:r>
         <w:rPr>
           <w:rFonts w:ascii="Times New Roman" w:hAnsi="Times New Roman" w:cs="Times New Roman"/>
@@ -18457,7 +18993,7 @@
           <w:szCs w:val="24"/>
         </w:rPr>
       </w:pPr>
-      <w:bookmarkStart w:id="57" w:name="_Toc4229359"/>
+      <w:bookmarkStart w:id="56" w:name="_Toc4229359"/>
       <w:r>
         <w:rPr>
           <w:rFonts w:ascii="Times New Roman" w:eastAsia="Times New Roman" w:hAnsi="Times New Roman" w:cs="Times New Roman"/>
@@ -18468,7 +19004,7 @@
         </w:rPr>
         <w:t>Tecnologías de desarrollo</w:t>
       </w:r>
-      <w:bookmarkEnd w:id="57"/>
+      <w:bookmarkEnd w:id="56"/>
     </w:p>
     <w:p>
       <w:pPr>
@@ -18506,7 +19042,7 @@
           <w:szCs w:val="24"/>
         </w:rPr>
       </w:pPr>
-      <w:bookmarkStart w:id="58" w:name="_Toc4229360"/>
+      <w:bookmarkStart w:id="57" w:name="_Toc4229360"/>
       <w:r>
         <w:rPr>
           <w:rFonts w:ascii="Times New Roman" w:eastAsia="Times New Roman" w:hAnsi="Times New Roman" w:cs="Times New Roman"/>
@@ -18527,7 +19063,7 @@
         </w:rPr>
         <w:t xml:space="preserve"> Lado Cliente</w:t>
       </w:r>
-      <w:bookmarkEnd w:id="58"/>
+      <w:bookmarkEnd w:id="57"/>
     </w:p>
     <w:p>
       <w:pPr>
@@ -18922,9 +19458,8 @@
           <w:lang w:val="es-419"/>
         </w:rPr>
         <w:lastRenderedPageBreak/>
-        <w:t xml:space="preserve">Las páginas se cargan más rápido: al utilizar CSS, no se necesita escribir múltiples atributos de etiquetas HTML. Basta escribir una </w:t>
-      </w:r>
-      <w:proofErr w:type="spellStart"/>
+        <w:t>Las páginas se cargan más rápido: al utilizar CSS, no se necesita escribir múltiples atributos de etiquetas HTML. Basta escribir una s</w:t>
+      </w:r>
       <w:r>
         <w:rPr>
           <w:rFonts w:ascii="Times New Roman" w:eastAsia="Times New Roman" w:hAnsi="Times New Roman" w:cs="Times New Roman"/>
@@ -18933,9 +19468,8 @@
           <w:szCs w:val="24"/>
           <w:lang w:val="es-419"/>
         </w:rPr>
-        <w:t>sóla</w:t>
-      </w:r>
-      <w:proofErr w:type="spellEnd"/>
+        <w:t>o</w:t>
+      </w:r>
       <w:r>
         <w:rPr>
           <w:rFonts w:ascii="Times New Roman" w:eastAsia="Times New Roman" w:hAnsi="Times New Roman" w:cs="Times New Roman"/>
@@ -18944,9 +19478,8 @@
           <w:szCs w:val="24"/>
           <w:lang w:val="es-419"/>
         </w:rPr>
-        <w:t xml:space="preserve"> regla para </w:t>
-      </w:r>
-      <w:proofErr w:type="spellStart"/>
+        <w:t>la regla para apli</w:t>
+      </w:r>
       <w:r>
         <w:rPr>
           <w:rFonts w:ascii="Times New Roman" w:eastAsia="Times New Roman" w:hAnsi="Times New Roman" w:cs="Times New Roman"/>
@@ -18955,9 +19488,8 @@
           <w:szCs w:val="24"/>
           <w:lang w:val="es-419"/>
         </w:rPr>
-        <w:t>aplciarla</w:t>
-      </w:r>
-      <w:proofErr w:type="spellEnd"/>
+        <w:t>c</w:t>
+      </w:r>
       <w:r>
         <w:rPr>
           <w:rFonts w:ascii="Times New Roman" w:eastAsia="Times New Roman" w:hAnsi="Times New Roman" w:cs="Times New Roman"/>
@@ -18966,7 +19498,7 @@
           <w:szCs w:val="24"/>
           <w:lang w:val="es-419"/>
         </w:rPr>
-        <w:t xml:space="preserve"> en todas sus apariciones. De este modo, menos código significa tiempos de descarga más rápidos.</w:t>
+        <w:t>arla en todas sus apariciones. De este modo, menos código significa tiempos de descarga más rápidos.</w:t>
       </w:r>
     </w:p>
     <w:p>
@@ -19349,7 +19881,7 @@
           <w:szCs w:val="24"/>
         </w:rPr>
       </w:pPr>
-      <w:bookmarkStart w:id="59" w:name="_Toc4229361"/>
+      <w:bookmarkStart w:id="58" w:name="_Toc4229361"/>
       <w:r>
         <w:rPr>
           <w:rFonts w:ascii="Times New Roman" w:eastAsia="Times New Roman" w:hAnsi="Times New Roman" w:cs="Times New Roman"/>
@@ -19370,7 +19902,7 @@
         </w:rPr>
         <w:t>Lado del Servidor</w:t>
       </w:r>
-      <w:bookmarkEnd w:id="59"/>
+      <w:bookmarkEnd w:id="58"/>
     </w:p>
     <w:p>
       <w:pPr>
@@ -19481,67 +20013,79 @@
           <w:sz w:val="24"/>
           <w:szCs w:val="24"/>
         </w:rPr>
-        <w:t xml:space="preserve"> es un entorno </w:t>
-      </w:r>
-      <w:proofErr w:type="spellStart"/>
-      <w:r>
-        <w:rPr>
-          <w:rFonts w:ascii="Times New Roman" w:eastAsia="Times New Roman" w:hAnsi="Times New Roman" w:cs="Times New Roman"/>
-          <w:color w:val="00000A"/>
-          <w:sz w:val="24"/>
-          <w:szCs w:val="24"/>
-        </w:rPr>
-        <w:t>Javascript</w:t>
-      </w:r>
-      <w:proofErr w:type="spellEnd"/>
-      <w:r>
-        <w:rPr>
-          <w:rFonts w:ascii="Times New Roman" w:eastAsia="Times New Roman" w:hAnsi="Times New Roman" w:cs="Times New Roman"/>
-          <w:color w:val="00000A"/>
-          <w:sz w:val="24"/>
-          <w:szCs w:val="24"/>
-        </w:rPr>
-        <w:t xml:space="preserve"> del lado del servidor, basado en eventos. Node.js ejecuta </w:t>
-      </w:r>
-      <w:proofErr w:type="spellStart"/>
-      <w:r>
-        <w:rPr>
-          <w:rFonts w:ascii="Times New Roman" w:eastAsia="Times New Roman" w:hAnsi="Times New Roman" w:cs="Times New Roman"/>
-          <w:color w:val="00000A"/>
-          <w:sz w:val="24"/>
-          <w:szCs w:val="24"/>
-        </w:rPr>
-        <w:t>javascript</w:t>
-      </w:r>
-      <w:proofErr w:type="spellEnd"/>
-      <w:r>
-        <w:rPr>
-          <w:rFonts w:ascii="Times New Roman" w:eastAsia="Times New Roman" w:hAnsi="Times New Roman" w:cs="Times New Roman"/>
-          <w:color w:val="00000A"/>
-          <w:sz w:val="24"/>
-          <w:szCs w:val="24"/>
-        </w:rPr>
-        <w:t xml:space="preserve"> utilizando el motor V8, desarrollado por Google para uso de su navegador Chrome. Aprovechando el motor V8 permite a Node.js proporciona un entorno de ejecución del lado del servidor que compila y ejecuta </w:t>
-      </w:r>
-      <w:proofErr w:type="spellStart"/>
-      <w:r>
-        <w:rPr>
-          <w:rFonts w:ascii="Times New Roman" w:eastAsia="Times New Roman" w:hAnsi="Times New Roman" w:cs="Times New Roman"/>
-          <w:color w:val="00000A"/>
-          <w:sz w:val="24"/>
-          <w:szCs w:val="24"/>
-        </w:rPr>
-        <w:t>Javascript</w:t>
-      </w:r>
-      <w:proofErr w:type="spellEnd"/>
-      <w:r>
-        <w:rPr>
-          <w:rFonts w:ascii="Times New Roman" w:eastAsia="Times New Roman" w:hAnsi="Times New Roman" w:cs="Times New Roman"/>
-          <w:color w:val="00000A"/>
-          <w:sz w:val="24"/>
-          <w:szCs w:val="24"/>
-        </w:rPr>
-        <w:t xml:space="preserve"> a altas velocidades (</w:t>
+        <w:t xml:space="preserve"> es un entorno Java</w:t>
+      </w:r>
+      <w:r>
+        <w:rPr>
+          <w:rFonts w:ascii="Times New Roman" w:eastAsia="Times New Roman" w:hAnsi="Times New Roman" w:cs="Times New Roman"/>
+          <w:color w:val="00000A"/>
+          <w:sz w:val="24"/>
+          <w:szCs w:val="24"/>
+        </w:rPr>
+        <w:t>S</w:t>
+      </w:r>
+      <w:r>
+        <w:rPr>
+          <w:rFonts w:ascii="Times New Roman" w:eastAsia="Times New Roman" w:hAnsi="Times New Roman" w:cs="Times New Roman"/>
+          <w:color w:val="00000A"/>
+          <w:sz w:val="24"/>
+          <w:szCs w:val="24"/>
+        </w:rPr>
+        <w:t xml:space="preserve">cript del lado del servidor, basado en eventos. Node.js ejecuta </w:t>
+      </w:r>
+      <w:r>
+        <w:rPr>
+          <w:rFonts w:ascii="Times New Roman" w:eastAsia="Times New Roman" w:hAnsi="Times New Roman" w:cs="Times New Roman"/>
+          <w:color w:val="00000A"/>
+          <w:sz w:val="24"/>
+          <w:szCs w:val="24"/>
+        </w:rPr>
+        <w:t>J</w:t>
+      </w:r>
+      <w:r>
+        <w:rPr>
+          <w:rFonts w:ascii="Times New Roman" w:eastAsia="Times New Roman" w:hAnsi="Times New Roman" w:cs="Times New Roman"/>
+          <w:color w:val="00000A"/>
+          <w:sz w:val="24"/>
+          <w:szCs w:val="24"/>
+        </w:rPr>
+        <w:t>ava</w:t>
+      </w:r>
+      <w:r>
+        <w:rPr>
+          <w:rFonts w:ascii="Times New Roman" w:eastAsia="Times New Roman" w:hAnsi="Times New Roman" w:cs="Times New Roman"/>
+          <w:color w:val="00000A"/>
+          <w:sz w:val="24"/>
+          <w:szCs w:val="24"/>
+        </w:rPr>
+        <w:t>S</w:t>
+      </w:r>
+      <w:r>
+        <w:rPr>
+          <w:rFonts w:ascii="Times New Roman" w:eastAsia="Times New Roman" w:hAnsi="Times New Roman" w:cs="Times New Roman"/>
+          <w:color w:val="00000A"/>
+          <w:sz w:val="24"/>
+          <w:szCs w:val="24"/>
+        </w:rPr>
+        <w:t>cript utilizando el motor V8, desarrollado por Google para uso de su navegador Chrome. Aprovechando el motor V8 permite a Node.js proporciona un entorno de ejecución del lado del servidor que compila y ejecuta Java</w:t>
+      </w:r>
+      <w:r>
+        <w:rPr>
+          <w:rFonts w:ascii="Times New Roman" w:eastAsia="Times New Roman" w:hAnsi="Times New Roman" w:cs="Times New Roman"/>
+          <w:color w:val="00000A"/>
+          <w:sz w:val="24"/>
+          <w:szCs w:val="24"/>
+        </w:rPr>
+        <w:t>S</w:t>
+      </w:r>
+      <w:r>
+        <w:rPr>
+          <w:rFonts w:ascii="Times New Roman" w:eastAsia="Times New Roman" w:hAnsi="Times New Roman" w:cs="Times New Roman"/>
+          <w:color w:val="00000A"/>
+          <w:sz w:val="24"/>
+          <w:szCs w:val="24"/>
+        </w:rPr>
+        <w:t>cript a altas velocidades (</w:t>
       </w:r>
       <w:proofErr w:type="spellStart"/>
       <w:r>
@@ -19750,27 +20294,25 @@
           <w:sz w:val="24"/>
           <w:szCs w:val="24"/>
         </w:rPr>
-        <w:t xml:space="preserve">Es importante destacar el hecho de hacer uso de </w:t>
-      </w:r>
-      <w:proofErr w:type="spellStart"/>
-      <w:r>
-        <w:rPr>
-          <w:rFonts w:ascii="Times New Roman" w:eastAsia="Times New Roman" w:hAnsi="Times New Roman" w:cs="Times New Roman"/>
-          <w:color w:val="00000A"/>
-          <w:sz w:val="24"/>
-          <w:szCs w:val="24"/>
-        </w:rPr>
-        <w:t>Javascript</w:t>
-      </w:r>
-      <w:proofErr w:type="spellEnd"/>
-      <w:r>
-        <w:rPr>
-          <w:rFonts w:ascii="Times New Roman" w:eastAsia="Times New Roman" w:hAnsi="Times New Roman" w:cs="Times New Roman"/>
-          <w:color w:val="00000A"/>
-          <w:sz w:val="24"/>
-          <w:szCs w:val="24"/>
-        </w:rPr>
-        <w:t xml:space="preserve"> como lenguaje de desarrollo, que no sólo establece un estándar para todo el proyecto, a su vez proporciona una curva de aprendizaje que acelerará los tiempos de producción, y, por ende, la culminación rápida y eficiente del mismo.</w:t>
+        <w:t>Es importante destacar el hecho de hacer uso de Java</w:t>
+      </w:r>
+      <w:r>
+        <w:rPr>
+          <w:rFonts w:ascii="Times New Roman" w:eastAsia="Times New Roman" w:hAnsi="Times New Roman" w:cs="Times New Roman"/>
+          <w:color w:val="00000A"/>
+          <w:sz w:val="24"/>
+          <w:szCs w:val="24"/>
+        </w:rPr>
+        <w:t>S</w:t>
+      </w:r>
+      <w:r>
+        <w:rPr>
+          <w:rFonts w:ascii="Times New Roman" w:eastAsia="Times New Roman" w:hAnsi="Times New Roman" w:cs="Times New Roman"/>
+          <w:color w:val="00000A"/>
+          <w:sz w:val="24"/>
+          <w:szCs w:val="24"/>
+        </w:rPr>
+        <w:t>cript como lenguaje de desarrollo, que no sólo establece un estándar para todo el proyecto, a su vez proporciona una curva de aprendizaje que acelerará los tiempos de producción, y, por ende, la culminación rápida y eficiente del mismo.</w:t>
       </w:r>
     </w:p>
     <w:p>
@@ -19823,7 +20365,7 @@
           <w:szCs w:val="24"/>
         </w:rPr>
       </w:pPr>
-      <w:bookmarkStart w:id="60" w:name="_Toc4229362"/>
+      <w:bookmarkStart w:id="59" w:name="_Toc4229362"/>
       <w:r>
         <w:rPr>
           <w:rFonts w:ascii="Times New Roman" w:eastAsia="Times New Roman" w:hAnsi="Times New Roman" w:cs="Times New Roman"/>
@@ -19845,7 +20387,7 @@
         </w:rPr>
         <w:t>os</w:t>
       </w:r>
-      <w:bookmarkEnd w:id="60"/>
+      <w:bookmarkEnd w:id="59"/>
     </w:p>
     <w:p>
       <w:pPr>
@@ -20261,7 +20803,7 @@
           <w:szCs w:val="24"/>
         </w:rPr>
       </w:pPr>
-      <w:bookmarkStart w:id="61" w:name="_Toc4229363"/>
+      <w:bookmarkStart w:id="60" w:name="_Toc4229363"/>
       <w:r>
         <w:rPr>
           <w:rFonts w:ascii="Times New Roman" w:eastAsia="Times New Roman" w:hAnsi="Times New Roman" w:cs="Times New Roman"/>
@@ -20272,7 +20814,7 @@
         </w:rPr>
         <w:t>Sistema de control de versiones</w:t>
       </w:r>
-      <w:bookmarkEnd w:id="61"/>
+      <w:bookmarkEnd w:id="60"/>
     </w:p>
     <w:p>
       <w:pPr>
@@ -20705,7 +21247,7 @@
           <w:szCs w:val="24"/>
         </w:rPr>
       </w:pPr>
-      <w:bookmarkStart w:id="62" w:name="_Toc4229406"/>
+      <w:bookmarkStart w:id="61" w:name="_Toc4229406"/>
       <w:r>
         <w:rPr>
           <w:rFonts w:ascii="Times New Roman" w:hAnsi="Times New Roman" w:cs="Times New Roman"/>
@@ -20858,7 +21400,7 @@
         </w:rPr>
         <w:t>.</w:t>
       </w:r>
-      <w:bookmarkEnd w:id="62"/>
+      <w:bookmarkEnd w:id="61"/>
     </w:p>
     <w:p>
       <w:pPr>
@@ -21202,7 +21744,7 @@
           <w:szCs w:val="24"/>
         </w:rPr>
       </w:pPr>
-      <w:bookmarkStart w:id="63" w:name="_Toc4229364"/>
+      <w:bookmarkStart w:id="62" w:name="_Toc4229364"/>
       <w:r>
         <w:rPr>
           <w:rFonts w:ascii="Times New Roman" w:eastAsia="Times New Roman" w:hAnsi="Times New Roman" w:cs="Times New Roman"/>
@@ -21213,7 +21755,7 @@
         </w:rPr>
         <w:t>Editores de código</w:t>
       </w:r>
-      <w:bookmarkEnd w:id="63"/>
+      <w:bookmarkEnd w:id="62"/>
     </w:p>
     <w:p>
       <w:pPr>
@@ -21343,25 +21885,23 @@
         </w:rPr>
         <w:t xml:space="preserve">Es un editor de código fuente desarrollado por Microsoft para Windows, Linux y </w:t>
       </w:r>
-      <w:proofErr w:type="spellStart"/>
-      <w:r>
-        <w:rPr>
-          <w:rFonts w:ascii="Times New Roman" w:hAnsi="Times New Roman" w:cs="Times New Roman"/>
-          <w:color w:val="00000A"/>
-          <w:sz w:val="24"/>
-          <w:szCs w:val="24"/>
-        </w:rPr>
-        <w:t>mac</w:t>
-      </w:r>
-      <w:proofErr w:type="spellEnd"/>
-      <w:r>
-        <w:rPr>
-          <w:rFonts w:ascii="Times New Roman" w:hAnsi="Times New Roman" w:cs="Times New Roman"/>
-          <w:color w:val="00000A"/>
-          <w:sz w:val="24"/>
-          <w:szCs w:val="24"/>
-        </w:rPr>
-        <w:t xml:space="preserve"> OS. Incluye soporte para depuración, control de Git integrado, resaltado de sintaxis, finalización de código inteligente, fragmentos de código y refactorización de código. También es personalizable, de modo que los usuarios pueden cambiar el tema del editor, los métodos abreviados de teclado y las preferencias. Es gratuito y de código abierto, aunque la descarga oficial está bajo una licencia de propietario. Visual Studio </w:t>
+      <w:r>
+        <w:rPr>
+          <w:rFonts w:ascii="Times New Roman" w:hAnsi="Times New Roman" w:cs="Times New Roman"/>
+          <w:color w:val="00000A"/>
+          <w:sz w:val="24"/>
+          <w:szCs w:val="24"/>
+        </w:rPr>
+        <w:t>M</w:t>
+      </w:r>
+      <w:r>
+        <w:rPr>
+          <w:rFonts w:ascii="Times New Roman" w:hAnsi="Times New Roman" w:cs="Times New Roman"/>
+          <w:color w:val="00000A"/>
+          <w:sz w:val="24"/>
+          <w:szCs w:val="24"/>
+        </w:rPr>
+        <w:t xml:space="preserve">acOS. Incluye soporte para depuración, control de Git integrado, resaltado de sintaxis, finalización de código inteligente, fragmentos de código y refactorización de código. También es personalizable, de modo que los usuarios pueden cambiar el tema del editor, los métodos abreviados de teclado y las preferencias. Es gratuito y de código abierto, aunque la descarga oficial está bajo una licencia de propietario. Visual Studio </w:t>
       </w:r>
       <w:proofErr w:type="spellStart"/>
       <w:r>
@@ -21687,7 +22227,7 @@
           <w:lang w:val="es-419" w:eastAsia="en-US"/>
         </w:rPr>
       </w:pPr>
-      <w:bookmarkStart w:id="64" w:name="_Toc4229365"/>
+      <w:bookmarkStart w:id="63" w:name="_Toc4229365"/>
       <w:r>
         <w:rPr>
           <w:rFonts w:ascii="Times New Roman" w:eastAsia="Times New Roman" w:hAnsi="Times New Roman" w:cs="Times New Roman"/>
@@ -21700,7 +22240,7 @@
         <w:lastRenderedPageBreak/>
         <w:t>CONSIDERACIONES FINALES</w:t>
       </w:r>
-      <w:bookmarkEnd w:id="64"/>
+      <w:bookmarkEnd w:id="63"/>
     </w:p>
     <w:p>
       <w:pPr>
@@ -21889,7 +22429,7 @@
           <w:szCs w:val="24"/>
         </w:rPr>
       </w:pPr>
-      <w:bookmarkStart w:id="65" w:name="_Toc4229366"/>
+      <w:bookmarkStart w:id="64" w:name="_Toc4229366"/>
       <w:r>
         <w:rPr>
           <w:rFonts w:ascii="Times New Roman" w:eastAsia="Times New Roman" w:hAnsi="Times New Roman" w:cs="Times New Roman"/>
@@ -21900,7 +22440,7 @@
         <w:lastRenderedPageBreak/>
         <w:t>REFERENCIAS</w:t>
       </w:r>
-      <w:bookmarkEnd w:id="65"/>
+      <w:bookmarkEnd w:id="64"/>
     </w:p>
     <w:p>
       <w:pPr>
@@ -23246,7 +23786,7 @@
           <w:rFonts w:ascii="Times New Roman" w:hAnsi="Times New Roman" w:cs="Times New Roman"/>
           <w:sz w:val="24"/>
           <w:szCs w:val="24"/>
-          <w:lang w:val="es-419"/>
+          <w:lang w:val="en-US"/>
         </w:rPr>
       </w:pPr>
       <w:r>
@@ -23278,21 +23818,23 @@
         </w:rPr>
         <w:t xml:space="preserve">. </w:t>
       </w:r>
-      <w:r>
-        <w:rPr>
-          <w:rFonts w:ascii="Times New Roman" w:hAnsi="Times New Roman" w:cs="Times New Roman"/>
-          <w:sz w:val="24"/>
-          <w:szCs w:val="24"/>
-          <w:lang w:val="es-419"/>
+      <w:proofErr w:type="spellStart"/>
+      <w:r>
+        <w:rPr>
+          <w:rFonts w:ascii="Times New Roman" w:hAnsi="Times New Roman" w:cs="Times New Roman"/>
+          <w:sz w:val="24"/>
+          <w:szCs w:val="24"/>
+          <w:lang w:val="en-US"/>
         </w:rPr>
         <w:t>Recuperado</w:t>
       </w:r>
-      <w:r>
-        <w:rPr>
-          <w:rFonts w:ascii="Times New Roman" w:hAnsi="Times New Roman" w:cs="Times New Roman"/>
-          <w:sz w:val="24"/>
-          <w:szCs w:val="24"/>
-          <w:lang w:val="es-419"/>
+      <w:proofErr w:type="spellEnd"/>
+      <w:r>
+        <w:rPr>
+          <w:rFonts w:ascii="Times New Roman" w:hAnsi="Times New Roman" w:cs="Times New Roman"/>
+          <w:sz w:val="24"/>
+          <w:szCs w:val="24"/>
+          <w:lang w:val="en-US"/>
         </w:rPr>
         <w:t xml:space="preserve"> de: https://www.obs-edu.com/int/blog-project-management/temas-actuales-de-project-management/te-conviene-utilizar-la-metodologia-scrum-en-tus-proyectos</w:t>
       </w:r>
@@ -23524,7 +24066,7 @@
           <w:i/>
           <w:sz w:val="24"/>
           <w:szCs w:val="24"/>
-          <w:lang w:val="es-419"/>
+          <w:lang w:val="en-US"/>
         </w:rPr>
         <w:t>ScrumGuides</w:t>
       </w:r>
@@ -23535,7 +24077,7 @@
           <w:i/>
           <w:sz w:val="24"/>
           <w:szCs w:val="24"/>
-          <w:lang w:val="es-419"/>
+          <w:lang w:val="en-US"/>
         </w:rPr>
         <w:t>.</w:t>
       </w:r>
@@ -23545,7 +24087,7 @@
           <w:i/>
           <w:sz w:val="24"/>
           <w:szCs w:val="24"/>
-          <w:lang w:val="es-419"/>
+          <w:lang w:val="en-US"/>
         </w:rPr>
         <w:t xml:space="preserve"> </w:t>
       </w:r>
@@ -23693,29 +24235,7 @@
             <w:szCs w:val="24"/>
             <w:u w:val="none"/>
           </w:rPr>
-          <w:t>http://www.ucv.ve/organizacion/facultades/facultad-de-ciencias-economicas-y-sociales/escuelas/</w:t>
-        </w:r>
-        <w:r>
-          <w:rPr>
-            <w:rStyle w:val="Hyperlink"/>
-            <w:rFonts w:ascii="Times New Roman" w:eastAsia="Times New Roman" w:hAnsi="Times New Roman" w:cs="Times New Roman"/>
-            <w:color w:val="auto"/>
-            <w:sz w:val="24"/>
-            <w:szCs w:val="24"/>
-            <w:u w:val="none"/>
-          </w:rPr>
-          <w:t>estudios-internacionales/</w:t>
-        </w:r>
-        <w:r>
-          <w:rPr>
-            <w:rStyle w:val="Hyperlink"/>
-            <w:rFonts w:ascii="Times New Roman" w:eastAsia="Times New Roman" w:hAnsi="Times New Roman" w:cs="Times New Roman"/>
-            <w:color w:val="auto"/>
-            <w:sz w:val="24"/>
-            <w:szCs w:val="24"/>
-            <w:u w:val="none"/>
-          </w:rPr>
-          <w:t>reglamentos/normas-sobre-el-rendimiento-minimo-y-condiciones-de-permanencia-de-los-alumnos-en-la-ucv.html</w:t>
+          <w:t>http://www.ucv.ve/organizacion/facultades/facultad-de-ciencias-economicas-y-sociales/escuelas/estudios-internacionales/reglamentos/normas-sobre-el-rendimiento-minimo-y-condiciones-de-permanencia-de-los-alumnos-en-la-ucv.html</w:t>
         </w:r>
       </w:hyperlink>
       <w:hyperlink r:id="rId37">
@@ -23925,7 +24445,7 @@
           <w:szCs w:val="24"/>
         </w:rPr>
       </w:pPr>
-      <w:bookmarkStart w:id="66" w:name="_Toc4229367"/>
+      <w:bookmarkStart w:id="65" w:name="_Toc4229367"/>
       <w:r>
         <w:rPr>
           <w:rFonts w:ascii="Times New Roman" w:eastAsia="Times New Roman" w:hAnsi="Times New Roman" w:cs="Times New Roman"/>
@@ -23947,7 +24467,7 @@
         </w:rPr>
         <w:t xml:space="preserve"> A</w:t>
       </w:r>
-      <w:bookmarkEnd w:id="66"/>
+      <w:bookmarkEnd w:id="65"/>
     </w:p>
     <w:p>
       <w:pPr>
@@ -23961,7 +24481,7 @@
           <w:lang w:val="es-419" w:eastAsia="en-US"/>
         </w:rPr>
       </w:pPr>
-      <w:bookmarkStart w:id="67" w:name="_Toc733344"/>
+      <w:bookmarkStart w:id="66" w:name="_Toc733344"/>
       <w:r>
         <w:rPr>
           <w:rFonts w:ascii="Times New Roman" w:eastAsia="Times New Roman" w:hAnsi="Times New Roman" w:cs="Times New Roman"/>
@@ -23982,7 +24502,7 @@
           <w:rFonts w:ascii="Times New Roman" w:hAnsi="Times New Roman" w:cs="Times New Roman"/>
         </w:rPr>
       </w:pPr>
-      <w:bookmarkStart w:id="68" w:name="_Toc4229492"/>
+      <w:bookmarkStart w:id="67" w:name="_Toc4229492"/>
       <w:r>
         <w:rPr>
           <w:rFonts w:ascii="Times New Roman" w:hAnsi="Times New Roman" w:cs="Times New Roman"/>
@@ -24057,30 +24577,30 @@
         </w:rPr>
         <w:t xml:space="preserve"> Especificación - UC1 Inicio de sesión.</w:t>
       </w:r>
+      <w:bookmarkEnd w:id="66"/>
+      <w:r>
+        <w:rPr>
+          <w:rFonts w:ascii="Times New Roman" w:hAnsi="Times New Roman" w:cs="Times New Roman"/>
+          <w:b w:val="0"/>
+          <w:color w:val="00000A"/>
+          <w:sz w:val="24"/>
+          <w:szCs w:val="24"/>
+        </w:rPr>
+        <w:t xml:space="preserve"> </w:t>
+      </w:r>
+      <w:bookmarkStart w:id="68" w:name="_Hlk2032474"/>
+      <w:bookmarkEnd w:id="68"/>
+      <w:r>
+        <w:rPr>
+          <w:rFonts w:ascii="Times New Roman" w:hAnsi="Times New Roman" w:cs="Times New Roman"/>
+          <w:b w:val="0"/>
+          <w:color w:val="00000A"/>
+          <w:sz w:val="24"/>
+          <w:szCs w:val="24"/>
+        </w:rPr>
+        <w:t>Fuente: (Elaboración propia, 2019)</w:t>
+      </w:r>
       <w:bookmarkEnd w:id="67"/>
-      <w:r>
-        <w:rPr>
-          <w:rFonts w:ascii="Times New Roman" w:hAnsi="Times New Roman" w:cs="Times New Roman"/>
-          <w:b w:val="0"/>
-          <w:color w:val="00000A"/>
-          <w:sz w:val="24"/>
-          <w:szCs w:val="24"/>
-        </w:rPr>
-        <w:t xml:space="preserve"> </w:t>
-      </w:r>
-      <w:bookmarkStart w:id="69" w:name="_Hlk2032474"/>
-      <w:bookmarkEnd w:id="69"/>
-      <w:r>
-        <w:rPr>
-          <w:rFonts w:ascii="Times New Roman" w:hAnsi="Times New Roman" w:cs="Times New Roman"/>
-          <w:b w:val="0"/>
-          <w:color w:val="00000A"/>
-          <w:sz w:val="24"/>
-          <w:szCs w:val="24"/>
-        </w:rPr>
-        <w:t>Fuente: (Elaboración propia, 2019)</w:t>
-      </w:r>
-      <w:bookmarkEnd w:id="68"/>
     </w:p>
     <w:tbl>
       <w:tblPr>
@@ -24531,7 +25051,19 @@
                 <w:szCs w:val="24"/>
                 <w:highlight w:val="white"/>
               </w:rPr>
-              <w:t>Flujo básico</w:t>
+              <w:t>Fluj</w:t>
+            </w:r>
+            <w:bookmarkStart w:id="69" w:name="_GoBack"/>
+            <w:bookmarkEnd w:id="69"/>
+            <w:r>
+              <w:rPr>
+                <w:rFonts w:ascii="Times New Roman" w:eastAsia="Times New Roman" w:hAnsi="Times New Roman" w:cs="Times New Roman"/>
+                <w:b/>
+                <w:sz w:val="24"/>
+                <w:szCs w:val="24"/>
+                <w:highlight w:val="white"/>
+              </w:rPr>
+              <w:t>o básico</w:t>
             </w:r>
           </w:p>
         </w:tc>
@@ -48883,7 +49415,7 @@
 </file>
 
 <file path=customXml/itemProps1.xml><?xml version="1.0" encoding="utf-8"?>
-<ds:datastoreItem xmlns:ds="http://schemas.openxmlformats.org/officeDocument/2006/customXml" ds:itemID="{33C5B1A0-88E9-47D6-B094-5071ED953CF2}">
+<ds:datastoreItem xmlns:ds="http://schemas.openxmlformats.org/officeDocument/2006/customXml" ds:itemID="{16DE7CF5-63DE-4720-9BC9-0200C994E713}">
   <ds:schemaRefs>
     <ds:schemaRef ds:uri="http://schemas.openxmlformats.org/officeDocument/2006/bibliography"/>
   </ds:schemaRefs>

</xml_diff>